<commit_message>
Finishing Big Data part. Word count 1087.
</commit_message>
<xml_diff>
--- a/Word_Count.docx
+++ b/Word_Count.docx
@@ -104,25 +104,7 @@
           <w:sz w:val="24"/>
           <w:szCs w:val="24"/>
         </w:rPr>
-        <w:t xml:space="preserve">According to </w:t>
-      </w:r>
-      <w:proofErr w:type="spellStart"/>
-      <w:r>
-        <w:rPr>
-          <w:rFonts w:ascii="Times New Roman" w:hAnsi="Times New Roman" w:cs="Times New Roman"/>
-          <w:sz w:val="24"/>
-          <w:szCs w:val="24"/>
-        </w:rPr>
-        <w:t>Manwal</w:t>
-      </w:r>
-      <w:proofErr w:type="spellEnd"/>
-      <w:r>
-        <w:rPr>
-          <w:rFonts w:ascii="Times New Roman" w:hAnsi="Times New Roman" w:cs="Times New Roman"/>
-          <w:sz w:val="24"/>
-          <w:szCs w:val="24"/>
-        </w:rPr>
-        <w:t xml:space="preserve"> and Gupta (2017), large organizations such as </w:t>
+        <w:t xml:space="preserve">According to Manwal and Gupta (2017), large organizations such as </w:t>
       </w:r>
       <w:r>
         <w:rPr>
@@ -379,7 +361,6 @@
         </w:rPr>
         <w:t xml:space="preserve">This MapReduce job is paired with a Hive query that will produce the same output, counting distinct values for </w:t>
       </w:r>
-      <w:proofErr w:type="spellStart"/>
       <w:r>
         <w:rPr>
           <w:rFonts w:ascii="Times New Roman" w:hAnsi="Times New Roman" w:cs="Times New Roman"/>
@@ -390,7 +371,6 @@
         </w:rPr>
         <w:t>tweet_id</w:t>
       </w:r>
-      <w:proofErr w:type="spellEnd"/>
       <w:r>
         <w:rPr>
           <w:rFonts w:ascii="Times New Roman" w:hAnsi="Times New Roman" w:cs="Times New Roman"/>
@@ -399,7 +379,104 @@
         </w:rPr>
         <w:t xml:space="preserve">. This mapper outputs each </w:t>
       </w:r>
-      <w:proofErr w:type="spellStart"/>
+      <w:r>
+        <w:rPr>
+          <w:rFonts w:ascii="Times New Roman" w:hAnsi="Times New Roman" w:cs="Times New Roman"/>
+          <w:i/>
+          <w:iCs/>
+          <w:sz w:val="24"/>
+          <w:szCs w:val="24"/>
+        </w:rPr>
+        <w:t xml:space="preserve">tweet_id </w:t>
+      </w:r>
+      <w:r>
+        <w:rPr>
+          <w:rFonts w:ascii="Times New Roman" w:hAnsi="Times New Roman" w:cs="Times New Roman"/>
+          <w:sz w:val="24"/>
+          <w:szCs w:val="24"/>
+        </w:rPr>
+        <w:t xml:space="preserve">it encounters as a key-value pair, with the </w:t>
+      </w:r>
+      <w:r>
+        <w:rPr>
+          <w:rFonts w:ascii="Times New Roman" w:hAnsi="Times New Roman" w:cs="Times New Roman"/>
+          <w:i/>
+          <w:iCs/>
+          <w:sz w:val="24"/>
+          <w:szCs w:val="24"/>
+        </w:rPr>
+        <w:t xml:space="preserve">tweet_id </w:t>
+      </w:r>
+      <w:r>
+        <w:rPr>
+          <w:rFonts w:ascii="Times New Roman" w:hAnsi="Times New Roman" w:cs="Times New Roman"/>
+          <w:sz w:val="24"/>
+          <w:szCs w:val="24"/>
+        </w:rPr>
+        <w:t>as the key and 1 as the value:</w:t>
+      </w:r>
+    </w:p>
+    <w:p>
+      <w:pPr>
+        <w:ind w:left="1080"/>
+        <w:rPr>
+          <w:rFonts w:ascii="Times New Roman" w:hAnsi="Times New Roman" w:cs="Times New Roman"/>
+          <w:sz w:val="24"/>
+          <w:szCs w:val="24"/>
+        </w:rPr>
+      </w:pPr>
+      <w:r>
+        <w:rPr>
+          <w:rFonts w:ascii="Times New Roman" w:hAnsi="Times New Roman" w:cs="Times New Roman"/>
+          <w:sz w:val="24"/>
+          <w:szCs w:val="24"/>
+        </w:rPr>
+        <w:t>Th</w:t>
+      </w:r>
+      <w:r>
+        <w:rPr>
+          <w:rFonts w:ascii="Times New Roman" w:hAnsi="Times New Roman" w:cs="Times New Roman"/>
+          <w:sz w:val="24"/>
+          <w:szCs w:val="24"/>
+        </w:rPr>
+        <w:t xml:space="preserve">e reducer counts unique </w:t>
+      </w:r>
+      <w:r>
+        <w:rPr>
+          <w:rFonts w:ascii="Times New Roman" w:hAnsi="Times New Roman" w:cs="Times New Roman"/>
+          <w:i/>
+          <w:iCs/>
+          <w:sz w:val="24"/>
+          <w:szCs w:val="24"/>
+        </w:rPr>
+        <w:t xml:space="preserve">tweet_id </w:t>
+      </w:r>
+      <w:r>
+        <w:rPr>
+          <w:rFonts w:ascii="Times New Roman" w:hAnsi="Times New Roman" w:cs="Times New Roman"/>
+          <w:sz w:val="24"/>
+          <w:szCs w:val="24"/>
+        </w:rPr>
+        <w:t>values received from the mapper:</w:t>
+      </w:r>
+    </w:p>
+    <w:p>
+      <w:pPr>
+        <w:ind w:left="1080"/>
+        <w:rPr>
+          <w:rFonts w:ascii="Times New Roman" w:hAnsi="Times New Roman" w:cs="Times New Roman"/>
+          <w:sz w:val="24"/>
+          <w:szCs w:val="24"/>
+        </w:rPr>
+      </w:pPr>
+      <w:r>
+        <w:rPr>
+          <w:rFonts w:ascii="Times New Roman" w:hAnsi="Times New Roman" w:cs="Times New Roman"/>
+          <w:sz w:val="24"/>
+          <w:szCs w:val="24"/>
+        </w:rPr>
+        <w:t xml:space="preserve">Result to be compared with Hive query, from 1,600,000 rows, 1,598,315 are unique </w:t>
+      </w:r>
       <w:r>
         <w:rPr>
           <w:rFonts w:ascii="Times New Roman" w:hAnsi="Times New Roman" w:cs="Times New Roman"/>
@@ -410,141 +487,6 @@
         </w:rPr>
         <w:t>tweet_id</w:t>
       </w:r>
-      <w:proofErr w:type="spellEnd"/>
-      <w:r>
-        <w:rPr>
-          <w:rFonts w:ascii="Times New Roman" w:hAnsi="Times New Roman" w:cs="Times New Roman"/>
-          <w:i/>
-          <w:iCs/>
-          <w:sz w:val="24"/>
-          <w:szCs w:val="24"/>
-        </w:rPr>
-        <w:t xml:space="preserve"> </w:t>
-      </w:r>
-      <w:r>
-        <w:rPr>
-          <w:rFonts w:ascii="Times New Roman" w:hAnsi="Times New Roman" w:cs="Times New Roman"/>
-          <w:sz w:val="24"/>
-          <w:szCs w:val="24"/>
-        </w:rPr>
-        <w:t xml:space="preserve">it encounters as a key-value pair, with the </w:t>
-      </w:r>
-      <w:proofErr w:type="spellStart"/>
-      <w:r>
-        <w:rPr>
-          <w:rFonts w:ascii="Times New Roman" w:hAnsi="Times New Roman" w:cs="Times New Roman"/>
-          <w:i/>
-          <w:iCs/>
-          <w:sz w:val="24"/>
-          <w:szCs w:val="24"/>
-        </w:rPr>
-        <w:t>tweet_id</w:t>
-      </w:r>
-      <w:proofErr w:type="spellEnd"/>
-      <w:r>
-        <w:rPr>
-          <w:rFonts w:ascii="Times New Roman" w:hAnsi="Times New Roman" w:cs="Times New Roman"/>
-          <w:i/>
-          <w:iCs/>
-          <w:sz w:val="24"/>
-          <w:szCs w:val="24"/>
-        </w:rPr>
-        <w:t xml:space="preserve"> </w:t>
-      </w:r>
-      <w:r>
-        <w:rPr>
-          <w:rFonts w:ascii="Times New Roman" w:hAnsi="Times New Roman" w:cs="Times New Roman"/>
-          <w:sz w:val="24"/>
-          <w:szCs w:val="24"/>
-        </w:rPr>
-        <w:t>as the key and 1 as the value:</w:t>
-      </w:r>
-    </w:p>
-    <w:p>
-      <w:pPr>
-        <w:ind w:left="1080"/>
-        <w:rPr>
-          <w:rFonts w:ascii="Times New Roman" w:hAnsi="Times New Roman" w:cs="Times New Roman"/>
-          <w:sz w:val="24"/>
-          <w:szCs w:val="24"/>
-        </w:rPr>
-      </w:pPr>
-      <w:r>
-        <w:rPr>
-          <w:rFonts w:ascii="Times New Roman" w:hAnsi="Times New Roman" w:cs="Times New Roman"/>
-          <w:sz w:val="24"/>
-          <w:szCs w:val="24"/>
-        </w:rPr>
-        <w:t>Th</w:t>
-      </w:r>
-      <w:r>
-        <w:rPr>
-          <w:rFonts w:ascii="Times New Roman" w:hAnsi="Times New Roman" w:cs="Times New Roman"/>
-          <w:sz w:val="24"/>
-          <w:szCs w:val="24"/>
-        </w:rPr>
-        <w:t xml:space="preserve">e reducer counts unique </w:t>
-      </w:r>
-      <w:proofErr w:type="spellStart"/>
-      <w:r>
-        <w:rPr>
-          <w:rFonts w:ascii="Times New Roman" w:hAnsi="Times New Roman" w:cs="Times New Roman"/>
-          <w:i/>
-          <w:iCs/>
-          <w:sz w:val="24"/>
-          <w:szCs w:val="24"/>
-        </w:rPr>
-        <w:t>tweet_id</w:t>
-      </w:r>
-      <w:proofErr w:type="spellEnd"/>
-      <w:r>
-        <w:rPr>
-          <w:rFonts w:ascii="Times New Roman" w:hAnsi="Times New Roman" w:cs="Times New Roman"/>
-          <w:i/>
-          <w:iCs/>
-          <w:sz w:val="24"/>
-          <w:szCs w:val="24"/>
-        </w:rPr>
-        <w:t xml:space="preserve"> </w:t>
-      </w:r>
-      <w:r>
-        <w:rPr>
-          <w:rFonts w:ascii="Times New Roman" w:hAnsi="Times New Roman" w:cs="Times New Roman"/>
-          <w:sz w:val="24"/>
-          <w:szCs w:val="24"/>
-        </w:rPr>
-        <w:t>values received from the mapper:</w:t>
-      </w:r>
-    </w:p>
-    <w:p>
-      <w:pPr>
-        <w:ind w:left="1080"/>
-        <w:rPr>
-          <w:rFonts w:ascii="Times New Roman" w:hAnsi="Times New Roman" w:cs="Times New Roman"/>
-          <w:sz w:val="24"/>
-          <w:szCs w:val="24"/>
-        </w:rPr>
-      </w:pPr>
-      <w:r>
-        <w:rPr>
-          <w:rFonts w:ascii="Times New Roman" w:hAnsi="Times New Roman" w:cs="Times New Roman"/>
-          <w:sz w:val="24"/>
-          <w:szCs w:val="24"/>
-        </w:rPr>
-        <w:t xml:space="preserve">Result to be compared with Hive query, from 1,600,000 rows, 1,598,315 are unique </w:t>
-      </w:r>
-      <w:proofErr w:type="spellStart"/>
-      <w:r>
-        <w:rPr>
-          <w:rFonts w:ascii="Times New Roman" w:hAnsi="Times New Roman" w:cs="Times New Roman"/>
-          <w:i/>
-          <w:iCs/>
-          <w:sz w:val="24"/>
-          <w:szCs w:val="24"/>
-        </w:rPr>
-        <w:t>tweet_id</w:t>
-      </w:r>
-      <w:proofErr w:type="spellEnd"/>
       <w:r>
         <w:rPr>
           <w:rFonts w:ascii="Times New Roman" w:hAnsi="Times New Roman" w:cs="Times New Roman"/>
@@ -751,8 +693,19 @@
           <w:sz w:val="24"/>
           <w:szCs w:val="24"/>
         </w:rPr>
-        <w:t>from the rest of the data</w:t>
-      </w:r>
+        <w:t xml:space="preserve">from the rest of the </w:t>
+      </w:r>
+      <w:proofErr w:type="gramStart"/>
+      <w:r>
+        <w:rPr>
+          <w:rFonts w:ascii="Times New Roman" w:hAnsi="Times New Roman" w:cs="Times New Roman"/>
+          <w:iCs/>
+          <w:sz w:val="24"/>
+          <w:szCs w:val="24"/>
+        </w:rPr>
+        <w:t>data</w:t>
+      </w:r>
+      <w:proofErr w:type="gramEnd"/>
     </w:p>
     <w:p>
       <w:pPr>
@@ -925,98 +878,513 @@
           <w:sz w:val="24"/>
           <w:szCs w:val="24"/>
         </w:rPr>
+        <w:t xml:space="preserve">. Establishing an analogy the complexity of point </w:t>
+      </w:r>
+      <w:r>
+        <w:rPr>
+          <w:rFonts w:ascii="Times New Roman" w:hAnsi="Times New Roman" w:cs="Times New Roman"/>
+          <w:i/>
+          <w:iCs/>
+          <w:sz w:val="24"/>
+          <w:szCs w:val="24"/>
+        </w:rPr>
+        <w:t>2.1.2.2. Distinct tweet_Id count</w:t>
+      </w:r>
+      <w:r>
+        <w:rPr>
+          <w:rFonts w:ascii="Times New Roman" w:hAnsi="Times New Roman" w:cs="Times New Roman"/>
+          <w:i/>
+          <w:iCs/>
+          <w:sz w:val="24"/>
+          <w:szCs w:val="24"/>
+        </w:rPr>
+        <w:t xml:space="preserve"> </w:t>
+      </w:r>
+      <w:r>
+        <w:rPr>
+          <w:rFonts w:ascii="Times New Roman" w:hAnsi="Times New Roman" w:cs="Times New Roman"/>
+          <w:sz w:val="24"/>
+          <w:szCs w:val="24"/>
+        </w:rPr>
+        <w:t xml:space="preserve">can be solved in just one line of code, </w:t>
+      </w:r>
+      <w:r>
+        <w:rPr>
+          <w:rFonts w:ascii="Times New Roman" w:hAnsi="Times New Roman" w:cs="Times New Roman"/>
+          <w:i/>
+          <w:iCs/>
+          <w:sz w:val="24"/>
+          <w:szCs w:val="24"/>
+        </w:rPr>
+        <w:t xml:space="preserve">SELECT </w:t>
+      </w:r>
+      <w:proofErr w:type="gramStart"/>
+      <w:r>
+        <w:rPr>
+          <w:rFonts w:ascii="Times New Roman" w:hAnsi="Times New Roman" w:cs="Times New Roman"/>
+          <w:i/>
+          <w:iCs/>
+          <w:sz w:val="24"/>
+          <w:szCs w:val="24"/>
+        </w:rPr>
+        <w:t>COUNT(</w:t>
+      </w:r>
+      <w:proofErr w:type="gramEnd"/>
+      <w:r>
+        <w:rPr>
+          <w:rFonts w:ascii="Times New Roman" w:hAnsi="Times New Roman" w:cs="Times New Roman"/>
+          <w:i/>
+          <w:iCs/>
+          <w:sz w:val="24"/>
+          <w:szCs w:val="24"/>
+        </w:rPr>
+        <w:t>DISTINCT tweet_id) FROM tweets;</w:t>
+      </w:r>
+    </w:p>
+    <w:p>
+      <w:pPr>
+        <w:ind w:left="720"/>
+        <w:rPr>
+          <w:rFonts w:ascii="Times New Roman" w:hAnsi="Times New Roman" w:cs="Times New Roman"/>
+          <w:sz w:val="24"/>
+          <w:szCs w:val="24"/>
+        </w:rPr>
+      </w:pPr>
+      <w:r>
+        <w:rPr>
+          <w:rFonts w:ascii="Times New Roman" w:hAnsi="Times New Roman" w:cs="Times New Roman"/>
+          <w:sz w:val="24"/>
+          <w:szCs w:val="24"/>
+        </w:rPr>
+        <w:t xml:space="preserve">Both </w:t>
+      </w:r>
+      <w:r>
+        <w:rPr>
+          <w:rFonts w:ascii="Times New Roman" w:hAnsi="Times New Roman" w:cs="Times New Roman"/>
+          <w:i/>
+          <w:iCs/>
+          <w:sz w:val="24"/>
+          <w:szCs w:val="24"/>
+        </w:rPr>
+        <w:t>MapReduce</w:t>
+      </w:r>
+      <w:r>
+        <w:rPr>
+          <w:rFonts w:ascii="Times New Roman" w:hAnsi="Times New Roman" w:cs="Times New Roman"/>
+          <w:sz w:val="24"/>
+          <w:szCs w:val="24"/>
+        </w:rPr>
+        <w:t xml:space="preserve"> and</w:t>
+      </w:r>
+      <w:r>
+        <w:rPr>
+          <w:rFonts w:ascii="Times New Roman" w:hAnsi="Times New Roman" w:cs="Times New Roman"/>
+          <w:i/>
+          <w:iCs/>
+          <w:sz w:val="24"/>
+          <w:szCs w:val="24"/>
+        </w:rPr>
+        <w:t xml:space="preserve"> Hive</w:t>
+      </w:r>
+      <w:r>
+        <w:rPr>
+          <w:rFonts w:ascii="Times New Roman" w:hAnsi="Times New Roman" w:cs="Times New Roman"/>
+          <w:sz w:val="24"/>
+          <w:szCs w:val="24"/>
+        </w:rPr>
+        <w:t xml:space="preserve"> yield the same outcome of 1,598,315 distinct t</w:t>
+      </w:r>
+      <w:r>
+        <w:rPr>
+          <w:rFonts w:ascii="Times New Roman" w:hAnsi="Times New Roman" w:cs="Times New Roman"/>
+          <w:i/>
+          <w:iCs/>
+          <w:sz w:val="24"/>
+          <w:szCs w:val="24"/>
+        </w:rPr>
+        <w:t>weet_ids.</w:t>
+      </w:r>
+      <w:r>
+        <w:rPr>
+          <w:rFonts w:ascii="Times New Roman" w:hAnsi="Times New Roman" w:cs="Times New Roman"/>
+          <w:sz w:val="24"/>
+          <w:szCs w:val="24"/>
+        </w:rPr>
+        <w:t xml:space="preserve"> This is a simple and practical way of demonstrating why </w:t>
+      </w:r>
+      <w:r>
+        <w:rPr>
+          <w:rFonts w:ascii="Times New Roman" w:hAnsi="Times New Roman" w:cs="Times New Roman"/>
+          <w:i/>
+          <w:iCs/>
+          <w:sz w:val="24"/>
+          <w:szCs w:val="24"/>
+        </w:rPr>
+        <w:t>Hive</w:t>
+      </w:r>
+      <w:r>
+        <w:rPr>
+          <w:rFonts w:ascii="Times New Roman" w:hAnsi="Times New Roman" w:cs="Times New Roman"/>
+          <w:sz w:val="24"/>
+          <w:szCs w:val="24"/>
+        </w:rPr>
+        <w:t xml:space="preserve"> was developed.</w:t>
+      </w:r>
+    </w:p>
+    <w:p>
+      <w:pPr>
+        <w:ind w:left="720"/>
+        <w:rPr>
+          <w:rFonts w:ascii="Times New Roman" w:hAnsi="Times New Roman" w:cs="Times New Roman"/>
+          <w:sz w:val="24"/>
+          <w:szCs w:val="24"/>
+        </w:rPr>
+      </w:pPr>
+      <w:r>
+        <w:rPr>
+          <w:rFonts w:ascii="Times New Roman" w:hAnsi="Times New Roman" w:cs="Times New Roman"/>
+          <w:sz w:val="24"/>
+          <w:szCs w:val="24"/>
+        </w:rPr>
+        <w:t xml:space="preserve">In section 2.2 a comparative database analysis for </w:t>
+      </w:r>
+      <w:r>
+        <w:rPr>
+          <w:rFonts w:ascii="Times New Roman" w:hAnsi="Times New Roman" w:cs="Times New Roman"/>
+          <w:i/>
+          <w:iCs/>
+          <w:sz w:val="24"/>
+          <w:szCs w:val="24"/>
+        </w:rPr>
+        <w:t>MySQL</w:t>
+      </w:r>
+      <w:r>
+        <w:rPr>
+          <w:rFonts w:ascii="Times New Roman" w:hAnsi="Times New Roman" w:cs="Times New Roman"/>
+          <w:sz w:val="24"/>
+          <w:szCs w:val="24"/>
+        </w:rPr>
+        <w:t xml:space="preserve"> will be conducted. Prior to that, the output of the fourth </w:t>
+      </w:r>
+      <w:r>
+        <w:rPr>
+          <w:rFonts w:ascii="Times New Roman" w:hAnsi="Times New Roman" w:cs="Times New Roman"/>
+          <w:i/>
+          <w:iCs/>
+          <w:sz w:val="24"/>
+          <w:szCs w:val="24"/>
+        </w:rPr>
+        <w:t xml:space="preserve">MapReduce </w:t>
+      </w:r>
+      <w:r>
+        <w:rPr>
+          <w:rFonts w:ascii="Times New Roman" w:hAnsi="Times New Roman" w:cs="Times New Roman"/>
+          <w:sz w:val="24"/>
+          <w:szCs w:val="24"/>
+        </w:rPr>
+        <w:t>job (a dataset ordered by ID) was smoothly introduced into MySQL.</w:t>
+      </w:r>
+    </w:p>
+    <w:p>
+      <w:pPr>
+        <w:ind w:left="720"/>
+        <w:rPr>
+          <w:rFonts w:ascii="Times New Roman" w:hAnsi="Times New Roman" w:cs="Times New Roman"/>
+          <w:sz w:val="24"/>
+          <w:szCs w:val="24"/>
+        </w:rPr>
+      </w:pPr>
+      <w:r>
+        <w:rPr>
+          <w:rFonts w:ascii="Times New Roman" w:hAnsi="Times New Roman" w:cs="Times New Roman"/>
+          <w:sz w:val="24"/>
+          <w:szCs w:val="24"/>
+        </w:rPr>
+        <w:t xml:space="preserve">One of the strong points of </w:t>
+      </w:r>
+      <w:r>
+        <w:rPr>
+          <w:rFonts w:ascii="Times New Roman" w:hAnsi="Times New Roman" w:cs="Times New Roman"/>
+          <w:i/>
+          <w:iCs/>
+          <w:sz w:val="24"/>
+          <w:szCs w:val="24"/>
+        </w:rPr>
+        <w:t xml:space="preserve">MySQL </w:t>
+      </w:r>
+      <w:r>
+        <w:rPr>
+          <w:rFonts w:ascii="Times New Roman" w:hAnsi="Times New Roman" w:cs="Times New Roman"/>
+          <w:sz w:val="24"/>
+          <w:szCs w:val="24"/>
+        </w:rPr>
+        <w:t>is its syntax, which is easy to interpret and perform.</w:t>
+      </w:r>
+    </w:p>
+    <w:p>
+      <w:pPr>
+        <w:ind w:left="720"/>
+        <w:rPr>
+          <w:rFonts w:ascii="Times New Roman" w:hAnsi="Times New Roman" w:cs="Times New Roman"/>
+          <w:sz w:val="24"/>
+          <w:szCs w:val="24"/>
+        </w:rPr>
+      </w:pPr>
+      <w:r>
+        <w:rPr>
+          <w:rFonts w:ascii="Times New Roman" w:hAnsi="Times New Roman" w:cs="Times New Roman"/>
+          <w:sz w:val="24"/>
+          <w:szCs w:val="24"/>
+        </w:rPr>
+        <w:t xml:space="preserve">Also, </w:t>
+      </w:r>
+      <w:r>
+        <w:rPr>
+          <w:rFonts w:ascii="Times New Roman" w:hAnsi="Times New Roman" w:cs="Times New Roman"/>
+          <w:i/>
+          <w:iCs/>
+          <w:sz w:val="24"/>
+          <w:szCs w:val="24"/>
+        </w:rPr>
+        <w:t xml:space="preserve">Cassandra </w:t>
+      </w:r>
+      <w:r>
+        <w:rPr>
+          <w:rFonts w:ascii="Times New Roman" w:hAnsi="Times New Roman" w:cs="Times New Roman"/>
+          <w:sz w:val="24"/>
+          <w:szCs w:val="24"/>
+        </w:rPr>
+        <w:t xml:space="preserve">will be evaluated in Section 2.2. Before that, the output from </w:t>
+      </w:r>
+      <w:r>
+        <w:rPr>
+          <w:rFonts w:ascii="Times New Roman" w:hAnsi="Times New Roman" w:cs="Times New Roman"/>
+          <w:i/>
+          <w:iCs/>
+          <w:sz w:val="24"/>
+          <w:szCs w:val="24"/>
+        </w:rPr>
+        <w:t>MapReduce</w:t>
+      </w:r>
+      <w:r>
+        <w:rPr>
+          <w:rFonts w:ascii="Times New Roman" w:hAnsi="Times New Roman" w:cs="Times New Roman"/>
+          <w:sz w:val="24"/>
+          <w:szCs w:val="24"/>
+        </w:rPr>
+        <w:t xml:space="preserve"> job four was loaded. It</w:t>
+      </w:r>
+      <w:r>
+        <w:rPr>
+          <w:rFonts w:ascii="Times New Roman" w:hAnsi="Times New Roman" w:cs="Times New Roman"/>
+          <w:sz w:val="24"/>
+          <w:szCs w:val="24"/>
+        </w:rPr>
+        <w:t xml:space="preserve"> is</w:t>
+      </w:r>
+      <w:r>
+        <w:rPr>
+          <w:rFonts w:ascii="Times New Roman" w:hAnsi="Times New Roman" w:cs="Times New Roman"/>
+          <w:sz w:val="24"/>
+          <w:szCs w:val="24"/>
+        </w:rPr>
+        <w:t xml:space="preserve"> worth mentioning in this section the problems I encountered before concluding that </w:t>
+      </w:r>
+      <w:r>
+        <w:rPr>
+          <w:rFonts w:ascii="Times New Roman" w:hAnsi="Times New Roman" w:cs="Times New Roman"/>
+          <w:i/>
+          <w:iCs/>
+          <w:sz w:val="24"/>
+          <w:szCs w:val="24"/>
+        </w:rPr>
+        <w:t>Cassandra</w:t>
+      </w:r>
+      <w:r>
+        <w:rPr>
+          <w:rFonts w:ascii="Times New Roman" w:hAnsi="Times New Roman" w:cs="Times New Roman"/>
+          <w:sz w:val="24"/>
+          <w:szCs w:val="24"/>
+        </w:rPr>
+        <w:t xml:space="preserve"> does not like commas prior to a data load; it was also skipping rows that contained quotes. In the screenshot below, the rows are not ordered by </w:t>
+      </w:r>
+      <w:r>
+        <w:rPr>
+          <w:rFonts w:ascii="Times New Roman" w:hAnsi="Times New Roman" w:cs="Times New Roman"/>
+          <w:i/>
+          <w:iCs/>
+          <w:sz w:val="24"/>
+          <w:szCs w:val="24"/>
+        </w:rPr>
+        <w:t>ids</w:t>
+      </w:r>
+      <w:r>
+        <w:rPr>
+          <w:rFonts w:ascii="Times New Roman" w:hAnsi="Times New Roman" w:cs="Times New Roman"/>
+          <w:sz w:val="24"/>
+          <w:szCs w:val="24"/>
+        </w:rPr>
+        <w:t>. This is because</w:t>
+      </w:r>
+      <w:r>
+        <w:rPr>
+          <w:rFonts w:ascii="Times New Roman" w:hAnsi="Times New Roman" w:cs="Times New Roman"/>
+          <w:i/>
+          <w:iCs/>
+          <w:sz w:val="24"/>
+          <w:szCs w:val="24"/>
+        </w:rPr>
+        <w:t xml:space="preserve"> Cassandra</w:t>
+      </w:r>
+      <w:r>
+        <w:rPr>
+          <w:rFonts w:ascii="Times New Roman" w:hAnsi="Times New Roman" w:cs="Times New Roman"/>
+          <w:sz w:val="24"/>
+          <w:szCs w:val="24"/>
+        </w:rPr>
+        <w:t>, due to its distributed nature, does not concern itself with order but simply distributes the data across its nodes.</w:t>
+      </w:r>
+    </w:p>
+    <w:p>
+      <w:pPr>
+        <w:ind w:left="360"/>
+        <w:rPr>
+          <w:rFonts w:ascii="Times New Roman" w:hAnsi="Times New Roman" w:cs="Times New Roman"/>
+          <w:sz w:val="24"/>
+          <w:szCs w:val="24"/>
+        </w:rPr>
+      </w:pPr>
+      <w:r>
+        <w:rPr>
+          <w:rFonts w:ascii="Times New Roman" w:hAnsi="Times New Roman" w:cs="Times New Roman"/>
+          <w:sz w:val="24"/>
+          <w:szCs w:val="24"/>
+        </w:rPr>
+        <w:lastRenderedPageBreak/>
+        <w:t xml:space="preserve">Similarly to Brian F. Cooper, who published his paper on benchmarking databases (Cooper et al., 2010), this section will compare </w:t>
+      </w:r>
+      <w:r>
+        <w:rPr>
+          <w:rFonts w:ascii="Times New Roman" w:hAnsi="Times New Roman" w:cs="Times New Roman"/>
+          <w:i/>
+          <w:iCs/>
+          <w:sz w:val="24"/>
+          <w:szCs w:val="24"/>
+        </w:rPr>
+        <w:t>Cassandra</w:t>
+      </w:r>
+      <w:r>
+        <w:rPr>
+          <w:rFonts w:ascii="Times New Roman" w:hAnsi="Times New Roman" w:cs="Times New Roman"/>
+          <w:sz w:val="24"/>
+          <w:szCs w:val="24"/>
+        </w:rPr>
+        <w:t xml:space="preserve">, a distributed NoSQL database, </w:t>
+      </w:r>
+      <w:r>
+        <w:rPr>
+          <w:rFonts w:ascii="Times New Roman" w:hAnsi="Times New Roman" w:cs="Times New Roman"/>
+          <w:i/>
+          <w:iCs/>
+          <w:sz w:val="24"/>
+          <w:szCs w:val="24"/>
+        </w:rPr>
+        <w:t>MySQL</w:t>
+      </w:r>
+      <w:r>
+        <w:rPr>
+          <w:rFonts w:ascii="Times New Roman" w:hAnsi="Times New Roman" w:cs="Times New Roman"/>
+          <w:sz w:val="24"/>
+          <w:szCs w:val="24"/>
+        </w:rPr>
+        <w:t xml:space="preserve">, a relational database, and </w:t>
+      </w:r>
+      <w:r>
+        <w:rPr>
+          <w:rFonts w:ascii="Times New Roman" w:hAnsi="Times New Roman" w:cs="Times New Roman"/>
+          <w:i/>
+          <w:iCs/>
+          <w:sz w:val="24"/>
+          <w:szCs w:val="24"/>
+        </w:rPr>
+        <w:t>MongoDB</w:t>
+      </w:r>
+      <w:r>
+        <w:rPr>
+          <w:rFonts w:ascii="Times New Roman" w:hAnsi="Times New Roman" w:cs="Times New Roman"/>
+          <w:sz w:val="24"/>
+          <w:szCs w:val="24"/>
+        </w:rPr>
+        <w:t xml:space="preserve">, a document-oriented NoSQL database. All </w:t>
+      </w:r>
+      <w:r>
+        <w:rPr>
+          <w:rFonts w:ascii="Times New Roman" w:hAnsi="Times New Roman" w:cs="Times New Roman"/>
+          <w:i/>
+          <w:iCs/>
+          <w:sz w:val="24"/>
+          <w:szCs w:val="24"/>
+        </w:rPr>
+        <w:t>YCSB</w:t>
+      </w:r>
+      <w:r>
+        <w:rPr>
+          <w:rFonts w:ascii="Times New Roman" w:hAnsi="Times New Roman" w:cs="Times New Roman"/>
+          <w:sz w:val="24"/>
+          <w:szCs w:val="24"/>
+        </w:rPr>
+        <w:t xml:space="preserve"> workloads, plus an additional one, Workload G, have been tested. Workload G (100% Write) serves to contrast with Workload C (100% Read).</w:t>
+      </w:r>
+      <w:r>
+        <w:rPr>
+          <w:rFonts w:ascii="Times New Roman" w:hAnsi="Times New Roman" w:cs="Times New Roman"/>
+          <w:sz w:val="24"/>
+          <w:szCs w:val="24"/>
+        </w:rPr>
+        <w:t xml:space="preserve"> Note that Workload E has been modified from 95/05 to 65/35 scan/insert, because when running the tests initial outputs were not conclusive hence the change.</w:t>
+      </w:r>
+      <w:r>
+        <w:rPr>
+          <w:rFonts w:ascii="Times New Roman" w:hAnsi="Times New Roman" w:cs="Times New Roman"/>
+          <w:sz w:val="24"/>
+          <w:szCs w:val="24"/>
+        </w:rPr>
+        <w:br/>
+      </w:r>
+      <w:r>
+        <w:rPr>
+          <w:rFonts w:ascii="Times New Roman" w:hAnsi="Times New Roman" w:cs="Times New Roman"/>
+          <w:sz w:val="24"/>
+          <w:szCs w:val="24"/>
+        </w:rPr>
+        <w:t>The strategy for testing is based on five iterations, with changes in the number of rows inserted in each one. Full workload implementation can be seen in the annex sections 6.1.10, 6.1.11, and 6.1.12.</w:t>
+      </w:r>
+    </w:p>
+    <w:p>
+      <w:pPr>
+        <w:ind w:left="360"/>
+        <w:rPr>
+          <w:rFonts w:ascii="Times New Roman" w:hAnsi="Times New Roman" w:cs="Times New Roman"/>
+          <w:sz w:val="24"/>
+          <w:szCs w:val="24"/>
+        </w:rPr>
+      </w:pPr>
+      <w:r>
+        <w:rPr>
+          <w:rFonts w:ascii="Times New Roman" w:hAnsi="Times New Roman" w:cs="Times New Roman"/>
+          <w:sz w:val="24"/>
+          <w:szCs w:val="24"/>
+        </w:rPr>
+        <w:t>After the tests, the conclusion is clear: MongoDB is the best performer due to its document-oriented design, which allows for efficient retrieval, and its BSON format, which enables quick scanning and indexing. MySQL demonstrates strength in reading when workloads are balanced. Cassandra, designed for high write throughput, excels in writing scenarios</w:t>
+      </w:r>
+      <w:r>
+        <w:rPr>
+          <w:rFonts w:ascii="Times New Roman" w:hAnsi="Times New Roman" w:cs="Times New Roman"/>
+          <w:sz w:val="24"/>
+          <w:szCs w:val="24"/>
+        </w:rPr>
         <w:t>.</w:t>
       </w:r>
-      <w:r>
-        <w:rPr>
-          <w:rFonts w:ascii="Times New Roman" w:hAnsi="Times New Roman" w:cs="Times New Roman"/>
-          <w:sz w:val="24"/>
-          <w:szCs w:val="24"/>
-        </w:rPr>
-        <w:t xml:space="preserve"> Establishing an analogy the complexity of point </w:t>
-      </w:r>
-      <w:r>
-        <w:rPr>
-          <w:rFonts w:ascii="Times New Roman" w:hAnsi="Times New Roman" w:cs="Times New Roman"/>
-          <w:i/>
-          <w:iCs/>
-          <w:sz w:val="24"/>
-          <w:szCs w:val="24"/>
-        </w:rPr>
-        <w:t xml:space="preserve">2.1.2.2. Distinct </w:t>
-      </w:r>
-      <w:proofErr w:type="spellStart"/>
-      <w:r>
-        <w:rPr>
-          <w:rFonts w:ascii="Times New Roman" w:hAnsi="Times New Roman" w:cs="Times New Roman"/>
-          <w:i/>
-          <w:iCs/>
-          <w:sz w:val="24"/>
-          <w:szCs w:val="24"/>
-        </w:rPr>
-        <w:t>tweet_Id</w:t>
-      </w:r>
-      <w:proofErr w:type="spellEnd"/>
-      <w:r>
-        <w:rPr>
-          <w:rFonts w:ascii="Times New Roman" w:hAnsi="Times New Roman" w:cs="Times New Roman"/>
-          <w:i/>
-          <w:iCs/>
-          <w:sz w:val="24"/>
-          <w:szCs w:val="24"/>
-        </w:rPr>
-        <w:t xml:space="preserve"> count</w:t>
-      </w:r>
-      <w:r>
-        <w:rPr>
-          <w:rFonts w:ascii="Times New Roman" w:hAnsi="Times New Roman" w:cs="Times New Roman"/>
-          <w:i/>
-          <w:iCs/>
-          <w:sz w:val="24"/>
-          <w:szCs w:val="24"/>
-        </w:rPr>
-        <w:t xml:space="preserve"> </w:t>
-      </w:r>
-      <w:r>
-        <w:rPr>
-          <w:rFonts w:ascii="Times New Roman" w:hAnsi="Times New Roman" w:cs="Times New Roman"/>
-          <w:sz w:val="24"/>
-          <w:szCs w:val="24"/>
-        </w:rPr>
-        <w:t xml:space="preserve">can be solved in just one line of code, </w:t>
-      </w:r>
-      <w:r>
-        <w:rPr>
-          <w:rFonts w:ascii="Times New Roman" w:hAnsi="Times New Roman" w:cs="Times New Roman"/>
-          <w:i/>
-          <w:iCs/>
-          <w:sz w:val="24"/>
-          <w:szCs w:val="24"/>
-        </w:rPr>
-        <w:t xml:space="preserve">SELECT COUNT(DISTINCT </w:t>
-      </w:r>
-      <w:proofErr w:type="spellStart"/>
-      <w:r>
-        <w:rPr>
-          <w:rFonts w:ascii="Times New Roman" w:hAnsi="Times New Roman" w:cs="Times New Roman"/>
-          <w:i/>
-          <w:iCs/>
-          <w:sz w:val="24"/>
-          <w:szCs w:val="24"/>
-        </w:rPr>
-        <w:t>tweet_id</w:t>
-      </w:r>
-      <w:proofErr w:type="spellEnd"/>
-      <w:r>
-        <w:rPr>
-          <w:rFonts w:ascii="Times New Roman" w:hAnsi="Times New Roman" w:cs="Times New Roman"/>
-          <w:i/>
-          <w:iCs/>
-          <w:sz w:val="24"/>
-          <w:szCs w:val="24"/>
-        </w:rPr>
-        <w:t>) FROM tweets;</w:t>
-      </w:r>
     </w:p>
     <w:p>
       <w:pPr>
@@ -1027,106 +1395,6 @@
           <w:szCs w:val="24"/>
         </w:rPr>
       </w:pPr>
-      <w:r>
-        <w:rPr>
-          <w:rFonts w:ascii="Times New Roman" w:hAnsi="Times New Roman" w:cs="Times New Roman"/>
-          <w:sz w:val="24"/>
-          <w:szCs w:val="24"/>
-        </w:rPr>
-        <w:t xml:space="preserve">Both </w:t>
-      </w:r>
-      <w:r>
-        <w:rPr>
-          <w:rFonts w:ascii="Times New Roman" w:hAnsi="Times New Roman" w:cs="Times New Roman"/>
-          <w:i/>
-          <w:iCs/>
-          <w:sz w:val="24"/>
-          <w:szCs w:val="24"/>
-        </w:rPr>
-        <w:t>MapReduce</w:t>
-      </w:r>
-      <w:r>
-        <w:rPr>
-          <w:rFonts w:ascii="Times New Roman" w:hAnsi="Times New Roman" w:cs="Times New Roman"/>
-          <w:sz w:val="24"/>
-          <w:szCs w:val="24"/>
-        </w:rPr>
-        <w:t xml:space="preserve"> and</w:t>
-      </w:r>
-      <w:r>
-        <w:rPr>
-          <w:rFonts w:ascii="Times New Roman" w:hAnsi="Times New Roman" w:cs="Times New Roman"/>
-          <w:i/>
-          <w:iCs/>
-          <w:sz w:val="24"/>
-          <w:szCs w:val="24"/>
-        </w:rPr>
-        <w:t xml:space="preserve"> Hive</w:t>
-      </w:r>
-      <w:r>
-        <w:rPr>
-          <w:rFonts w:ascii="Times New Roman" w:hAnsi="Times New Roman" w:cs="Times New Roman"/>
-          <w:sz w:val="24"/>
-          <w:szCs w:val="24"/>
-        </w:rPr>
-        <w:t xml:space="preserve"> yield the same outcome of 1,598,315 distinct </w:t>
-      </w:r>
-      <w:proofErr w:type="spellStart"/>
-      <w:r>
-        <w:rPr>
-          <w:rFonts w:ascii="Times New Roman" w:hAnsi="Times New Roman" w:cs="Times New Roman"/>
-          <w:sz w:val="24"/>
-          <w:szCs w:val="24"/>
-        </w:rPr>
-        <w:t>t</w:t>
-      </w:r>
-      <w:r>
-        <w:rPr>
-          <w:rFonts w:ascii="Times New Roman" w:hAnsi="Times New Roman" w:cs="Times New Roman"/>
-          <w:i/>
-          <w:iCs/>
-          <w:sz w:val="24"/>
-          <w:szCs w:val="24"/>
-        </w:rPr>
-        <w:t>weet_ids</w:t>
-      </w:r>
-      <w:proofErr w:type="spellEnd"/>
-      <w:r>
-        <w:rPr>
-          <w:rFonts w:ascii="Times New Roman" w:hAnsi="Times New Roman" w:cs="Times New Roman"/>
-          <w:i/>
-          <w:iCs/>
-          <w:sz w:val="24"/>
-          <w:szCs w:val="24"/>
-        </w:rPr>
-        <w:t>.</w:t>
-      </w:r>
-      <w:r>
-        <w:rPr>
-          <w:rFonts w:ascii="Times New Roman" w:hAnsi="Times New Roman" w:cs="Times New Roman"/>
-          <w:sz w:val="24"/>
-          <w:szCs w:val="24"/>
-        </w:rPr>
-        <w:t xml:space="preserve"> This is a simple and practical way of demonstrating why </w:t>
-      </w:r>
-      <w:r>
-        <w:rPr>
-          <w:rFonts w:ascii="Times New Roman" w:hAnsi="Times New Roman" w:cs="Times New Roman"/>
-          <w:i/>
-          <w:iCs/>
-          <w:sz w:val="24"/>
-          <w:szCs w:val="24"/>
-        </w:rPr>
-        <w:t>Hive</w:t>
-      </w:r>
-      <w:r>
-        <w:rPr>
-          <w:rFonts w:ascii="Times New Roman" w:hAnsi="Times New Roman" w:cs="Times New Roman"/>
-          <w:sz w:val="24"/>
-          <w:szCs w:val="24"/>
-        </w:rPr>
-        <w:t xml:space="preserve"> was developed.</w:t>
-      </w:r>
     </w:p>
     <w:p>
       <w:pPr>

</xml_diff>

<commit_message>
Big Data part completed, starting with ADA part, sentiment analysis over time.
</commit_message>
<xml_diff>
--- a/Word_Count.docx
+++ b/Word_Count.docx
@@ -104,7 +104,25 @@
           <w:sz w:val="24"/>
           <w:szCs w:val="24"/>
         </w:rPr>
-        <w:t xml:space="preserve">According to Manwal and Gupta (2017), large organizations such as </w:t>
+        <w:t xml:space="preserve">According to </w:t>
+      </w:r>
+      <w:proofErr w:type="spellStart"/>
+      <w:r>
+        <w:rPr>
+          <w:rFonts w:ascii="Times New Roman" w:hAnsi="Times New Roman" w:cs="Times New Roman"/>
+          <w:sz w:val="24"/>
+          <w:szCs w:val="24"/>
+        </w:rPr>
+        <w:t>Manwal</w:t>
+      </w:r>
+      <w:proofErr w:type="spellEnd"/>
+      <w:r>
+        <w:rPr>
+          <w:rFonts w:ascii="Times New Roman" w:hAnsi="Times New Roman" w:cs="Times New Roman"/>
+          <w:sz w:val="24"/>
+          <w:szCs w:val="24"/>
+        </w:rPr>
+        <w:t xml:space="preserve"> and Gupta (2017), large organizations such as </w:t>
       </w:r>
       <w:r>
         <w:rPr>
@@ -361,6 +379,7 @@
         </w:rPr>
         <w:t xml:space="preserve">This MapReduce job is paired with a Hive query that will produce the same output, counting distinct values for </w:t>
       </w:r>
+      <w:proofErr w:type="spellStart"/>
       <w:r>
         <w:rPr>
           <w:rFonts w:ascii="Times New Roman" w:hAnsi="Times New Roman" w:cs="Times New Roman"/>
@@ -371,6 +390,7 @@
         </w:rPr>
         <w:t>tweet_id</w:t>
       </w:r>
+      <w:proofErr w:type="spellEnd"/>
       <w:r>
         <w:rPr>
           <w:rFonts w:ascii="Times New Roman" w:hAnsi="Times New Roman" w:cs="Times New Roman"/>
@@ -379,15 +399,27 @@
         </w:rPr>
         <w:t xml:space="preserve">. This mapper outputs each </w:t>
       </w:r>
-      <w:r>
-        <w:rPr>
-          <w:rFonts w:ascii="Times New Roman" w:hAnsi="Times New Roman" w:cs="Times New Roman"/>
-          <w:i/>
-          <w:iCs/>
-          <w:sz w:val="24"/>
-          <w:szCs w:val="24"/>
-        </w:rPr>
-        <w:t xml:space="preserve">tweet_id </w:t>
+      <w:proofErr w:type="spellStart"/>
+      <w:r>
+        <w:rPr>
+          <w:rFonts w:ascii="Times New Roman" w:hAnsi="Times New Roman" w:cs="Times New Roman"/>
+          <w:i/>
+          <w:iCs/>
+          <w:sz w:val="24"/>
+          <w:szCs w:val="24"/>
+        </w:rPr>
+        <w:t>tweet_id</w:t>
+      </w:r>
+      <w:proofErr w:type="spellEnd"/>
+      <w:r>
+        <w:rPr>
+          <w:rFonts w:ascii="Times New Roman" w:hAnsi="Times New Roman" w:cs="Times New Roman"/>
+          <w:i/>
+          <w:iCs/>
+          <w:sz w:val="24"/>
+          <w:szCs w:val="24"/>
+        </w:rPr>
+        <w:t xml:space="preserve"> </w:t>
       </w:r>
       <w:r>
         <w:rPr>
@@ -397,15 +429,27 @@
         </w:rPr>
         <w:t xml:space="preserve">it encounters as a key-value pair, with the </w:t>
       </w:r>
-      <w:r>
-        <w:rPr>
-          <w:rFonts w:ascii="Times New Roman" w:hAnsi="Times New Roman" w:cs="Times New Roman"/>
-          <w:i/>
-          <w:iCs/>
-          <w:sz w:val="24"/>
-          <w:szCs w:val="24"/>
-        </w:rPr>
-        <w:t xml:space="preserve">tweet_id </w:t>
+      <w:proofErr w:type="spellStart"/>
+      <w:r>
+        <w:rPr>
+          <w:rFonts w:ascii="Times New Roman" w:hAnsi="Times New Roman" w:cs="Times New Roman"/>
+          <w:i/>
+          <w:iCs/>
+          <w:sz w:val="24"/>
+          <w:szCs w:val="24"/>
+        </w:rPr>
+        <w:t>tweet_id</w:t>
+      </w:r>
+      <w:proofErr w:type="spellEnd"/>
+      <w:r>
+        <w:rPr>
+          <w:rFonts w:ascii="Times New Roman" w:hAnsi="Times New Roman" w:cs="Times New Roman"/>
+          <w:i/>
+          <w:iCs/>
+          <w:sz w:val="24"/>
+          <w:szCs w:val="24"/>
+        </w:rPr>
+        <w:t xml:space="preserve"> </w:t>
       </w:r>
       <w:r>
         <w:rPr>
@@ -441,15 +485,27 @@
         </w:rPr>
         <w:t xml:space="preserve">e reducer counts unique </w:t>
       </w:r>
-      <w:r>
-        <w:rPr>
-          <w:rFonts w:ascii="Times New Roman" w:hAnsi="Times New Roman" w:cs="Times New Roman"/>
-          <w:i/>
-          <w:iCs/>
-          <w:sz w:val="24"/>
-          <w:szCs w:val="24"/>
-        </w:rPr>
-        <w:t xml:space="preserve">tweet_id </w:t>
+      <w:proofErr w:type="spellStart"/>
+      <w:r>
+        <w:rPr>
+          <w:rFonts w:ascii="Times New Roman" w:hAnsi="Times New Roman" w:cs="Times New Roman"/>
+          <w:i/>
+          <w:iCs/>
+          <w:sz w:val="24"/>
+          <w:szCs w:val="24"/>
+        </w:rPr>
+        <w:t>tweet_id</w:t>
+      </w:r>
+      <w:proofErr w:type="spellEnd"/>
+      <w:r>
+        <w:rPr>
+          <w:rFonts w:ascii="Times New Roman" w:hAnsi="Times New Roman" w:cs="Times New Roman"/>
+          <w:i/>
+          <w:iCs/>
+          <w:sz w:val="24"/>
+          <w:szCs w:val="24"/>
+        </w:rPr>
+        <w:t xml:space="preserve"> </w:t>
       </w:r>
       <w:r>
         <w:rPr>
@@ -477,6 +533,7 @@
         </w:rPr>
         <w:t xml:space="preserve">Result to be compared with Hive query, from 1,600,000 rows, 1,598,315 are unique </w:t>
       </w:r>
+      <w:proofErr w:type="spellStart"/>
       <w:r>
         <w:rPr>
           <w:rFonts w:ascii="Times New Roman" w:hAnsi="Times New Roman" w:cs="Times New Roman"/>
@@ -487,6 +544,7 @@
         </w:rPr>
         <w:t>tweet_id</w:t>
       </w:r>
+      <w:proofErr w:type="spellEnd"/>
       <w:r>
         <w:rPr>
           <w:rFonts w:ascii="Times New Roman" w:hAnsi="Times New Roman" w:cs="Times New Roman"/>
@@ -693,19 +751,8 @@
           <w:sz w:val="24"/>
           <w:szCs w:val="24"/>
         </w:rPr>
-        <w:t xml:space="preserve">from the rest of the </w:t>
-      </w:r>
-      <w:proofErr w:type="gramStart"/>
-      <w:r>
-        <w:rPr>
-          <w:rFonts w:ascii="Times New Roman" w:hAnsi="Times New Roman" w:cs="Times New Roman"/>
-          <w:iCs/>
-          <w:sz w:val="24"/>
-          <w:szCs w:val="24"/>
-        </w:rPr>
-        <w:t>data</w:t>
-      </w:r>
-      <w:proofErr w:type="gramEnd"/>
+        <w:t>from the rest of the data</w:t>
+      </w:r>
     </w:p>
     <w:p>
       <w:pPr>
@@ -888,7 +935,29 @@
           <w:sz w:val="24"/>
           <w:szCs w:val="24"/>
         </w:rPr>
-        <w:t>2.1.2.2. Distinct tweet_Id count</w:t>
+        <w:t xml:space="preserve">2.1.2.2. Distinct </w:t>
+      </w:r>
+      <w:proofErr w:type="spellStart"/>
+      <w:r>
+        <w:rPr>
+          <w:rFonts w:ascii="Times New Roman" w:hAnsi="Times New Roman" w:cs="Times New Roman"/>
+          <w:i/>
+          <w:iCs/>
+          <w:sz w:val="24"/>
+          <w:szCs w:val="24"/>
+        </w:rPr>
+        <w:t>tweet_Id</w:t>
+      </w:r>
+      <w:proofErr w:type="spellEnd"/>
+      <w:r>
+        <w:rPr>
+          <w:rFonts w:ascii="Times New Roman" w:hAnsi="Times New Roman" w:cs="Times New Roman"/>
+          <w:i/>
+          <w:iCs/>
+          <w:sz w:val="24"/>
+          <w:szCs w:val="24"/>
+        </w:rPr>
+        <w:t xml:space="preserve"> count</w:t>
       </w:r>
       <w:r>
         <w:rPr>
@@ -916,29 +985,29 @@
           <w:sz w:val="24"/>
           <w:szCs w:val="24"/>
         </w:rPr>
-        <w:t xml:space="preserve">SELECT </w:t>
-      </w:r>
-      <w:proofErr w:type="gramStart"/>
-      <w:r>
-        <w:rPr>
-          <w:rFonts w:ascii="Times New Roman" w:hAnsi="Times New Roman" w:cs="Times New Roman"/>
-          <w:i/>
-          <w:iCs/>
-          <w:sz w:val="24"/>
-          <w:szCs w:val="24"/>
-        </w:rPr>
-        <w:t>COUNT(</w:t>
-      </w:r>
-      <w:proofErr w:type="gramEnd"/>
-      <w:r>
-        <w:rPr>
-          <w:rFonts w:ascii="Times New Roman" w:hAnsi="Times New Roman" w:cs="Times New Roman"/>
-          <w:i/>
-          <w:iCs/>
-          <w:sz w:val="24"/>
-          <w:szCs w:val="24"/>
-        </w:rPr>
-        <w:t>DISTINCT tweet_id) FROM tweets;</w:t>
+        <w:t xml:space="preserve">SELECT COUNT(DISTINCT </w:t>
+      </w:r>
+      <w:proofErr w:type="spellStart"/>
+      <w:r>
+        <w:rPr>
+          <w:rFonts w:ascii="Times New Roman" w:hAnsi="Times New Roman" w:cs="Times New Roman"/>
+          <w:i/>
+          <w:iCs/>
+          <w:sz w:val="24"/>
+          <w:szCs w:val="24"/>
+        </w:rPr>
+        <w:t>tweet_id</w:t>
+      </w:r>
+      <w:proofErr w:type="spellEnd"/>
+      <w:r>
+        <w:rPr>
+          <w:rFonts w:ascii="Times New Roman" w:hAnsi="Times New Roman" w:cs="Times New Roman"/>
+          <w:i/>
+          <w:iCs/>
+          <w:sz w:val="24"/>
+          <w:szCs w:val="24"/>
+        </w:rPr>
+        <w:t>) FROM tweets;</w:t>
       </w:r>
     </w:p>
     <w:p>
@@ -992,17 +1061,37 @@
           <w:sz w:val="24"/>
           <w:szCs w:val="24"/>
         </w:rPr>
-        <w:t xml:space="preserve"> yield the same outcome of 1,598,315 distinct t</w:t>
-      </w:r>
-      <w:r>
-        <w:rPr>
-          <w:rFonts w:ascii="Times New Roman" w:hAnsi="Times New Roman" w:cs="Times New Roman"/>
-          <w:i/>
-          <w:iCs/>
-          <w:sz w:val="24"/>
-          <w:szCs w:val="24"/>
-        </w:rPr>
-        <w:t>weet_ids.</w:t>
+        <w:t xml:space="preserve"> yield the same outcome of 1,598,315 distinct </w:t>
+      </w:r>
+      <w:proofErr w:type="spellStart"/>
+      <w:r>
+        <w:rPr>
+          <w:rFonts w:ascii="Times New Roman" w:hAnsi="Times New Roman" w:cs="Times New Roman"/>
+          <w:sz w:val="24"/>
+          <w:szCs w:val="24"/>
+        </w:rPr>
+        <w:t>t</w:t>
+      </w:r>
+      <w:r>
+        <w:rPr>
+          <w:rFonts w:ascii="Times New Roman" w:hAnsi="Times New Roman" w:cs="Times New Roman"/>
+          <w:i/>
+          <w:iCs/>
+          <w:sz w:val="24"/>
+          <w:szCs w:val="24"/>
+        </w:rPr>
+        <w:t>weet_ids</w:t>
+      </w:r>
+      <w:proofErr w:type="spellEnd"/>
+      <w:r>
+        <w:rPr>
+          <w:rFonts w:ascii="Times New Roman" w:hAnsi="Times New Roman" w:cs="Times New Roman"/>
+          <w:i/>
+          <w:iCs/>
+          <w:sz w:val="24"/>
+          <w:szCs w:val="24"/>
+        </w:rPr>
+        <w:t>.</w:t>
       </w:r>
       <w:r>
         <w:rPr>
@@ -1385,6 +1474,627 @@
         </w:rPr>
         <w:t>.</w:t>
       </w:r>
+    </w:p>
+    <w:p>
+      <w:pPr>
+        <w:pStyle w:val="ListParagraph"/>
+        <w:ind w:left="360"/>
+        <w:rPr>
+          <w:rFonts w:ascii="Times New Roman" w:hAnsi="Times New Roman" w:cs="Times New Roman"/>
+          <w:sz w:val="24"/>
+          <w:szCs w:val="24"/>
+        </w:rPr>
+      </w:pPr>
+      <w:r>
+        <w:rPr>
+          <w:rFonts w:ascii="Times New Roman" w:hAnsi="Times New Roman" w:cs="Times New Roman"/>
+          <w:sz w:val="24"/>
+          <w:szCs w:val="24"/>
+        </w:rPr>
+        <w:t xml:space="preserve">The diagram illustrates all tasks carried out for the </w:t>
+      </w:r>
+      <w:r>
+        <w:rPr>
+          <w:rFonts w:ascii="Times New Roman" w:hAnsi="Times New Roman" w:cs="Times New Roman"/>
+          <w:i/>
+          <w:iCs/>
+          <w:sz w:val="24"/>
+          <w:szCs w:val="24"/>
+        </w:rPr>
+        <w:t>Big Data</w:t>
+      </w:r>
+      <w:r>
+        <w:rPr>
+          <w:rFonts w:ascii="Times New Roman" w:hAnsi="Times New Roman" w:cs="Times New Roman"/>
+          <w:sz w:val="24"/>
+          <w:szCs w:val="24"/>
+        </w:rPr>
+        <w:t xml:space="preserve"> section. There are two well-established sections: all tasks carried out in the HDFS ecosystem and those outside Hadoop, though the data has been stored and processed there. Starting with the first section, a </w:t>
+      </w:r>
+      <w:r>
+        <w:rPr>
+          <w:rFonts w:ascii="Times New Roman" w:hAnsi="Times New Roman" w:cs="Times New Roman"/>
+          <w:i/>
+          <w:iCs/>
+          <w:sz w:val="24"/>
+          <w:szCs w:val="24"/>
+        </w:rPr>
+        <w:t>CSV</w:t>
+      </w:r>
+      <w:r>
+        <w:rPr>
+          <w:rFonts w:ascii="Times New Roman" w:hAnsi="Times New Roman" w:cs="Times New Roman"/>
+          <w:sz w:val="24"/>
+          <w:szCs w:val="24"/>
+        </w:rPr>
+        <w:t xml:space="preserve"> file was stored in </w:t>
+      </w:r>
+      <w:r>
+        <w:rPr>
+          <w:rFonts w:ascii="Times New Roman" w:hAnsi="Times New Roman" w:cs="Times New Roman"/>
+          <w:i/>
+          <w:iCs/>
+          <w:sz w:val="24"/>
+          <w:szCs w:val="24"/>
+        </w:rPr>
+        <w:t>Hadoop</w:t>
+      </w:r>
+      <w:r>
+        <w:rPr>
+          <w:rFonts w:ascii="Times New Roman" w:hAnsi="Times New Roman" w:cs="Times New Roman"/>
+          <w:sz w:val="24"/>
+          <w:szCs w:val="24"/>
+        </w:rPr>
+        <w:t xml:space="preserve">, and four </w:t>
+      </w:r>
+      <w:r>
+        <w:rPr>
+          <w:rFonts w:ascii="Times New Roman" w:hAnsi="Times New Roman" w:cs="Times New Roman"/>
+          <w:i/>
+          <w:iCs/>
+          <w:sz w:val="24"/>
+          <w:szCs w:val="24"/>
+        </w:rPr>
+        <w:t>MapReduce</w:t>
+      </w:r>
+      <w:r>
+        <w:rPr>
+          <w:rFonts w:ascii="Times New Roman" w:hAnsi="Times New Roman" w:cs="Times New Roman"/>
+          <w:sz w:val="24"/>
+          <w:szCs w:val="24"/>
+        </w:rPr>
+        <w:t xml:space="preserve"> tasks were completed. </w:t>
+      </w:r>
+      <w:r>
+        <w:rPr>
+          <w:rFonts w:ascii="Times New Roman" w:hAnsi="Times New Roman" w:cs="Times New Roman"/>
+          <w:i/>
+          <w:iCs/>
+          <w:sz w:val="24"/>
+          <w:szCs w:val="24"/>
+        </w:rPr>
+        <w:t>Hive</w:t>
+      </w:r>
+      <w:r>
+        <w:rPr>
+          <w:rFonts w:ascii="Times New Roman" w:hAnsi="Times New Roman" w:cs="Times New Roman"/>
+          <w:sz w:val="24"/>
+          <w:szCs w:val="24"/>
+        </w:rPr>
+        <w:t xml:space="preserve"> assisted in reading the data, and Spark was used to stream the data into the </w:t>
+      </w:r>
+      <w:r>
+        <w:rPr>
+          <w:rFonts w:ascii="Times New Roman" w:hAnsi="Times New Roman" w:cs="Times New Roman"/>
+          <w:i/>
+          <w:iCs/>
+          <w:sz w:val="24"/>
+          <w:szCs w:val="24"/>
+        </w:rPr>
+        <w:t>Advanced Data Analytics</w:t>
+      </w:r>
+      <w:r>
+        <w:rPr>
+          <w:rFonts w:ascii="Times New Roman" w:hAnsi="Times New Roman" w:cs="Times New Roman"/>
+          <w:sz w:val="24"/>
+          <w:szCs w:val="24"/>
+        </w:rPr>
+        <w:t xml:space="preserve"> part. Technologies outside </w:t>
+      </w:r>
+      <w:r>
+        <w:rPr>
+          <w:rFonts w:ascii="Times New Roman" w:hAnsi="Times New Roman" w:cs="Times New Roman"/>
+          <w:i/>
+          <w:iCs/>
+          <w:sz w:val="24"/>
+          <w:szCs w:val="24"/>
+        </w:rPr>
+        <w:t>Hadoop</w:t>
+      </w:r>
+      <w:r>
+        <w:rPr>
+          <w:rFonts w:ascii="Times New Roman" w:hAnsi="Times New Roman" w:cs="Times New Roman"/>
+          <w:sz w:val="24"/>
+          <w:szCs w:val="24"/>
+        </w:rPr>
+        <w:t xml:space="preserve"> include </w:t>
+      </w:r>
+      <w:r>
+        <w:rPr>
+          <w:rFonts w:ascii="Times New Roman" w:hAnsi="Times New Roman" w:cs="Times New Roman"/>
+          <w:i/>
+          <w:iCs/>
+          <w:sz w:val="24"/>
+          <w:szCs w:val="24"/>
+        </w:rPr>
+        <w:t>MySQL</w:t>
+      </w:r>
+      <w:r>
+        <w:rPr>
+          <w:rFonts w:ascii="Times New Roman" w:hAnsi="Times New Roman" w:cs="Times New Roman"/>
+          <w:sz w:val="24"/>
+          <w:szCs w:val="24"/>
+        </w:rPr>
+        <w:t xml:space="preserve"> and </w:t>
+      </w:r>
+      <w:r>
+        <w:rPr>
+          <w:rFonts w:ascii="Times New Roman" w:hAnsi="Times New Roman" w:cs="Times New Roman"/>
+          <w:i/>
+          <w:iCs/>
+          <w:sz w:val="24"/>
+          <w:szCs w:val="24"/>
+        </w:rPr>
+        <w:t>Cassandra</w:t>
+      </w:r>
+      <w:r>
+        <w:rPr>
+          <w:rFonts w:ascii="Times New Roman" w:hAnsi="Times New Roman" w:cs="Times New Roman"/>
+          <w:sz w:val="24"/>
+          <w:szCs w:val="24"/>
+        </w:rPr>
+        <w:t xml:space="preserve">, but these required a </w:t>
+      </w:r>
+      <w:r>
+        <w:rPr>
+          <w:rFonts w:ascii="Times New Roman" w:hAnsi="Times New Roman" w:cs="Times New Roman"/>
+          <w:i/>
+          <w:iCs/>
+          <w:sz w:val="24"/>
+          <w:szCs w:val="24"/>
+        </w:rPr>
+        <w:t>MapReduce</w:t>
+      </w:r>
+      <w:r>
+        <w:rPr>
+          <w:rFonts w:ascii="Times New Roman" w:hAnsi="Times New Roman" w:cs="Times New Roman"/>
+          <w:sz w:val="24"/>
+          <w:szCs w:val="24"/>
+        </w:rPr>
+        <w:t xml:space="preserve"> job to clean and order the data prior to loading.</w:t>
+      </w:r>
+    </w:p>
+    <w:p>
+      <w:pPr>
+        <w:pStyle w:val="ListParagraph"/>
+        <w:ind w:left="360"/>
+        <w:rPr>
+          <w:rFonts w:ascii="Times New Roman" w:hAnsi="Times New Roman" w:cs="Times New Roman"/>
+          <w:sz w:val="24"/>
+          <w:szCs w:val="24"/>
+        </w:rPr>
+      </w:pPr>
+      <w:r>
+        <w:rPr>
+          <w:rFonts w:ascii="Times New Roman" w:hAnsi="Times New Roman" w:cs="Times New Roman"/>
+          <w:sz w:val="24"/>
+          <w:szCs w:val="24"/>
+        </w:rPr>
+        <w:t xml:space="preserve">The rationale for the choices in data processing and storage, as well as programming language selection, is purely to handle Big Data effectively. The use of </w:t>
+      </w:r>
+      <w:r>
+        <w:rPr>
+          <w:rFonts w:ascii="Times New Roman" w:hAnsi="Times New Roman" w:cs="Times New Roman"/>
+          <w:i/>
+          <w:iCs/>
+          <w:sz w:val="24"/>
+          <w:szCs w:val="24"/>
+        </w:rPr>
+        <w:t xml:space="preserve">Hadoop </w:t>
+      </w:r>
+      <w:r>
+        <w:rPr>
+          <w:rFonts w:ascii="Times New Roman" w:hAnsi="Times New Roman" w:cs="Times New Roman"/>
+          <w:sz w:val="24"/>
+          <w:szCs w:val="24"/>
+        </w:rPr>
+        <w:t>Distributed File System (</w:t>
+      </w:r>
+      <w:r>
+        <w:rPr>
+          <w:rFonts w:ascii="Times New Roman" w:hAnsi="Times New Roman" w:cs="Times New Roman"/>
+          <w:i/>
+          <w:iCs/>
+          <w:sz w:val="24"/>
+          <w:szCs w:val="24"/>
+        </w:rPr>
+        <w:t>HDFS</w:t>
+      </w:r>
+      <w:r>
+        <w:rPr>
+          <w:rFonts w:ascii="Times New Roman" w:hAnsi="Times New Roman" w:cs="Times New Roman"/>
+          <w:sz w:val="24"/>
+          <w:szCs w:val="24"/>
+        </w:rPr>
+        <w:t xml:space="preserve">) for storing </w:t>
+      </w:r>
+      <w:r>
+        <w:rPr>
+          <w:rFonts w:ascii="Times New Roman" w:hAnsi="Times New Roman" w:cs="Times New Roman"/>
+          <w:i/>
+          <w:iCs/>
+          <w:sz w:val="24"/>
+          <w:szCs w:val="24"/>
+        </w:rPr>
+        <w:t>ProjectTweets.csv</w:t>
+      </w:r>
+      <w:r>
+        <w:rPr>
+          <w:rFonts w:ascii="Times New Roman" w:hAnsi="Times New Roman" w:cs="Times New Roman"/>
+          <w:sz w:val="24"/>
+          <w:szCs w:val="24"/>
+        </w:rPr>
+        <w:t xml:space="preserve"> is because this system has strong scalability and fault tolerance for large datasets. </w:t>
+      </w:r>
+      <w:r>
+        <w:rPr>
+          <w:rFonts w:ascii="Times New Roman" w:hAnsi="Times New Roman" w:cs="Times New Roman"/>
+          <w:i/>
+          <w:iCs/>
+          <w:sz w:val="24"/>
+          <w:szCs w:val="24"/>
+        </w:rPr>
+        <w:t xml:space="preserve">MapReduce </w:t>
+      </w:r>
+      <w:r>
+        <w:rPr>
+          <w:rFonts w:ascii="Times New Roman" w:hAnsi="Times New Roman" w:cs="Times New Roman"/>
+          <w:sz w:val="24"/>
+          <w:szCs w:val="24"/>
+        </w:rPr>
+        <w:t>jobs process large datasets with a parallel, distributed algorithm on a cluster, that enabled tasks like counting mentions, hashtags and cleaning quotes and commas.</w:t>
+      </w:r>
+    </w:p>
+    <w:p>
+      <w:pPr>
+        <w:pStyle w:val="ListParagraph"/>
+        <w:ind w:left="360"/>
+        <w:rPr>
+          <w:rFonts w:ascii="Times New Roman" w:hAnsi="Times New Roman" w:cs="Times New Roman"/>
+          <w:i/>
+          <w:iCs/>
+          <w:sz w:val="24"/>
+          <w:szCs w:val="24"/>
+        </w:rPr>
+      </w:pPr>
+      <w:r>
+        <w:rPr>
+          <w:rFonts w:ascii="Times New Roman" w:hAnsi="Times New Roman" w:cs="Times New Roman"/>
+          <w:sz w:val="24"/>
+          <w:szCs w:val="24"/>
+        </w:rPr>
+        <w:t xml:space="preserve">The choice of </w:t>
+      </w:r>
+      <w:r>
+        <w:rPr>
+          <w:rFonts w:ascii="Times New Roman" w:hAnsi="Times New Roman" w:cs="Times New Roman"/>
+          <w:i/>
+          <w:iCs/>
+          <w:sz w:val="24"/>
+          <w:szCs w:val="24"/>
+        </w:rPr>
+        <w:t>Spark</w:t>
+      </w:r>
+      <w:r>
+        <w:rPr>
+          <w:rFonts w:ascii="Times New Roman" w:hAnsi="Times New Roman" w:cs="Times New Roman"/>
+          <w:sz w:val="24"/>
+          <w:szCs w:val="24"/>
+        </w:rPr>
+        <w:t xml:space="preserve"> as a streaming tool comes handy as it speeds up data processing tasks. </w:t>
+      </w:r>
+      <w:r>
+        <w:rPr>
+          <w:rFonts w:ascii="Times New Roman" w:hAnsi="Times New Roman" w:cs="Times New Roman"/>
+          <w:i/>
+          <w:iCs/>
+          <w:sz w:val="24"/>
+          <w:szCs w:val="24"/>
+        </w:rPr>
+        <w:t xml:space="preserve">Hive </w:t>
+      </w:r>
+      <w:r>
+        <w:rPr>
+          <w:rFonts w:ascii="Times New Roman" w:hAnsi="Times New Roman" w:cs="Times New Roman"/>
+          <w:sz w:val="24"/>
+          <w:szCs w:val="24"/>
+        </w:rPr>
+        <w:t xml:space="preserve">is used as an alternative to </w:t>
+      </w:r>
+      <w:r>
+        <w:rPr>
+          <w:rFonts w:ascii="Times New Roman" w:hAnsi="Times New Roman" w:cs="Times New Roman"/>
+          <w:i/>
+          <w:iCs/>
+          <w:sz w:val="24"/>
+          <w:szCs w:val="24"/>
+        </w:rPr>
+        <w:t>MapReduce</w:t>
+      </w:r>
+      <w:r>
+        <w:rPr>
+          <w:rFonts w:ascii="Times New Roman" w:hAnsi="Times New Roman" w:cs="Times New Roman"/>
+          <w:sz w:val="24"/>
+          <w:szCs w:val="24"/>
+        </w:rPr>
+        <w:t xml:space="preserve">, it can be used to summarise data, query, and analyse, as it provides a SQL syntax to query data stored in </w:t>
+      </w:r>
+      <w:r>
+        <w:rPr>
+          <w:rFonts w:ascii="Times New Roman" w:hAnsi="Times New Roman" w:cs="Times New Roman"/>
+          <w:i/>
+          <w:iCs/>
+          <w:sz w:val="24"/>
+          <w:szCs w:val="24"/>
+        </w:rPr>
+        <w:t>Hadoop.</w:t>
+      </w:r>
+    </w:p>
+    <w:p>
+      <w:pPr>
+        <w:pStyle w:val="ListParagraph"/>
+        <w:ind w:left="360"/>
+        <w:rPr>
+          <w:rFonts w:ascii="Times New Roman" w:hAnsi="Times New Roman" w:cs="Times New Roman"/>
+          <w:sz w:val="24"/>
+          <w:szCs w:val="24"/>
+        </w:rPr>
+      </w:pPr>
+    </w:p>
+    <w:p>
+      <w:pPr>
+        <w:pStyle w:val="ListParagraph"/>
+        <w:ind w:left="360"/>
+        <w:rPr>
+          <w:rFonts w:ascii="Times New Roman" w:hAnsi="Times New Roman" w:cs="Times New Roman"/>
+          <w:sz w:val="24"/>
+          <w:szCs w:val="24"/>
+        </w:rPr>
+      </w:pPr>
+      <w:r>
+        <w:rPr>
+          <w:rFonts w:ascii="Times New Roman" w:hAnsi="Times New Roman" w:cs="Times New Roman"/>
+          <w:i/>
+          <w:iCs/>
+          <w:sz w:val="24"/>
+          <w:szCs w:val="24"/>
+        </w:rPr>
+        <w:t>MySQL</w:t>
+      </w:r>
+      <w:r>
+        <w:rPr>
+          <w:rFonts w:ascii="Times New Roman" w:hAnsi="Times New Roman" w:cs="Times New Roman"/>
+          <w:sz w:val="24"/>
+          <w:szCs w:val="24"/>
+        </w:rPr>
+        <w:t xml:space="preserve"> and </w:t>
+      </w:r>
+      <w:r>
+        <w:rPr>
+          <w:rFonts w:ascii="Times New Roman" w:hAnsi="Times New Roman" w:cs="Times New Roman"/>
+          <w:i/>
+          <w:iCs/>
+          <w:sz w:val="24"/>
+          <w:szCs w:val="24"/>
+        </w:rPr>
+        <w:t>Cassandra</w:t>
+      </w:r>
+      <w:r>
+        <w:rPr>
+          <w:rFonts w:ascii="Times New Roman" w:hAnsi="Times New Roman" w:cs="Times New Roman"/>
+          <w:i/>
+          <w:iCs/>
+          <w:sz w:val="24"/>
+          <w:szCs w:val="24"/>
+        </w:rPr>
+        <w:t xml:space="preserve"> </w:t>
+      </w:r>
+      <w:r>
+        <w:rPr>
+          <w:rFonts w:ascii="Times New Roman" w:hAnsi="Times New Roman" w:cs="Times New Roman"/>
+          <w:sz w:val="24"/>
+          <w:szCs w:val="24"/>
+        </w:rPr>
+        <w:t xml:space="preserve">were chosen for their strengths in data storage. </w:t>
+      </w:r>
+      <w:r>
+        <w:rPr>
+          <w:rFonts w:ascii="Times New Roman" w:hAnsi="Times New Roman" w:cs="Times New Roman"/>
+          <w:i/>
+          <w:iCs/>
+          <w:sz w:val="24"/>
+          <w:szCs w:val="24"/>
+        </w:rPr>
+        <w:t xml:space="preserve">MySQL </w:t>
+      </w:r>
+      <w:r>
+        <w:rPr>
+          <w:rFonts w:ascii="Times New Roman" w:hAnsi="Times New Roman" w:cs="Times New Roman"/>
+          <w:sz w:val="24"/>
+          <w:szCs w:val="24"/>
+        </w:rPr>
+        <w:t xml:space="preserve">is widely used as a relational database and offers </w:t>
+      </w:r>
+      <w:r>
+        <w:rPr>
+          <w:rFonts w:ascii="Times New Roman" w:hAnsi="Times New Roman" w:cs="Times New Roman"/>
+          <w:i/>
+          <w:iCs/>
+          <w:sz w:val="24"/>
+          <w:szCs w:val="24"/>
+        </w:rPr>
+        <w:t xml:space="preserve">ACID </w:t>
+      </w:r>
+      <w:r>
+        <w:rPr>
+          <w:rFonts w:ascii="Times New Roman" w:hAnsi="Times New Roman" w:cs="Times New Roman"/>
+          <w:sz w:val="24"/>
+          <w:szCs w:val="24"/>
+        </w:rPr>
+        <w:t xml:space="preserve">compliance. </w:t>
+      </w:r>
+      <w:r>
+        <w:rPr>
+          <w:rFonts w:ascii="Times New Roman" w:hAnsi="Times New Roman" w:cs="Times New Roman"/>
+          <w:i/>
+          <w:iCs/>
+          <w:sz w:val="24"/>
+          <w:szCs w:val="24"/>
+        </w:rPr>
+        <w:t>Cassandra,</w:t>
+      </w:r>
+      <w:r>
+        <w:rPr>
+          <w:rFonts w:ascii="Times New Roman" w:hAnsi="Times New Roman" w:cs="Times New Roman"/>
+          <w:sz w:val="24"/>
+          <w:szCs w:val="24"/>
+        </w:rPr>
+        <w:t xml:space="preserve"> on the other hand, provides high availability and scalability for unstructured data, being ideal for large datasets.</w:t>
+      </w:r>
+    </w:p>
+    <w:p>
+      <w:pPr>
+        <w:pStyle w:val="ListParagraph"/>
+        <w:ind w:left="360"/>
+        <w:rPr>
+          <w:rFonts w:ascii="Times New Roman" w:hAnsi="Times New Roman" w:cs="Times New Roman"/>
+          <w:sz w:val="24"/>
+          <w:szCs w:val="24"/>
+        </w:rPr>
+      </w:pPr>
+    </w:p>
+    <w:p>
+      <w:pPr>
+        <w:pStyle w:val="ListParagraph"/>
+        <w:ind w:left="360"/>
+        <w:rPr>
+          <w:rFonts w:ascii="Times New Roman" w:hAnsi="Times New Roman" w:cs="Times New Roman"/>
+          <w:sz w:val="24"/>
+          <w:szCs w:val="24"/>
+        </w:rPr>
+      </w:pPr>
+      <w:r>
+        <w:rPr>
+          <w:rFonts w:ascii="Times New Roman" w:hAnsi="Times New Roman" w:cs="Times New Roman"/>
+          <w:sz w:val="24"/>
+          <w:szCs w:val="24"/>
+        </w:rPr>
+        <w:t xml:space="preserve">Programming languages were selected in need of dealing with Big Data. </w:t>
+      </w:r>
+      <w:r>
+        <w:rPr>
+          <w:rFonts w:ascii="Times New Roman" w:hAnsi="Times New Roman" w:cs="Times New Roman"/>
+          <w:i/>
+          <w:iCs/>
+          <w:sz w:val="24"/>
+          <w:szCs w:val="24"/>
+        </w:rPr>
+        <w:t>Python</w:t>
+      </w:r>
+      <w:r>
+        <w:rPr>
+          <w:rFonts w:ascii="Times New Roman" w:hAnsi="Times New Roman" w:cs="Times New Roman"/>
+          <w:sz w:val="24"/>
+          <w:szCs w:val="24"/>
+        </w:rPr>
+        <w:t xml:space="preserve">, used in </w:t>
+      </w:r>
+      <w:r>
+        <w:rPr>
+          <w:rFonts w:ascii="Times New Roman" w:hAnsi="Times New Roman" w:cs="Times New Roman"/>
+          <w:i/>
+          <w:iCs/>
+          <w:sz w:val="24"/>
+          <w:szCs w:val="24"/>
+        </w:rPr>
+        <w:t xml:space="preserve">MapReduce, </w:t>
+      </w:r>
+      <w:r>
+        <w:rPr>
+          <w:rFonts w:ascii="Times New Roman" w:hAnsi="Times New Roman" w:cs="Times New Roman"/>
+          <w:sz w:val="24"/>
+          <w:szCs w:val="24"/>
+        </w:rPr>
+        <w:t xml:space="preserve">is powerful to prepare and process data, while SQL used in </w:t>
+      </w:r>
+      <w:r>
+        <w:rPr>
+          <w:rFonts w:ascii="Times New Roman" w:hAnsi="Times New Roman" w:cs="Times New Roman"/>
+          <w:i/>
+          <w:iCs/>
+          <w:sz w:val="24"/>
+          <w:szCs w:val="24"/>
+        </w:rPr>
+        <w:t xml:space="preserve">Hive </w:t>
+      </w:r>
+      <w:r>
+        <w:rPr>
+          <w:rFonts w:ascii="Times New Roman" w:hAnsi="Times New Roman" w:cs="Times New Roman"/>
+          <w:sz w:val="24"/>
+          <w:szCs w:val="24"/>
+        </w:rPr>
+        <w:t>is universally known for data manipulation.</w:t>
+      </w:r>
+    </w:p>
+    <w:p>
+      <w:pPr>
+        <w:pStyle w:val="ListParagraph"/>
+        <w:ind w:left="360"/>
+        <w:rPr>
+          <w:rFonts w:ascii="Times New Roman" w:hAnsi="Times New Roman" w:cs="Times New Roman"/>
+          <w:sz w:val="24"/>
+          <w:szCs w:val="24"/>
+        </w:rPr>
+      </w:pPr>
+    </w:p>
+    <w:p>
+      <w:pPr>
+        <w:pStyle w:val="ListParagraph"/>
+        <w:ind w:left="360"/>
+        <w:rPr>
+          <w:rFonts w:ascii="Times New Roman" w:hAnsi="Times New Roman" w:cs="Times New Roman"/>
+          <w:sz w:val="24"/>
+          <w:szCs w:val="24"/>
+        </w:rPr>
+      </w:pPr>
+      <w:r>
+        <w:rPr>
+          <w:rFonts w:ascii="Times New Roman" w:hAnsi="Times New Roman" w:cs="Times New Roman"/>
+          <w:sz w:val="24"/>
+          <w:szCs w:val="24"/>
+        </w:rPr>
+        <w:t>As a final reflection, there are many examples across industries using these technologies, that was also a motivation to select them.</w:t>
+      </w:r>
+    </w:p>
+    <w:p>
+      <w:pPr>
+        <w:ind w:left="360"/>
+        <w:rPr>
+          <w:rFonts w:ascii="Times New Roman" w:hAnsi="Times New Roman" w:cs="Times New Roman"/>
+          <w:sz w:val="24"/>
+          <w:szCs w:val="24"/>
+        </w:rPr>
+      </w:pPr>
     </w:p>
     <w:p>
       <w:pPr>

</xml_diff>

<commit_message>
Report completed, word count 3316.
</commit_message>
<xml_diff>
--- a/Word_Count.docx
+++ b/Word_Count.docx
@@ -11,17 +11,35 @@
           <w:szCs w:val="24"/>
         </w:rPr>
       </w:pPr>
-      <w:bookmarkStart w:id="0" w:name="_Hlk165122719"/>
-      <w:r>
-        <w:rPr>
-          <w:rFonts w:ascii="Times New Roman" w:hAnsi="Times New Roman" w:cs="Times New Roman"/>
-          <w:i/>
-          <w:sz w:val="24"/>
-          <w:szCs w:val="24"/>
-        </w:rPr>
-        <w:t>This report focuses on processing and analysing a Twitter dataset, to process the data technologies like Hadoop, MapReduce, MySQL, Cassandra are demonstrated also an exhaustive database performance analysis is performed using Yahoo Cloud Serving Benchmark. To analyse the dataset a neural network using time series is applied to detect and predict any sentiment change throughout the given period….</w:t>
-      </w:r>
-      <w:bookmarkEnd w:id="0"/>
+      <w:r>
+        <w:rPr>
+          <w:rFonts w:ascii="Times New Roman" w:hAnsi="Times New Roman" w:cs="Times New Roman"/>
+          <w:i/>
+          <w:sz w:val="24"/>
+          <w:szCs w:val="24"/>
+        </w:rPr>
+        <w:t xml:space="preserve">Hadoop offers a range of options for processing and storing data, such as MapReduce, Spark, and Hive. Outside of the HDFS ecosystem, data can be stored in MySQL and Cassandra. An interesting tool to benchmark database performance is YCSB. VADER, in conjunction with a multi-class neural network and time series analysis, can decipher hidden patterns and </w:t>
+      </w:r>
+      <w:proofErr w:type="spellStart"/>
+      <w:r>
+        <w:rPr>
+          <w:rFonts w:ascii="Times New Roman" w:hAnsi="Times New Roman" w:cs="Times New Roman"/>
+          <w:i/>
+          <w:sz w:val="24"/>
+          <w:szCs w:val="24"/>
+        </w:rPr>
+        <w:t>behavior</w:t>
+      </w:r>
+      <w:proofErr w:type="spellEnd"/>
+      <w:r>
+        <w:rPr>
+          <w:rFonts w:ascii="Times New Roman" w:hAnsi="Times New Roman" w:cs="Times New Roman"/>
+          <w:i/>
+          <w:sz w:val="24"/>
+          <w:szCs w:val="24"/>
+        </w:rPr>
+        <w:t xml:space="preserve"> in text. All these techniques will be applied to a set of tweets sent from April 6th to June 25th, 2009.</w:t>
+      </w:r>
     </w:p>
     <w:p>
       <w:pPr>
@@ -33,19 +51,18 @@
           <w:szCs w:val="24"/>
         </w:rPr>
       </w:pPr>
-      <w:bookmarkStart w:id="1" w:name="_Hlk165122734"/>
-      <w:r>
-        <w:rPr>
-          <w:rFonts w:ascii="Times New Roman" w:hAnsi="Times New Roman" w:cs="Times New Roman"/>
-          <w:sz w:val="24"/>
-          <w:szCs w:val="24"/>
-        </w:rPr>
-        <w:t>This project is divided in two sections Big Data and Advanced Data Analytics.</w:t>
-      </w:r>
-    </w:p>
-    <w:p>
-      <w:pPr>
-        <w:pStyle w:val="ListParagraph"/>
+      <w:r>
+        <w:rPr>
+          <w:rFonts w:ascii="Times New Roman" w:hAnsi="Times New Roman" w:cs="Times New Roman"/>
+          <w:sz w:val="24"/>
+          <w:szCs w:val="24"/>
+        </w:rPr>
+        <w:t>This project has two parts Big Data and Advanced Data Analytics. In the first section Hadoop, database utilization and database benchmark will be demonstrated and in the second section, sentiment analysis, time series analysis and dashboards will be assessed.</w:t>
+      </w:r>
+    </w:p>
+    <w:p/>
+    <w:p>
+      <w:pPr>
         <w:ind w:left="360"/>
         <w:rPr>
           <w:rFonts w:ascii="Times New Roman" w:hAnsi="Times New Roman" w:cs="Times New Roman"/>
@@ -53,13 +70,174 @@
           <w:szCs w:val="24"/>
         </w:rPr>
       </w:pPr>
-      <w:r>
-        <w:rPr>
-          <w:rFonts w:ascii="Times New Roman" w:hAnsi="Times New Roman" w:cs="Times New Roman"/>
-          <w:sz w:val="24"/>
-          <w:szCs w:val="24"/>
-        </w:rPr>
-        <w:t xml:space="preserve">For Big Data a csv file is processed using Hadoop, from there </w:t>
+      <w:bookmarkStart w:id="0" w:name="_Hlk165128261"/>
+      <w:r>
+        <w:rPr>
+          <w:rFonts w:ascii="Times New Roman" w:hAnsi="Times New Roman" w:cs="Times New Roman"/>
+          <w:sz w:val="24"/>
+          <w:szCs w:val="24"/>
+        </w:rPr>
+        <w:t xml:space="preserve">According to </w:t>
+      </w:r>
+      <w:proofErr w:type="spellStart"/>
+      <w:r>
+        <w:rPr>
+          <w:rFonts w:ascii="Times New Roman" w:hAnsi="Times New Roman" w:cs="Times New Roman"/>
+          <w:sz w:val="24"/>
+          <w:szCs w:val="24"/>
+        </w:rPr>
+        <w:t>Manwal</w:t>
+      </w:r>
+      <w:proofErr w:type="spellEnd"/>
+      <w:r>
+        <w:rPr>
+          <w:rFonts w:ascii="Times New Roman" w:hAnsi="Times New Roman" w:cs="Times New Roman"/>
+          <w:sz w:val="24"/>
+          <w:szCs w:val="24"/>
+        </w:rPr>
+        <w:t xml:space="preserve"> and </w:t>
+      </w:r>
+      <w:proofErr w:type="gramStart"/>
+      <w:r>
+        <w:rPr>
+          <w:rFonts w:ascii="Times New Roman" w:hAnsi="Times New Roman" w:cs="Times New Roman"/>
+          <w:sz w:val="24"/>
+          <w:szCs w:val="24"/>
+        </w:rPr>
+        <w:t xml:space="preserve">Gupta </w:t>
+      </w:r>
+      <w:r>
+        <w:rPr>
+          <w:rFonts w:ascii="Times New Roman" w:hAnsi="Times New Roman" w:cs="Times New Roman"/>
+          <w:sz w:val="24"/>
+          <w:szCs w:val="24"/>
+        </w:rPr>
+        <w:t>,</w:t>
+      </w:r>
+      <w:r>
+        <w:rPr>
+          <w:rFonts w:ascii="Times New Roman" w:hAnsi="Times New Roman" w:cs="Times New Roman"/>
+          <w:sz w:val="24"/>
+          <w:szCs w:val="24"/>
+        </w:rPr>
+        <w:t>large</w:t>
+      </w:r>
+      <w:proofErr w:type="gramEnd"/>
+      <w:r>
+        <w:rPr>
+          <w:rFonts w:ascii="Times New Roman" w:hAnsi="Times New Roman" w:cs="Times New Roman"/>
+          <w:sz w:val="24"/>
+          <w:szCs w:val="24"/>
+        </w:rPr>
+        <w:t xml:space="preserve"> organizations such as </w:t>
+      </w:r>
+      <w:r>
+        <w:rPr>
+          <w:rFonts w:ascii="Times New Roman" w:hAnsi="Times New Roman" w:cs="Times New Roman"/>
+          <w:i/>
+          <w:iCs/>
+          <w:sz w:val="24"/>
+          <w:szCs w:val="24"/>
+        </w:rPr>
+        <w:t>Twitter, Facebook</w:t>
+      </w:r>
+      <w:r>
+        <w:rPr>
+          <w:rFonts w:ascii="Times New Roman" w:hAnsi="Times New Roman" w:cs="Times New Roman"/>
+          <w:sz w:val="24"/>
+          <w:szCs w:val="24"/>
+        </w:rPr>
+        <w:t xml:space="preserve">, and </w:t>
+      </w:r>
+      <w:r>
+        <w:rPr>
+          <w:rFonts w:ascii="Times New Roman" w:hAnsi="Times New Roman" w:cs="Times New Roman"/>
+          <w:i/>
+          <w:iCs/>
+          <w:sz w:val="24"/>
+          <w:szCs w:val="24"/>
+        </w:rPr>
+        <w:t xml:space="preserve">LinkedIn </w:t>
+      </w:r>
+      <w:r>
+        <w:rPr>
+          <w:rFonts w:ascii="Times New Roman" w:hAnsi="Times New Roman" w:cs="Times New Roman"/>
+          <w:sz w:val="24"/>
+          <w:szCs w:val="24"/>
+        </w:rPr>
+        <w:t xml:space="preserve">use Hadoop to handle the vast amounts of data they generate daily. As the starting point of this project is the dataset </w:t>
+      </w:r>
+      <w:r>
+        <w:rPr>
+          <w:rFonts w:ascii="Times New Roman" w:hAnsi="Times New Roman" w:cs="Times New Roman"/>
+          <w:i/>
+          <w:iCs/>
+          <w:sz w:val="24"/>
+          <w:szCs w:val="24"/>
+        </w:rPr>
+        <w:t>ProjectTweets.csv</w:t>
+      </w:r>
+      <w:r>
+        <w:rPr>
+          <w:rFonts w:ascii="Times New Roman" w:hAnsi="Times New Roman" w:cs="Times New Roman"/>
+          <w:sz w:val="24"/>
+          <w:szCs w:val="24"/>
+        </w:rPr>
+        <w:t xml:space="preserve">, it would be beneficial to emulate the data processing methods used in </w:t>
+      </w:r>
+      <w:r>
+        <w:rPr>
+          <w:rFonts w:ascii="Times New Roman" w:hAnsi="Times New Roman" w:cs="Times New Roman"/>
+          <w:i/>
+          <w:iCs/>
+          <w:sz w:val="24"/>
+          <w:szCs w:val="24"/>
+        </w:rPr>
+        <w:t>Twitter</w:t>
+      </w:r>
+      <w:r>
+        <w:rPr>
+          <w:rFonts w:ascii="Times New Roman" w:hAnsi="Times New Roman" w:cs="Times New Roman"/>
+          <w:sz w:val="24"/>
+          <w:szCs w:val="24"/>
+        </w:rPr>
+        <w:t xml:space="preserve"> analytics</w:t>
+      </w:r>
+      <w:r>
+        <w:rPr>
+          <w:rFonts w:ascii="Times New Roman" w:hAnsi="Times New Roman" w:cs="Times New Roman"/>
+          <w:sz w:val="24"/>
+          <w:szCs w:val="24"/>
+        </w:rPr>
+        <w:t xml:space="preserve"> department</w:t>
+      </w:r>
+      <w:r>
+        <w:rPr>
+          <w:rFonts w:ascii="Times New Roman" w:hAnsi="Times New Roman" w:cs="Times New Roman"/>
+          <w:sz w:val="24"/>
+          <w:szCs w:val="24"/>
+        </w:rPr>
+        <w:t>.</w:t>
+      </w:r>
+    </w:p>
+    <w:p>
+      <w:pPr>
+        <w:ind w:left="720"/>
+        <w:rPr>
+          <w:rFonts w:ascii="Times New Roman" w:hAnsi="Times New Roman" w:cs="Times New Roman"/>
+          <w:sz w:val="24"/>
+          <w:szCs w:val="24"/>
+        </w:rPr>
+      </w:pPr>
+      <w:bookmarkStart w:id="1" w:name="_Hlk165128274"/>
+      <w:bookmarkEnd w:id="0"/>
+      <w:r>
+        <w:rPr>
+          <w:rFonts w:ascii="Times New Roman" w:hAnsi="Times New Roman" w:cs="Times New Roman"/>
+          <w:sz w:val="24"/>
+          <w:szCs w:val="24"/>
+        </w:rPr>
+        <w:t xml:space="preserve">Full implementation of this step can be seen at the annex section 6.1.1, the relevant part is that file now is into Hadoop and from there </w:t>
       </w:r>
       <w:r>
         <w:rPr>
@@ -77,264 +255,10 @@
           <w:sz w:val="24"/>
           <w:szCs w:val="24"/>
         </w:rPr>
-        <w:t xml:space="preserve"> is applied to perform four tasks. Reading data from Hadoop is achieved using Spark for streaming and Hive for badging. As a non </w:t>
-      </w:r>
-      <w:r>
-        <w:rPr>
-          <w:rFonts w:ascii="Times New Roman" w:hAnsi="Times New Roman" w:cs="Times New Roman"/>
-          <w:i/>
-          <w:iCs/>
-          <w:sz w:val="24"/>
-          <w:szCs w:val="24"/>
-        </w:rPr>
-        <w:t>HDFS</w:t>
-      </w:r>
-      <w:r>
-        <w:rPr>
-          <w:rFonts w:ascii="Times New Roman" w:hAnsi="Times New Roman" w:cs="Times New Roman"/>
-          <w:sz w:val="24"/>
-          <w:szCs w:val="24"/>
-        </w:rPr>
-        <w:t xml:space="preserve"> databases </w:t>
-      </w:r>
-      <w:r>
-        <w:rPr>
-          <w:rFonts w:ascii="Times New Roman" w:hAnsi="Times New Roman" w:cs="Times New Roman"/>
-          <w:i/>
-          <w:iCs/>
-          <w:sz w:val="24"/>
-          <w:szCs w:val="24"/>
-        </w:rPr>
-        <w:t>MySQL</w:t>
-      </w:r>
-      <w:r>
-        <w:rPr>
-          <w:rFonts w:ascii="Times New Roman" w:hAnsi="Times New Roman" w:cs="Times New Roman"/>
-          <w:sz w:val="24"/>
-          <w:szCs w:val="24"/>
-        </w:rPr>
-        <w:t xml:space="preserve"> and Cassandra are also explored to finalise this section a thorough analysis for MySQL, Cassandra and MongoDB is carried out using Yahoo Cloud Serving Benchmark (YCSB).</w:t>
-      </w:r>
-    </w:p>
-    <w:p>
-      <w:pPr>
-        <w:pStyle w:val="ListParagraph"/>
-        <w:ind w:left="360"/>
-        <w:rPr>
-          <w:rFonts w:ascii="Times New Roman" w:hAnsi="Times New Roman" w:cs="Times New Roman"/>
-          <w:sz w:val="24"/>
-          <w:szCs w:val="24"/>
-        </w:rPr>
-      </w:pPr>
-      <w:r>
-        <w:rPr>
-          <w:rFonts w:ascii="Times New Roman" w:hAnsi="Times New Roman" w:cs="Times New Roman"/>
-          <w:sz w:val="24"/>
-          <w:szCs w:val="24"/>
-        </w:rPr>
-        <w:t>The second section Advanced Data Analytics….</w:t>
+        <w:t xml:space="preserve"> jobs can be deployed, data can be read using Hive and data can be streamed for the analytics part using Spark.</w:t>
       </w:r>
     </w:p>
     <w:bookmarkEnd w:id="1"/>
-    <w:p/>
-    <w:p>
-      <w:pPr>
-        <w:ind w:left="360"/>
-        <w:rPr>
-          <w:rFonts w:ascii="Times New Roman" w:hAnsi="Times New Roman" w:cs="Times New Roman"/>
-          <w:sz w:val="24"/>
-          <w:szCs w:val="24"/>
-        </w:rPr>
-      </w:pPr>
-      <w:bookmarkStart w:id="2" w:name="_Hlk165128261"/>
-      <w:r>
-        <w:rPr>
-          <w:rFonts w:ascii="Times New Roman" w:hAnsi="Times New Roman" w:cs="Times New Roman"/>
-          <w:sz w:val="24"/>
-          <w:szCs w:val="24"/>
-        </w:rPr>
-        <w:t xml:space="preserve">According to </w:t>
-      </w:r>
-      <w:proofErr w:type="spellStart"/>
-      <w:r>
-        <w:rPr>
-          <w:rFonts w:ascii="Times New Roman" w:hAnsi="Times New Roman" w:cs="Times New Roman"/>
-          <w:sz w:val="24"/>
-          <w:szCs w:val="24"/>
-        </w:rPr>
-        <w:t>Manwal</w:t>
-      </w:r>
-      <w:proofErr w:type="spellEnd"/>
-      <w:r>
-        <w:rPr>
-          <w:rFonts w:ascii="Times New Roman" w:hAnsi="Times New Roman" w:cs="Times New Roman"/>
-          <w:sz w:val="24"/>
-          <w:szCs w:val="24"/>
-        </w:rPr>
-        <w:t xml:space="preserve"> and </w:t>
-      </w:r>
-      <w:proofErr w:type="gramStart"/>
-      <w:r>
-        <w:rPr>
-          <w:rFonts w:ascii="Times New Roman" w:hAnsi="Times New Roman" w:cs="Times New Roman"/>
-          <w:sz w:val="24"/>
-          <w:szCs w:val="24"/>
-        </w:rPr>
-        <w:t xml:space="preserve">Gupta </w:t>
-      </w:r>
-      <w:r>
-        <w:rPr>
-          <w:rFonts w:ascii="Times New Roman" w:hAnsi="Times New Roman" w:cs="Times New Roman"/>
-          <w:sz w:val="24"/>
-          <w:szCs w:val="24"/>
-        </w:rPr>
-        <w:t>,</w:t>
-      </w:r>
-      <w:r>
-        <w:rPr>
-          <w:rFonts w:ascii="Times New Roman" w:hAnsi="Times New Roman" w:cs="Times New Roman"/>
-          <w:sz w:val="24"/>
-          <w:szCs w:val="24"/>
-        </w:rPr>
-        <w:t>large</w:t>
-      </w:r>
-      <w:proofErr w:type="gramEnd"/>
-      <w:r>
-        <w:rPr>
-          <w:rFonts w:ascii="Times New Roman" w:hAnsi="Times New Roman" w:cs="Times New Roman"/>
-          <w:sz w:val="24"/>
-          <w:szCs w:val="24"/>
-        </w:rPr>
-        <w:t xml:space="preserve"> organizations such as </w:t>
-      </w:r>
-      <w:r>
-        <w:rPr>
-          <w:rFonts w:ascii="Times New Roman" w:hAnsi="Times New Roman" w:cs="Times New Roman"/>
-          <w:i/>
-          <w:iCs/>
-          <w:sz w:val="24"/>
-          <w:szCs w:val="24"/>
-        </w:rPr>
-        <w:t>Twitter, Facebook</w:t>
-      </w:r>
-      <w:r>
-        <w:rPr>
-          <w:rFonts w:ascii="Times New Roman" w:hAnsi="Times New Roman" w:cs="Times New Roman"/>
-          <w:sz w:val="24"/>
-          <w:szCs w:val="24"/>
-        </w:rPr>
-        <w:t xml:space="preserve">, and </w:t>
-      </w:r>
-      <w:r>
-        <w:rPr>
-          <w:rFonts w:ascii="Times New Roman" w:hAnsi="Times New Roman" w:cs="Times New Roman"/>
-          <w:i/>
-          <w:iCs/>
-          <w:sz w:val="24"/>
-          <w:szCs w:val="24"/>
-        </w:rPr>
-        <w:t xml:space="preserve">LinkedIn </w:t>
-      </w:r>
-      <w:r>
-        <w:rPr>
-          <w:rFonts w:ascii="Times New Roman" w:hAnsi="Times New Roman" w:cs="Times New Roman"/>
-          <w:sz w:val="24"/>
-          <w:szCs w:val="24"/>
-        </w:rPr>
-        <w:t xml:space="preserve">use Hadoop to handle the vast amounts of data they generate daily. As the starting point of this project is the dataset </w:t>
-      </w:r>
-      <w:r>
-        <w:rPr>
-          <w:rFonts w:ascii="Times New Roman" w:hAnsi="Times New Roman" w:cs="Times New Roman"/>
-          <w:i/>
-          <w:iCs/>
-          <w:sz w:val="24"/>
-          <w:szCs w:val="24"/>
-        </w:rPr>
-        <w:t>ProjectTweets.csv</w:t>
-      </w:r>
-      <w:r>
-        <w:rPr>
-          <w:rFonts w:ascii="Times New Roman" w:hAnsi="Times New Roman" w:cs="Times New Roman"/>
-          <w:sz w:val="24"/>
-          <w:szCs w:val="24"/>
-        </w:rPr>
-        <w:t xml:space="preserve">, it would be beneficial to emulate the data processing methods used in </w:t>
-      </w:r>
-      <w:r>
-        <w:rPr>
-          <w:rFonts w:ascii="Times New Roman" w:hAnsi="Times New Roman" w:cs="Times New Roman"/>
-          <w:i/>
-          <w:iCs/>
-          <w:sz w:val="24"/>
-          <w:szCs w:val="24"/>
-        </w:rPr>
-        <w:t>Twitter</w:t>
-      </w:r>
-      <w:r>
-        <w:rPr>
-          <w:rFonts w:ascii="Times New Roman" w:hAnsi="Times New Roman" w:cs="Times New Roman"/>
-          <w:sz w:val="24"/>
-          <w:szCs w:val="24"/>
-        </w:rPr>
-        <w:t xml:space="preserve"> analytics</w:t>
-      </w:r>
-      <w:r>
-        <w:rPr>
-          <w:rFonts w:ascii="Times New Roman" w:hAnsi="Times New Roman" w:cs="Times New Roman"/>
-          <w:sz w:val="24"/>
-          <w:szCs w:val="24"/>
-        </w:rPr>
-        <w:t xml:space="preserve"> department</w:t>
-      </w:r>
-      <w:r>
-        <w:rPr>
-          <w:rFonts w:ascii="Times New Roman" w:hAnsi="Times New Roman" w:cs="Times New Roman"/>
-          <w:sz w:val="24"/>
-          <w:szCs w:val="24"/>
-        </w:rPr>
-        <w:t>.</w:t>
-      </w:r>
-    </w:p>
-    <w:p>
-      <w:pPr>
-        <w:ind w:left="720"/>
-        <w:rPr>
-          <w:rFonts w:ascii="Times New Roman" w:hAnsi="Times New Roman" w:cs="Times New Roman"/>
-          <w:sz w:val="24"/>
-          <w:szCs w:val="24"/>
-        </w:rPr>
-      </w:pPr>
-      <w:bookmarkStart w:id="3" w:name="_Hlk165128274"/>
-      <w:bookmarkEnd w:id="2"/>
-      <w:r>
-        <w:rPr>
-          <w:rFonts w:ascii="Times New Roman" w:hAnsi="Times New Roman" w:cs="Times New Roman"/>
-          <w:sz w:val="24"/>
-          <w:szCs w:val="24"/>
-        </w:rPr>
-        <w:t xml:space="preserve">Full implementation of this step can be seen at the annex section 6.1.1, the relevant part is that file now is into Hadoop and from there </w:t>
-      </w:r>
-      <w:r>
-        <w:rPr>
-          <w:rFonts w:ascii="Times New Roman" w:hAnsi="Times New Roman" w:cs="Times New Roman"/>
-          <w:i/>
-          <w:iCs/>
-          <w:sz w:val="24"/>
-          <w:szCs w:val="24"/>
-        </w:rPr>
-        <w:t>MapReduce</w:t>
-      </w:r>
-      <w:r>
-        <w:rPr>
-          <w:rFonts w:ascii="Times New Roman" w:hAnsi="Times New Roman" w:cs="Times New Roman"/>
-          <w:sz w:val="24"/>
-          <w:szCs w:val="24"/>
-        </w:rPr>
-        <w:t xml:space="preserve"> jobs can be deployed, data can be read using Hive and data can be streamed for the analytics part using Spark.</w:t>
-      </w:r>
-    </w:p>
-    <w:bookmarkEnd w:id="3"/>
     <w:p>
       <w:pPr>
         <w:ind w:left="720"/>
@@ -373,7 +297,7 @@
           <w:szCs w:val="24"/>
         </w:rPr>
       </w:pPr>
-      <w:bookmarkStart w:id="4" w:name="_Hlk165130686"/>
+      <w:bookmarkStart w:id="2" w:name="_Hlk165130686"/>
       <w:r>
         <w:rPr>
           <w:rFonts w:ascii="Times New Roman" w:hAnsi="Times New Roman" w:cs="Times New Roman"/>
@@ -506,8 +430,8 @@
           <w:szCs w:val="24"/>
         </w:rPr>
       </w:pPr>
-      <w:bookmarkStart w:id="5" w:name="_Hlk165132602"/>
-      <w:bookmarkEnd w:id="4"/>
+      <w:bookmarkStart w:id="3" w:name="_Hlk165132602"/>
+      <w:bookmarkEnd w:id="2"/>
       <w:r>
         <w:rPr>
           <w:rFonts w:ascii="Times New Roman" w:hAnsi="Times New Roman" w:cs="Times New Roman"/>
@@ -517,7 +441,7 @@
         <w:t>A given task could be to count all mentions and hashtags contained in this file. The mapper processes tweet text to find hashtags and mentions and then emits them as intermediate key-value pairs where the keys are the entities with a prefix, values are all 1 indicating a single occurrence for each entity.</w:t>
       </w:r>
     </w:p>
-    <w:bookmarkEnd w:id="5"/>
+    <w:bookmarkEnd w:id="3"/>
     <w:p>
       <w:pPr>
         <w:ind w:left="720"/>
@@ -548,7 +472,7 @@
           <w:szCs w:val="24"/>
         </w:rPr>
       </w:pPr>
-      <w:bookmarkStart w:id="6" w:name="_Hlk165132613"/>
+      <w:bookmarkStart w:id="4" w:name="_Hlk165132613"/>
       <w:r>
         <w:rPr>
           <w:rFonts w:ascii="Times New Roman" w:hAnsi="Times New Roman" w:cs="Times New Roman"/>
@@ -558,7 +482,7 @@
         <w:t>The reducer sums above calculated occurrences to get a count of how often each hashtag and mention appears as it can be seen in Figure 3.</w:t>
       </w:r>
     </w:p>
-    <w:bookmarkEnd w:id="6"/>
+    <w:bookmarkEnd w:id="4"/>
     <w:p>
       <w:pPr>
         <w:ind w:left="1080"/>
@@ -607,13 +531,14 @@
           <w:szCs w:val="24"/>
         </w:rPr>
       </w:pPr>
-      <w:bookmarkStart w:id="7" w:name="_Hlk165134815"/>
-      <w:r>
-        <w:rPr>
-          <w:rFonts w:ascii="Times New Roman" w:hAnsi="Times New Roman" w:cs="Times New Roman"/>
-          <w:sz w:val="24"/>
-          <w:szCs w:val="24"/>
-        </w:rPr>
+      <w:bookmarkStart w:id="5" w:name="_Hlk165134815"/>
+      <w:r>
+        <w:rPr>
+          <w:rFonts w:ascii="Times New Roman" w:hAnsi="Times New Roman" w:cs="Times New Roman"/>
+          <w:sz w:val="24"/>
+          <w:szCs w:val="24"/>
+        </w:rPr>
+        <w:lastRenderedPageBreak/>
         <w:t xml:space="preserve">This </w:t>
       </w:r>
       <w:r>
@@ -715,7 +640,7 @@
         <w:t>as the key and 1 as the value.</w:t>
       </w:r>
     </w:p>
-    <w:bookmarkEnd w:id="7"/>
+    <w:bookmarkEnd w:id="5"/>
     <w:p>
       <w:pPr>
         <w:ind w:left="1080"/>
@@ -759,7 +684,7 @@
           <w:szCs w:val="24"/>
         </w:rPr>
       </w:pPr>
-      <w:bookmarkStart w:id="8" w:name="_Hlk165134823"/>
+      <w:bookmarkStart w:id="6" w:name="_Hlk165134823"/>
       <w:r>
         <w:rPr>
           <w:rFonts w:ascii="Times New Roman" w:hAnsi="Times New Roman" w:cs="Times New Roman"/>
@@ -807,7 +732,7 @@
         <w:t>values received from the mapper.</w:t>
       </w:r>
     </w:p>
-    <w:bookmarkEnd w:id="8"/>
+    <w:bookmarkEnd w:id="6"/>
     <w:p>
       <w:pPr>
         <w:ind w:left="1080"/>
@@ -838,7 +763,7 @@
           <w:szCs w:val="24"/>
         </w:rPr>
       </w:pPr>
-      <w:bookmarkStart w:id="9" w:name="_Hlk165141363"/>
+      <w:bookmarkStart w:id="7" w:name="_Hlk165141363"/>
       <w:r>
         <w:rPr>
           <w:rFonts w:ascii="Times New Roman" w:hAnsi="Times New Roman" w:cs="Times New Roman"/>
@@ -868,7 +793,7 @@
         <w:t>.</w:t>
       </w:r>
     </w:p>
-    <w:bookmarkEnd w:id="9"/>
+    <w:bookmarkEnd w:id="7"/>
     <w:p>
       <w:pPr>
         <w:ind w:left="1080"/>
@@ -897,7 +822,7 @@
           <w:szCs w:val="24"/>
         </w:rPr>
       </w:pPr>
-      <w:bookmarkStart w:id="10" w:name="_Hlk165142472"/>
+      <w:bookmarkStart w:id="8" w:name="_Hlk165142472"/>
       <w:r>
         <w:rPr>
           <w:rFonts w:ascii="Times New Roman" w:hAnsi="Times New Roman" w:cs="Times New Roman"/>
@@ -997,7 +922,7 @@
         <w:t>.</w:t>
       </w:r>
     </w:p>
-    <w:bookmarkEnd w:id="10"/>
+    <w:bookmarkEnd w:id="8"/>
     <w:p>
       <w:pPr>
         <w:ind w:left="720" w:firstLine="360"/>
@@ -1028,7 +953,7 @@
           <w:szCs w:val="24"/>
         </w:rPr>
       </w:pPr>
-      <w:bookmarkStart w:id="11" w:name="_Hlk165142478"/>
+      <w:bookmarkStart w:id="9" w:name="_Hlk165142478"/>
       <w:r>
         <w:rPr>
           <w:rFonts w:ascii="Times New Roman" w:hAnsi="Times New Roman" w:cs="Times New Roman"/>
@@ -1038,7 +963,7 @@
         <w:t>The reducer merely passes the cleaned data through and saves it.</w:t>
       </w:r>
     </w:p>
-    <w:bookmarkEnd w:id="11"/>
+    <w:bookmarkEnd w:id="9"/>
     <w:p>
       <w:pPr>
         <w:ind w:left="720" w:firstLine="360"/>
@@ -1077,7 +1002,7 @@
           <w:szCs w:val="24"/>
         </w:rPr>
       </w:pPr>
-      <w:bookmarkStart w:id="12" w:name="_Hlk165144219"/>
+      <w:bookmarkStart w:id="10" w:name="_Hlk165144219"/>
       <w:r>
         <w:rPr>
           <w:rFonts w:ascii="Times New Roman" w:hAnsi="Times New Roman" w:cs="Times New Roman"/>
@@ -1141,7 +1066,7 @@
         <w:t xml:space="preserve"> paradigm does not guarantee an ordered output as seen in Figure 9.</w:t>
       </w:r>
     </w:p>
-    <w:bookmarkEnd w:id="12"/>
+    <w:bookmarkEnd w:id="10"/>
     <w:p>
       <w:pPr>
         <w:ind w:left="1080"/>
@@ -1171,7 +1096,7 @@
           <w:szCs w:val="24"/>
         </w:rPr>
       </w:pPr>
-      <w:bookmarkStart w:id="13" w:name="_Hlk165144227"/>
+      <w:bookmarkStart w:id="11" w:name="_Hlk165144227"/>
       <w:r>
         <w:rPr>
           <w:rFonts w:ascii="Times New Roman" w:hAnsi="Times New Roman" w:cs="Times New Roman"/>
@@ -1198,7 +1123,7 @@
         </w:rPr>
         <w:t>from the rest of the data</w:t>
       </w:r>
-      <w:bookmarkEnd w:id="13"/>
+      <w:bookmarkEnd w:id="11"/>
       <w:r>
         <w:rPr>
           <w:rFonts w:ascii="Times New Roman" w:hAnsi="Times New Roman" w:cs="Times New Roman"/>
@@ -1304,7 +1229,7 @@
           <w:szCs w:val="24"/>
         </w:rPr>
       </w:pPr>
-      <w:bookmarkStart w:id="14" w:name="_Hlk165144254"/>
+      <w:bookmarkStart w:id="12" w:name="_Hlk165144254"/>
       <w:r>
         <w:rPr>
           <w:rFonts w:ascii="Times New Roman" w:hAnsi="Times New Roman" w:cs="Times New Roman"/>
@@ -1324,7 +1249,7 @@
         <w:t>ids.</w:t>
       </w:r>
     </w:p>
-    <w:bookmarkEnd w:id="14"/>
+    <w:bookmarkEnd w:id="12"/>
     <w:p>
       <w:pPr>
         <w:ind w:left="720" w:firstLine="360"/>
@@ -1355,7 +1280,7 @@
           <w:szCs w:val="24"/>
         </w:rPr>
       </w:pPr>
-      <w:bookmarkStart w:id="15" w:name="_Hlk165144268"/>
+      <w:bookmarkStart w:id="13" w:name="_Hlk165144268"/>
       <w:r>
         <w:rPr>
           <w:rFonts w:ascii="Times New Roman" w:hAnsi="Times New Roman" w:cs="Times New Roman"/>
@@ -1445,7 +1370,7 @@
         <w:t>. Figure 12 shows rows in ascending order.</w:t>
       </w:r>
     </w:p>
-    <w:bookmarkEnd w:id="15"/>
+    <w:bookmarkEnd w:id="13"/>
     <w:p>
       <w:pPr>
         <w:ind w:left="720" w:firstLine="360"/>
@@ -1817,8 +1742,8 @@
           <w:szCs w:val="24"/>
         </w:rPr>
       </w:pPr>
-      <w:bookmarkStart w:id="16" w:name="_Hlk165148625"/>
-      <w:bookmarkStart w:id="17" w:name="_Hlk165148162"/>
+      <w:bookmarkStart w:id="14" w:name="_Hlk165148625"/>
+      <w:bookmarkStart w:id="15" w:name="_Hlk165148162"/>
       <w:r>
         <w:rPr>
           <w:rFonts w:ascii="Times New Roman" w:hAnsi="Times New Roman" w:cs="Times New Roman"/>
@@ -2084,8 +2009,8 @@
         </w:rPr>
       </w:pPr>
     </w:p>
-    <w:bookmarkEnd w:id="16"/>
-    <w:bookmarkEnd w:id="17"/>
+    <w:bookmarkEnd w:id="14"/>
+    <w:bookmarkEnd w:id="15"/>
     <w:p>
       <w:pPr>
         <w:ind w:left="720"/>
@@ -2211,6 +2136,7 @@
           <w:sz w:val="24"/>
           <w:szCs w:val="24"/>
         </w:rPr>
+        <w:lastRenderedPageBreak/>
         <w:t xml:space="preserve">In section 2.2 a comparative performance analysis for </w:t>
       </w:r>
       <w:r>
@@ -2708,6 +2634,7 @@
           <w:sz w:val="24"/>
           <w:szCs w:val="24"/>
         </w:rPr>
+        <w:lastRenderedPageBreak/>
         <w:t>The strategy for testing is based on five iterations</w:t>
       </w:r>
       <w:r>
@@ -3343,6 +3270,7 @@
           <w:sz w:val="24"/>
           <w:szCs w:val="24"/>
         </w:rPr>
+        <w:lastRenderedPageBreak/>
         <w:t xml:space="preserve">Initially this workload was 95/5 Scan/Insert, the change to 65/35 was made deliberately aiming to see shift for </w:t>
       </w:r>
       <w:r>
@@ -3739,6 +3667,7 @@
           <w:sz w:val="24"/>
           <w:szCs w:val="24"/>
         </w:rPr>
+        <w:lastRenderedPageBreak/>
         <w:t xml:space="preserve">After the tests the conclusion is clear </w:t>
       </w:r>
       <w:r>
@@ -4379,6 +4308,7 @@
           <w:sz w:val="24"/>
           <w:szCs w:val="24"/>
         </w:rPr>
+        <w:lastRenderedPageBreak/>
         <w:t xml:space="preserve">The choice of </w:t>
       </w:r>
       <w:r>
@@ -4667,11 +4597,6 @@
       <w:pPr>
         <w:pStyle w:val="ListParagraph"/>
         <w:ind w:left="360"/>
-        <w:rPr>
-          <w:rFonts w:ascii="Times New Roman" w:hAnsi="Times New Roman" w:cs="Times New Roman"/>
-          <w:sz w:val="24"/>
-          <w:szCs w:val="24"/>
-        </w:rPr>
       </w:pPr>
       <w:r>
         <w:rPr>
@@ -4690,6 +4615,7 @@
         <w:br/>
       </w:r>
     </w:p>
+    <w:p/>
     <w:p>
       <w:pPr>
         <w:pStyle w:val="ListParagraph"/>
@@ -4700,98 +4626,1733 @@
           <w:szCs w:val="24"/>
         </w:rPr>
       </w:pPr>
+      <w:r>
+        <w:rPr>
+          <w:rFonts w:ascii="Times New Roman" w:hAnsi="Times New Roman" w:cs="Times New Roman"/>
+          <w:sz w:val="24"/>
+          <w:szCs w:val="24"/>
+          <w:highlight w:val="yellow"/>
+        </w:rPr>
+        <w:t xml:space="preserve">Figure 29 illustrates all tasks carried out for the </w:t>
+      </w:r>
+      <w:r>
+        <w:rPr>
+          <w:rFonts w:ascii="Times New Roman" w:hAnsi="Times New Roman" w:cs="Times New Roman"/>
+          <w:i/>
+          <w:iCs/>
+          <w:sz w:val="24"/>
+          <w:szCs w:val="24"/>
+          <w:highlight w:val="yellow"/>
+        </w:rPr>
+        <w:t>Big Data</w:t>
+      </w:r>
+      <w:r>
+        <w:rPr>
+          <w:rFonts w:ascii="Times New Roman" w:hAnsi="Times New Roman" w:cs="Times New Roman"/>
+          <w:sz w:val="24"/>
+          <w:szCs w:val="24"/>
+          <w:highlight w:val="yellow"/>
+        </w:rPr>
+        <w:t xml:space="preserve"> section. There are two well-established sections: all tasks carried out in the HDFS ecosystem and those outside Hadoop, though the data has been stored and processed there. Starting with the first section, a </w:t>
+      </w:r>
+      <w:r>
+        <w:rPr>
+          <w:rFonts w:ascii="Times New Roman" w:hAnsi="Times New Roman" w:cs="Times New Roman"/>
+          <w:i/>
+          <w:iCs/>
+          <w:sz w:val="24"/>
+          <w:szCs w:val="24"/>
+          <w:highlight w:val="yellow"/>
+        </w:rPr>
+        <w:t>CSV</w:t>
+      </w:r>
+      <w:r>
+        <w:rPr>
+          <w:rFonts w:ascii="Times New Roman" w:hAnsi="Times New Roman" w:cs="Times New Roman"/>
+          <w:sz w:val="24"/>
+          <w:szCs w:val="24"/>
+          <w:highlight w:val="yellow"/>
+        </w:rPr>
+        <w:t xml:space="preserve"> file was stored in </w:t>
+      </w:r>
+      <w:r>
+        <w:rPr>
+          <w:rFonts w:ascii="Times New Roman" w:hAnsi="Times New Roman" w:cs="Times New Roman"/>
+          <w:i/>
+          <w:iCs/>
+          <w:sz w:val="24"/>
+          <w:szCs w:val="24"/>
+          <w:highlight w:val="yellow"/>
+        </w:rPr>
+        <w:t>Hadoop</w:t>
+      </w:r>
+      <w:r>
+        <w:rPr>
+          <w:rFonts w:ascii="Times New Roman" w:hAnsi="Times New Roman" w:cs="Times New Roman"/>
+          <w:sz w:val="24"/>
+          <w:szCs w:val="24"/>
+          <w:highlight w:val="yellow"/>
+        </w:rPr>
+        <w:t xml:space="preserve">, and four </w:t>
+      </w:r>
+      <w:r>
+        <w:rPr>
+          <w:rFonts w:ascii="Times New Roman" w:hAnsi="Times New Roman" w:cs="Times New Roman"/>
+          <w:i/>
+          <w:iCs/>
+          <w:sz w:val="24"/>
+          <w:szCs w:val="24"/>
+          <w:highlight w:val="yellow"/>
+        </w:rPr>
+        <w:t>MapReduce</w:t>
+      </w:r>
+      <w:r>
+        <w:rPr>
+          <w:rFonts w:ascii="Times New Roman" w:hAnsi="Times New Roman" w:cs="Times New Roman"/>
+          <w:sz w:val="24"/>
+          <w:szCs w:val="24"/>
+          <w:highlight w:val="yellow"/>
+        </w:rPr>
+        <w:t xml:space="preserve"> tasks were completed. </w:t>
+      </w:r>
+      <w:r>
+        <w:rPr>
+          <w:rFonts w:ascii="Times New Roman" w:hAnsi="Times New Roman" w:cs="Times New Roman"/>
+          <w:i/>
+          <w:iCs/>
+          <w:sz w:val="24"/>
+          <w:szCs w:val="24"/>
+          <w:highlight w:val="yellow"/>
+        </w:rPr>
+        <w:t>Hive</w:t>
+      </w:r>
+      <w:r>
+        <w:rPr>
+          <w:rFonts w:ascii="Times New Roman" w:hAnsi="Times New Roman" w:cs="Times New Roman"/>
+          <w:sz w:val="24"/>
+          <w:szCs w:val="24"/>
+          <w:highlight w:val="yellow"/>
+        </w:rPr>
+        <w:t xml:space="preserve"> assisted in reading the data, and Spark was used to stream the data into the </w:t>
+      </w:r>
+      <w:r>
+        <w:rPr>
+          <w:rFonts w:ascii="Times New Roman" w:hAnsi="Times New Roman" w:cs="Times New Roman"/>
+          <w:i/>
+          <w:iCs/>
+          <w:sz w:val="24"/>
+          <w:szCs w:val="24"/>
+          <w:highlight w:val="yellow"/>
+        </w:rPr>
+        <w:t>Advanced Data Analytics</w:t>
+      </w:r>
+      <w:r>
+        <w:rPr>
+          <w:rFonts w:ascii="Times New Roman" w:hAnsi="Times New Roman" w:cs="Times New Roman"/>
+          <w:sz w:val="24"/>
+          <w:szCs w:val="24"/>
+          <w:highlight w:val="yellow"/>
+        </w:rPr>
+        <w:t xml:space="preserve"> part. Technologies outside </w:t>
+      </w:r>
+      <w:r>
+        <w:rPr>
+          <w:rFonts w:ascii="Times New Roman" w:hAnsi="Times New Roman" w:cs="Times New Roman"/>
+          <w:i/>
+          <w:iCs/>
+          <w:sz w:val="24"/>
+          <w:szCs w:val="24"/>
+          <w:highlight w:val="yellow"/>
+        </w:rPr>
+        <w:t>Hadoop</w:t>
+      </w:r>
+      <w:r>
+        <w:rPr>
+          <w:rFonts w:ascii="Times New Roman" w:hAnsi="Times New Roman" w:cs="Times New Roman"/>
+          <w:sz w:val="24"/>
+          <w:szCs w:val="24"/>
+          <w:highlight w:val="yellow"/>
+        </w:rPr>
+        <w:t xml:space="preserve"> include </w:t>
+      </w:r>
+      <w:r>
+        <w:rPr>
+          <w:rFonts w:ascii="Times New Roman" w:hAnsi="Times New Roman" w:cs="Times New Roman"/>
+          <w:i/>
+          <w:iCs/>
+          <w:sz w:val="24"/>
+          <w:szCs w:val="24"/>
+          <w:highlight w:val="yellow"/>
+        </w:rPr>
+        <w:t>MySQL</w:t>
+      </w:r>
+      <w:r>
+        <w:rPr>
+          <w:rFonts w:ascii="Times New Roman" w:hAnsi="Times New Roman" w:cs="Times New Roman"/>
+          <w:sz w:val="24"/>
+          <w:szCs w:val="24"/>
+          <w:highlight w:val="yellow"/>
+        </w:rPr>
+        <w:t xml:space="preserve"> and </w:t>
+      </w:r>
+      <w:r>
+        <w:rPr>
+          <w:rFonts w:ascii="Times New Roman" w:hAnsi="Times New Roman" w:cs="Times New Roman"/>
+          <w:i/>
+          <w:iCs/>
+          <w:sz w:val="24"/>
+          <w:szCs w:val="24"/>
+          <w:highlight w:val="yellow"/>
+        </w:rPr>
+        <w:t>Cassandra</w:t>
+      </w:r>
+      <w:r>
+        <w:rPr>
+          <w:rFonts w:ascii="Times New Roman" w:hAnsi="Times New Roman" w:cs="Times New Roman"/>
+          <w:sz w:val="24"/>
+          <w:szCs w:val="24"/>
+          <w:highlight w:val="yellow"/>
+        </w:rPr>
+        <w:t xml:space="preserve">, but these required a </w:t>
+      </w:r>
+      <w:r>
+        <w:rPr>
+          <w:rFonts w:ascii="Times New Roman" w:hAnsi="Times New Roman" w:cs="Times New Roman"/>
+          <w:i/>
+          <w:iCs/>
+          <w:sz w:val="24"/>
+          <w:szCs w:val="24"/>
+          <w:highlight w:val="yellow"/>
+        </w:rPr>
+        <w:t>MapReduce</w:t>
+      </w:r>
+      <w:r>
+        <w:rPr>
+          <w:rFonts w:ascii="Times New Roman" w:hAnsi="Times New Roman" w:cs="Times New Roman"/>
+          <w:sz w:val="24"/>
+          <w:szCs w:val="24"/>
+          <w:highlight w:val="yellow"/>
+        </w:rPr>
+        <w:t xml:space="preserve"> job to clean and order the data prior to loading. Also note database benchmark was conducted in this section.</w:t>
+      </w:r>
     </w:p>
     <w:p/>
-    <w:p/>
-    <w:p/>
-    <w:p/>
-    <w:p/>
-    <w:p/>
-    <w:p/>
-    <w:p/>
-    <w:p/>
-    <w:p/>
-    <w:p/>
-    <w:p/>
-    <w:p/>
-    <w:p/>
-    <w:p/>
-    <w:p/>
-    <w:p/>
-    <w:p/>
-    <w:p/>
-    <w:p/>
-    <w:p/>
-    <w:p/>
-    <w:p/>
-    <w:p/>
-    <w:p/>
-    <w:p/>
-    <w:p/>
-    <w:p/>
-    <w:p/>
+    <w:p>
+      <w:pPr>
+        <w:ind w:left="360"/>
+        <w:rPr>
+          <w:rFonts w:ascii="Times New Roman" w:hAnsi="Times New Roman" w:cs="Times New Roman"/>
+          <w:sz w:val="24"/>
+          <w:szCs w:val="24"/>
+        </w:rPr>
+      </w:pPr>
+      <w:r>
+        <w:rPr>
+          <w:rFonts w:ascii="Times New Roman" w:hAnsi="Times New Roman" w:cs="Times New Roman"/>
+          <w:sz w:val="24"/>
+          <w:szCs w:val="24"/>
+        </w:rPr>
+        <w:t xml:space="preserve">Dataset was brought without modifications into </w:t>
+      </w:r>
+      <w:r>
+        <w:rPr>
+          <w:rFonts w:ascii="Times New Roman" w:hAnsi="Times New Roman" w:cs="Times New Roman"/>
+          <w:i/>
+          <w:iCs/>
+          <w:sz w:val="24"/>
+          <w:szCs w:val="24"/>
+        </w:rPr>
+        <w:t xml:space="preserve">Windows </w:t>
+      </w:r>
+      <w:r>
+        <w:rPr>
+          <w:rFonts w:ascii="Times New Roman" w:hAnsi="Times New Roman" w:cs="Times New Roman"/>
+          <w:sz w:val="24"/>
+          <w:szCs w:val="24"/>
+        </w:rPr>
+        <w:t>host machine as high computational capacity was needed in this part.</w:t>
+      </w:r>
+    </w:p>
+    <w:p>
+      <w:pPr>
+        <w:ind w:left="720"/>
+      </w:pPr>
+      <w:r>
+        <w:rPr>
+          <w:rFonts w:ascii="Times New Roman" w:hAnsi="Times New Roman" w:cs="Times New Roman"/>
+          <w:sz w:val="24"/>
+          <w:szCs w:val="24"/>
+        </w:rPr>
+        <w:t>As previously seen in BDSP section the dataset contained 1685 duplicate records. Also, tweets are not ordered by date, this is important to perform time series, tweets must be ordered chronologically from the 06-04-2009 to 25-06-2009.</w:t>
+      </w:r>
+    </w:p>
+    <w:p>
+      <w:pPr>
+        <w:ind w:left="720"/>
+      </w:pPr>
+      <w:r>
+        <w:rPr>
+          <w:rFonts w:ascii="Times New Roman" w:hAnsi="Times New Roman" w:cs="Times New Roman"/>
+          <w:sz w:val="24"/>
+          <w:szCs w:val="24"/>
+        </w:rPr>
+        <w:t>This circumstance had special impact when performing time series analysis, however different approaches were conducted to mitigate. In section 3.3. these will be discussed in detail.</w:t>
+      </w:r>
+    </w:p>
+    <w:p>
+      <w:pPr>
+        <w:ind w:left="720"/>
+        <w:rPr>
+          <w:rFonts w:ascii="Times New Roman" w:hAnsi="Times New Roman" w:cs="Times New Roman"/>
+          <w:sz w:val="24"/>
+          <w:szCs w:val="24"/>
+        </w:rPr>
+      </w:pPr>
+      <w:r>
+        <w:tab/>
+      </w:r>
+      <w:r>
+        <w:rPr>
+          <w:rFonts w:ascii="Times New Roman" w:hAnsi="Times New Roman" w:cs="Times New Roman"/>
+          <w:sz w:val="24"/>
+          <w:szCs w:val="24"/>
+        </w:rPr>
+        <w:t xml:space="preserve">Several sentiment analysis tools, such as </w:t>
+      </w:r>
+      <w:proofErr w:type="spellStart"/>
+      <w:r>
+        <w:rPr>
+          <w:rFonts w:ascii="Times New Roman" w:hAnsi="Times New Roman" w:cs="Times New Roman"/>
+          <w:i/>
+          <w:iCs/>
+          <w:sz w:val="24"/>
+          <w:szCs w:val="24"/>
+        </w:rPr>
+        <w:t>TextBlob</w:t>
+      </w:r>
+      <w:proofErr w:type="spellEnd"/>
+      <w:r>
+        <w:rPr>
+          <w:rFonts w:ascii="Times New Roman" w:hAnsi="Times New Roman" w:cs="Times New Roman"/>
+          <w:i/>
+          <w:iCs/>
+          <w:sz w:val="24"/>
+          <w:szCs w:val="24"/>
+        </w:rPr>
+        <w:t xml:space="preserve">, </w:t>
+      </w:r>
+      <w:proofErr w:type="spellStart"/>
+      <w:r>
+        <w:rPr>
+          <w:rFonts w:ascii="Times New Roman" w:hAnsi="Times New Roman" w:cs="Times New Roman"/>
+          <w:i/>
+          <w:iCs/>
+          <w:sz w:val="24"/>
+          <w:szCs w:val="24"/>
+        </w:rPr>
+        <w:t>RoBERTa</w:t>
+      </w:r>
+      <w:proofErr w:type="spellEnd"/>
+      <w:r>
+        <w:rPr>
+          <w:rFonts w:ascii="Times New Roman" w:hAnsi="Times New Roman" w:cs="Times New Roman"/>
+          <w:i/>
+          <w:iCs/>
+          <w:sz w:val="24"/>
+          <w:szCs w:val="24"/>
+        </w:rPr>
+        <w:t xml:space="preserve">, BERT </w:t>
+      </w:r>
+      <w:r>
+        <w:rPr>
+          <w:rFonts w:ascii="Times New Roman" w:hAnsi="Times New Roman" w:cs="Times New Roman"/>
+          <w:sz w:val="24"/>
+          <w:szCs w:val="24"/>
+        </w:rPr>
+        <w:t xml:space="preserve">and </w:t>
+      </w:r>
+      <w:r>
+        <w:rPr>
+          <w:rFonts w:ascii="Times New Roman" w:hAnsi="Times New Roman" w:cs="Times New Roman"/>
+          <w:i/>
+          <w:iCs/>
+          <w:sz w:val="24"/>
+          <w:szCs w:val="24"/>
+        </w:rPr>
+        <w:t xml:space="preserve">VADER, </w:t>
+      </w:r>
+      <w:r>
+        <w:rPr>
+          <w:rFonts w:ascii="Times New Roman" w:hAnsi="Times New Roman" w:cs="Times New Roman"/>
+          <w:sz w:val="24"/>
+          <w:szCs w:val="24"/>
+        </w:rPr>
+        <w:t xml:space="preserve">were used. The final choice was </w:t>
+      </w:r>
+      <w:r>
+        <w:rPr>
+          <w:rFonts w:ascii="Times New Roman" w:hAnsi="Times New Roman" w:cs="Times New Roman"/>
+          <w:i/>
+          <w:iCs/>
+          <w:sz w:val="24"/>
+          <w:szCs w:val="24"/>
+        </w:rPr>
+        <w:t>VADER,</w:t>
+      </w:r>
+      <w:r>
+        <w:rPr>
+          <w:rFonts w:ascii="Times New Roman" w:hAnsi="Times New Roman" w:cs="Times New Roman"/>
+          <w:sz w:val="24"/>
+          <w:szCs w:val="24"/>
+        </w:rPr>
+        <w:t xml:space="preserve"> as it offered lower computational time compared to the rest. </w:t>
+      </w:r>
+      <w:r>
+        <w:rPr>
+          <w:rFonts w:ascii="Times New Roman" w:hAnsi="Times New Roman" w:cs="Times New Roman"/>
+          <w:i/>
+          <w:iCs/>
+          <w:sz w:val="24"/>
+          <w:szCs w:val="24"/>
+        </w:rPr>
+        <w:t>VADER</w:t>
+      </w:r>
+      <w:r>
+        <w:rPr>
+          <w:rFonts w:ascii="Times New Roman" w:hAnsi="Times New Roman" w:cs="Times New Roman"/>
+          <w:sz w:val="24"/>
+          <w:szCs w:val="24"/>
+        </w:rPr>
+        <w:t xml:space="preserve"> provides a sentiment range from -1 to </w:t>
+      </w:r>
+      <w:proofErr w:type="gramStart"/>
+      <w:r>
+        <w:rPr>
+          <w:rFonts w:ascii="Times New Roman" w:hAnsi="Times New Roman" w:cs="Times New Roman"/>
+          <w:sz w:val="24"/>
+          <w:szCs w:val="24"/>
+        </w:rPr>
+        <w:t>1,with</w:t>
+      </w:r>
+      <w:proofErr w:type="gramEnd"/>
+      <w:r>
+        <w:rPr>
+          <w:rFonts w:ascii="Times New Roman" w:hAnsi="Times New Roman" w:cs="Times New Roman"/>
+          <w:sz w:val="24"/>
+          <w:szCs w:val="24"/>
+        </w:rPr>
+        <w:t xml:space="preserve"> scores greater than 0.05 indicating positive sentiment, scores less than -0.05 indicating negative sentiment, and scores between -0.05 and 0.05 indicating neutral sentiment.</w:t>
+      </w:r>
+    </w:p>
+    <w:p>
+      <w:pPr>
+        <w:ind w:left="720"/>
+        <w:rPr>
+          <w:rFonts w:ascii="Times New Roman" w:hAnsi="Times New Roman" w:cs="Times New Roman"/>
+          <w:sz w:val="24"/>
+          <w:szCs w:val="24"/>
+        </w:rPr>
+      </w:pPr>
+      <w:r>
+        <w:rPr>
+          <w:rFonts w:ascii="Times New Roman" w:hAnsi="Times New Roman" w:cs="Times New Roman"/>
+          <w:sz w:val="24"/>
+          <w:szCs w:val="24"/>
+        </w:rPr>
+        <w:t>After VADER scores were calculated, sentiments were averaged and grouped by day of the week. This approach is not ideal due to the imbalanced nature of the dataset, with some days having higher frequencies than others.</w:t>
+      </w:r>
+    </w:p>
+    <w:p>
+      <w:pPr>
+        <w:ind w:left="1080"/>
+        <w:rPr>
+          <w:rFonts w:ascii="Times New Roman" w:hAnsi="Times New Roman" w:cs="Times New Roman"/>
+          <w:sz w:val="24"/>
+          <w:szCs w:val="24"/>
+        </w:rPr>
+      </w:pPr>
+      <w:r>
+        <w:rPr>
+          <w:rFonts w:ascii="Times New Roman" w:hAnsi="Times New Roman" w:cs="Times New Roman"/>
+          <w:sz w:val="24"/>
+          <w:szCs w:val="24"/>
+        </w:rPr>
+        <w:lastRenderedPageBreak/>
+        <w:t>Ana</w:t>
+      </w:r>
+      <w:r>
+        <w:rPr>
+          <w:rFonts w:ascii="Times New Roman" w:hAnsi="Times New Roman" w:cs="Times New Roman"/>
+          <w:sz w:val="24"/>
+          <w:szCs w:val="24"/>
+        </w:rPr>
+        <w:t xml:space="preserve">lysing the frequency grouped by day of the week, a similar plot to Figure 31 can be seen at Figure 32. Therefore, the average daily sentiment is biased by daily frequencies; days with higher </w:t>
+      </w:r>
+      <w:r>
+        <w:rPr>
+          <w:rFonts w:ascii="Times New Roman" w:hAnsi="Times New Roman" w:cs="Times New Roman"/>
+          <w:i/>
+          <w:iCs/>
+          <w:sz w:val="24"/>
+          <w:szCs w:val="24"/>
+        </w:rPr>
+        <w:t xml:space="preserve">VADER </w:t>
+      </w:r>
+      <w:r>
+        <w:rPr>
+          <w:rFonts w:ascii="Times New Roman" w:hAnsi="Times New Roman" w:cs="Times New Roman"/>
+          <w:sz w:val="24"/>
+          <w:szCs w:val="24"/>
+        </w:rPr>
+        <w:t>scores appear with higher daily tweet frequencies.</w:t>
+      </w:r>
+    </w:p>
+    <w:p>
+      <w:pPr>
+        <w:ind w:left="1080"/>
+        <w:rPr>
+          <w:rFonts w:ascii="Times New Roman" w:hAnsi="Times New Roman" w:cs="Times New Roman"/>
+          <w:sz w:val="24"/>
+          <w:szCs w:val="24"/>
+        </w:rPr>
+      </w:pPr>
+      <w:r>
+        <w:rPr>
+          <w:rFonts w:ascii="Times New Roman" w:hAnsi="Times New Roman" w:cs="Times New Roman"/>
+          <w:sz w:val="24"/>
+          <w:szCs w:val="24"/>
+        </w:rPr>
+        <w:t>To get a uniform metric to find out which days sentiments tend to be higher or lower. Tweets were averaged hourly, and the top sixty scores were selected to determine which weekdays had highest or lowest sentiment score.</w:t>
+      </w:r>
+    </w:p>
+    <w:p>
+      <w:pPr>
+        <w:ind w:left="720"/>
+        <w:rPr>
+          <w:rFonts w:ascii="Times New Roman" w:hAnsi="Times New Roman" w:cs="Times New Roman"/>
+          <w:sz w:val="24"/>
+          <w:szCs w:val="24"/>
+        </w:rPr>
+      </w:pPr>
+      <w:r>
+        <w:rPr>
+          <w:rFonts w:ascii="Times New Roman" w:hAnsi="Times New Roman" w:cs="Times New Roman"/>
+          <w:sz w:val="24"/>
+          <w:szCs w:val="24"/>
+        </w:rPr>
+        <w:t xml:space="preserve">As seen in Figure 32, Twitter users react more positively during the weekend. This trend starts on Friday, improves on Saturday, and peaks on Sunday. In contrast, Thursday, Tuesday, Monday, and Wednesday, which did not make it into the top </w:t>
+      </w:r>
+      <w:r>
+        <w:rPr>
+          <w:rFonts w:ascii="Times New Roman" w:hAnsi="Times New Roman" w:cs="Times New Roman"/>
+          <w:sz w:val="24"/>
+          <w:szCs w:val="24"/>
+        </w:rPr>
+        <w:t>sixty</w:t>
+      </w:r>
+      <w:r>
+        <w:rPr>
+          <w:rFonts w:ascii="Times New Roman" w:hAnsi="Times New Roman" w:cs="Times New Roman"/>
+          <w:sz w:val="24"/>
+          <w:szCs w:val="24"/>
+        </w:rPr>
+        <w:t>, have less positivity among Twitter users.</w:t>
+      </w:r>
+    </w:p>
+    <w:p>
+      <w:pPr>
+        <w:ind w:left="720"/>
+        <w:rPr>
+          <w:rFonts w:ascii="Times New Roman" w:hAnsi="Times New Roman" w:cs="Times New Roman"/>
+          <w:sz w:val="24"/>
+          <w:szCs w:val="24"/>
+        </w:rPr>
+      </w:pPr>
+      <w:r>
+        <w:rPr>
+          <w:rFonts w:ascii="Times New Roman" w:hAnsi="Times New Roman" w:cs="Times New Roman"/>
+          <w:sz w:val="24"/>
+          <w:szCs w:val="24"/>
+        </w:rPr>
+        <w:t>Aligning with the above findings, Twitter users are less prone to react negatively on weekend days. This trend changes starting on Monday and reaches its highest point on Thursday, as shown in Figure 33</w:t>
+      </w:r>
+      <w:r>
+        <w:rPr>
+          <w:rFonts w:ascii="Times New Roman" w:hAnsi="Times New Roman" w:cs="Times New Roman"/>
+          <w:sz w:val="24"/>
+          <w:szCs w:val="24"/>
+        </w:rPr>
+        <w:t>.</w:t>
+      </w:r>
+    </w:p>
+    <w:p>
+      <w:pPr>
+        <w:ind w:left="1080"/>
+        <w:rPr>
+          <w:rFonts w:ascii="Times New Roman" w:hAnsi="Times New Roman" w:cs="Times New Roman"/>
+          <w:sz w:val="24"/>
+          <w:szCs w:val="24"/>
+        </w:rPr>
+      </w:pPr>
+      <w:r>
+        <w:rPr>
+          <w:rFonts w:ascii="Times New Roman" w:hAnsi="Times New Roman" w:cs="Times New Roman"/>
+          <w:i/>
+          <w:iCs/>
+          <w:sz w:val="24"/>
+          <w:szCs w:val="24"/>
+        </w:rPr>
+        <w:t>VADER</w:t>
+      </w:r>
+      <w:r>
+        <w:rPr>
+          <w:rFonts w:ascii="Times New Roman" w:hAnsi="Times New Roman" w:cs="Times New Roman"/>
+          <w:sz w:val="24"/>
+          <w:szCs w:val="24"/>
+        </w:rPr>
+        <w:t xml:space="preserve"> analysis required cleaning all tweets, which included removing mentions (‘@’) and hashtags (‘#’). This approach is necessary for </w:t>
+      </w:r>
+      <w:r>
+        <w:rPr>
+          <w:rFonts w:ascii="Times New Roman" w:hAnsi="Times New Roman" w:cs="Times New Roman"/>
+          <w:i/>
+          <w:iCs/>
+          <w:sz w:val="24"/>
+          <w:szCs w:val="24"/>
+        </w:rPr>
+        <w:t>VADER</w:t>
+      </w:r>
+      <w:r>
+        <w:rPr>
+          <w:rFonts w:ascii="Times New Roman" w:hAnsi="Times New Roman" w:cs="Times New Roman"/>
+          <w:sz w:val="24"/>
+          <w:szCs w:val="24"/>
+        </w:rPr>
+        <w:t xml:space="preserve"> to accurately assign a sentiment value to each row. However, by removing hashtags and mentions, the very nature of Twitter is truncated, and the inner significance of the tweets is lost. There are many studies on this topic. Therefore, after performing the </w:t>
+      </w:r>
+      <w:r>
+        <w:rPr>
+          <w:rFonts w:ascii="Times New Roman" w:hAnsi="Times New Roman" w:cs="Times New Roman"/>
+          <w:i/>
+          <w:iCs/>
+          <w:sz w:val="24"/>
+          <w:szCs w:val="24"/>
+        </w:rPr>
+        <w:t>VADER</w:t>
+      </w:r>
+      <w:r>
+        <w:rPr>
+          <w:rFonts w:ascii="Times New Roman" w:hAnsi="Times New Roman" w:cs="Times New Roman"/>
+          <w:sz w:val="24"/>
+          <w:szCs w:val="24"/>
+        </w:rPr>
+        <w:t xml:space="preserve"> analysis, the original tweets were brought back to be paired with scores to determine sentiment fluctuations over time.</w:t>
+      </w:r>
+    </w:p>
+    <w:p>
+      <w:pPr>
+        <w:ind w:left="1080"/>
+        <w:rPr>
+          <w:rFonts w:ascii="Times New Roman" w:hAnsi="Times New Roman" w:cs="Times New Roman"/>
+          <w:sz w:val="24"/>
+          <w:szCs w:val="24"/>
+        </w:rPr>
+      </w:pPr>
+    </w:p>
+    <w:p>
+      <w:pPr>
+        <w:ind w:left="1080"/>
+        <w:rPr>
+          <w:rFonts w:ascii="Times New Roman" w:hAnsi="Times New Roman" w:cs="Times New Roman"/>
+          <w:sz w:val="24"/>
+          <w:szCs w:val="24"/>
+        </w:rPr>
+      </w:pPr>
+      <w:r>
+        <w:rPr>
+          <w:rFonts w:ascii="Times New Roman" w:hAnsi="Times New Roman" w:cs="Times New Roman"/>
+          <w:sz w:val="24"/>
+          <w:szCs w:val="24"/>
+        </w:rPr>
+        <w:t xml:space="preserve">As seen in Figures 34 and 35, a sentiment analysis change must include hashtag and mention analysis. Musicians such as </w:t>
+      </w:r>
+      <w:r>
+        <w:rPr>
+          <w:rFonts w:ascii="Times New Roman" w:hAnsi="Times New Roman" w:cs="Times New Roman"/>
+          <w:i/>
+          <w:iCs/>
+          <w:sz w:val="24"/>
+          <w:szCs w:val="24"/>
+        </w:rPr>
+        <w:t xml:space="preserve">@ddlovato, @mileycyrus, @taylorswift13, @DavidArchie, </w:t>
+      </w:r>
+      <w:r>
+        <w:rPr>
+          <w:rFonts w:ascii="Times New Roman" w:hAnsi="Times New Roman" w:cs="Times New Roman"/>
+          <w:sz w:val="24"/>
+          <w:szCs w:val="24"/>
+        </w:rPr>
+        <w:t>and</w:t>
+      </w:r>
+      <w:r>
+        <w:rPr>
+          <w:rFonts w:ascii="Times New Roman" w:hAnsi="Times New Roman" w:cs="Times New Roman"/>
+          <w:i/>
+          <w:iCs/>
+          <w:sz w:val="24"/>
+          <w:szCs w:val="24"/>
+        </w:rPr>
+        <w:t xml:space="preserve"> @andyhurleyday</w:t>
+      </w:r>
+      <w:r>
+        <w:rPr>
+          <w:rFonts w:ascii="Times New Roman" w:hAnsi="Times New Roman" w:cs="Times New Roman"/>
+          <w:sz w:val="24"/>
+          <w:szCs w:val="24"/>
+        </w:rPr>
+        <w:t xml:space="preserve"> have a huge impact on driving positive sentiment Additionally, events such as </w:t>
+      </w:r>
+      <w:r>
+        <w:rPr>
+          <w:rFonts w:ascii="Times New Roman" w:hAnsi="Times New Roman" w:cs="Times New Roman"/>
+          <w:i/>
+          <w:iCs/>
+          <w:sz w:val="24"/>
+          <w:szCs w:val="24"/>
+        </w:rPr>
+        <w:t>#mothersday, #eurovision,</w:t>
+      </w:r>
+      <w:r>
+        <w:rPr>
+          <w:rFonts w:ascii="Times New Roman" w:hAnsi="Times New Roman" w:cs="Times New Roman"/>
+          <w:sz w:val="24"/>
+          <w:szCs w:val="24"/>
+        </w:rPr>
+        <w:t xml:space="preserve"> and </w:t>
+      </w:r>
+      <w:r>
+        <w:rPr>
+          <w:rFonts w:ascii="Times New Roman" w:hAnsi="Times New Roman" w:cs="Times New Roman"/>
+          <w:i/>
+          <w:iCs/>
+          <w:sz w:val="24"/>
+          <w:szCs w:val="24"/>
+        </w:rPr>
+        <w:t>#MTVmovieawards</w:t>
+      </w:r>
+      <w:r>
+        <w:rPr>
+          <w:rFonts w:ascii="Times New Roman" w:hAnsi="Times New Roman" w:cs="Times New Roman"/>
+          <w:sz w:val="24"/>
+          <w:szCs w:val="24"/>
+        </w:rPr>
+        <w:t xml:space="preserve"> drive positivity across Twitter users. Nevertheless, not all sentiments are positive. On June 12, 2009, Iran held presidential elections and shortly after, the results led to violent riots that shocked Twitter, with many users condemning the events.</w:t>
+      </w:r>
+    </w:p>
+    <w:p>
+      <w:pPr>
+        <w:ind w:left="720"/>
+        <w:rPr>
+          <w:rFonts w:ascii="Times New Roman" w:hAnsi="Times New Roman" w:cs="Times New Roman"/>
+          <w:sz w:val="24"/>
+          <w:szCs w:val="24"/>
+        </w:rPr>
+      </w:pPr>
+      <w:r>
+        <w:rPr>
+          <w:rFonts w:ascii="Times New Roman" w:hAnsi="Times New Roman" w:cs="Times New Roman"/>
+          <w:sz w:val="24"/>
+          <w:szCs w:val="24"/>
+        </w:rPr>
+        <w:t>With such a large sentiment dataset, a classification neural network (NN) was the natural step. VADER scores were labelled as seen in Figure 36, with three categories: positive, negative, and neutral.</w:t>
+      </w:r>
+    </w:p>
+    <w:p>
+      <w:pPr>
+        <w:ind w:left="720"/>
+        <w:rPr>
+          <w:rFonts w:ascii="Times New Roman" w:hAnsi="Times New Roman" w:cs="Times New Roman"/>
+          <w:sz w:val="24"/>
+          <w:szCs w:val="24"/>
+        </w:rPr>
+      </w:pPr>
+      <w:r>
+        <w:rPr>
+          <w:rFonts w:ascii="Times New Roman" w:hAnsi="Times New Roman" w:cs="Times New Roman"/>
+          <w:sz w:val="24"/>
+          <w:szCs w:val="24"/>
+        </w:rPr>
+        <w:t xml:space="preserve">A NN with one input feature, three layers, and an output layer using </w:t>
+      </w:r>
+      <w:proofErr w:type="spellStart"/>
+      <w:r>
+        <w:rPr>
+          <w:rFonts w:ascii="Times New Roman" w:hAnsi="Times New Roman" w:cs="Times New Roman"/>
+          <w:i/>
+          <w:iCs/>
+          <w:sz w:val="24"/>
+          <w:szCs w:val="24"/>
+        </w:rPr>
+        <w:t>softmax</w:t>
+      </w:r>
+      <w:proofErr w:type="spellEnd"/>
+      <w:r>
+        <w:rPr>
+          <w:rFonts w:ascii="Times New Roman" w:hAnsi="Times New Roman" w:cs="Times New Roman"/>
+          <w:sz w:val="24"/>
+          <w:szCs w:val="24"/>
+        </w:rPr>
+        <w:t xml:space="preserve"> to classify into categories 0, 1, or 2. The activation function choice is based on classifying more than two categories.</w:t>
+      </w:r>
+    </w:p>
+    <w:p>
+      <w:pPr>
+        <w:ind w:left="720"/>
+        <w:rPr>
+          <w:rFonts w:ascii="Times New Roman" w:hAnsi="Times New Roman" w:cs="Times New Roman"/>
+          <w:sz w:val="24"/>
+          <w:szCs w:val="24"/>
+        </w:rPr>
+      </w:pPr>
+      <w:r>
+        <w:rPr>
+          <w:rFonts w:ascii="Times New Roman" w:hAnsi="Times New Roman" w:cs="Times New Roman"/>
+          <w:sz w:val="24"/>
+          <w:szCs w:val="24"/>
+        </w:rPr>
+        <w:t xml:space="preserve">The model performed extremely well, achieving 99.79% accuracy and 0.001% loss. Validation accuracy and loss were identical, indicating no overfitting. However, an extra step to confirm this result was necessary. Cross-validation over ten folds showed 99.99% accuracy and a 0.01% standard deviation, indicating consistency across different data subsets. These results confirm that the model performs extremely well in classifying sentiment based on </w:t>
+      </w:r>
+      <w:r>
+        <w:rPr>
+          <w:rFonts w:ascii="Times New Roman" w:hAnsi="Times New Roman" w:cs="Times New Roman"/>
+          <w:i/>
+          <w:iCs/>
+          <w:sz w:val="24"/>
+          <w:szCs w:val="24"/>
+        </w:rPr>
+        <w:t>VADER</w:t>
+      </w:r>
+      <w:r>
+        <w:rPr>
+          <w:rFonts w:ascii="Times New Roman" w:hAnsi="Times New Roman" w:cs="Times New Roman"/>
+          <w:sz w:val="24"/>
+          <w:szCs w:val="24"/>
+        </w:rPr>
+        <w:t xml:space="preserve"> scores.</w:t>
+      </w:r>
+    </w:p>
+    <w:p>
+      <w:pPr>
+        <w:ind w:left="360"/>
+        <w:rPr>
+          <w:rFonts w:ascii="Times New Roman" w:hAnsi="Times New Roman" w:cs="Times New Roman"/>
+          <w:sz w:val="24"/>
+          <w:szCs w:val="24"/>
+        </w:rPr>
+      </w:pPr>
+      <w:r>
+        <w:rPr>
+          <w:rFonts w:ascii="Times New Roman" w:hAnsi="Times New Roman" w:cs="Times New Roman"/>
+          <w:sz w:val="24"/>
+          <w:szCs w:val="24"/>
+        </w:rPr>
+        <w:lastRenderedPageBreak/>
+        <w:t>To demonstrate this section anecdotally, the approach was to make the NN model perform worse. The next sections show how to achieve this.</w:t>
+      </w:r>
+    </w:p>
+    <w:p>
+      <w:pPr>
+        <w:ind w:left="720"/>
+        <w:rPr>
+          <w:rFonts w:ascii="Times New Roman" w:hAnsi="Times New Roman" w:cs="Times New Roman"/>
+          <w:sz w:val="24"/>
+          <w:szCs w:val="24"/>
+        </w:rPr>
+      </w:pPr>
+      <w:r>
+        <w:rPr>
+          <w:rFonts w:ascii="Times New Roman" w:hAnsi="Times New Roman" w:cs="Times New Roman"/>
+          <w:sz w:val="24"/>
+          <w:szCs w:val="24"/>
+        </w:rPr>
+        <w:t>As models usually perform well with more data this time the approach was the opposite: downsizing the dataset to find a poorer model. The same NN for multi-class classification was used with only 1% of the dataset. After training, the model's accuracy dropped to 97.17% and loss increased to 39.86, but it still performed well. The model can be tuned to increase performance, but there is little margin for gain in accuracy. The next section explores a different approach.</w:t>
+      </w:r>
+    </w:p>
+    <w:p>
+      <w:pPr>
+        <w:ind w:left="720"/>
+        <w:rPr>
+          <w:rFonts w:ascii="Times New Roman" w:hAnsi="Times New Roman" w:cs="Times New Roman"/>
+          <w:sz w:val="24"/>
+          <w:szCs w:val="24"/>
+        </w:rPr>
+      </w:pPr>
+      <w:r>
+        <w:rPr>
+          <w:rFonts w:ascii="Times New Roman" w:hAnsi="Times New Roman" w:cs="Times New Roman"/>
+          <w:sz w:val="24"/>
+          <w:szCs w:val="24"/>
+        </w:rPr>
+        <w:t>Five features were added to the model as seen in Figure 39:</w:t>
+      </w:r>
+    </w:p>
+    <w:p>
+      <w:pPr>
+        <w:ind w:left="720"/>
+        <w:rPr>
+          <w:rFonts w:ascii="Times New Roman" w:hAnsi="Times New Roman" w:cs="Times New Roman"/>
+          <w:sz w:val="24"/>
+          <w:szCs w:val="24"/>
+        </w:rPr>
+      </w:pPr>
+      <w:r>
+        <w:rPr>
+          <w:rFonts w:ascii="Times New Roman" w:hAnsi="Times New Roman" w:cs="Times New Roman"/>
+          <w:sz w:val="24"/>
+          <w:szCs w:val="24"/>
+        </w:rPr>
+        <w:t xml:space="preserve">An </w:t>
+      </w:r>
+      <w:r>
+        <w:rPr>
+          <w:rFonts w:ascii="Times New Roman" w:hAnsi="Times New Roman" w:cs="Times New Roman"/>
+          <w:i/>
+          <w:iCs/>
+          <w:sz w:val="24"/>
+          <w:szCs w:val="24"/>
+        </w:rPr>
+        <w:t>LGBM</w:t>
+      </w:r>
+      <w:r>
+        <w:rPr>
+          <w:rFonts w:ascii="Times New Roman" w:hAnsi="Times New Roman" w:cs="Times New Roman"/>
+          <w:sz w:val="24"/>
+          <w:szCs w:val="24"/>
+        </w:rPr>
+        <w:t xml:space="preserve"> classifier was used, achieving an accuracy of 100% with the same 1% of data as used before. The model still performing extremely well, but why is that?</w:t>
+      </w:r>
+    </w:p>
+    <w:p>
+      <w:pPr>
+        <w:ind w:left="720"/>
+        <w:rPr>
+          <w:rFonts w:ascii="Times New Roman" w:hAnsi="Times New Roman" w:cs="Times New Roman"/>
+          <w:sz w:val="32"/>
+          <w:szCs w:val="32"/>
+        </w:rPr>
+      </w:pPr>
+      <w:r>
+        <w:rPr>
+          <w:rFonts w:ascii="Times New Roman" w:hAnsi="Times New Roman" w:cs="Times New Roman"/>
+          <w:sz w:val="24"/>
+          <w:szCs w:val="24"/>
+        </w:rPr>
+        <w:t xml:space="preserve">Model still performing well because of the feature importance of </w:t>
+      </w:r>
+      <w:proofErr w:type="spellStart"/>
+      <w:r>
+        <w:rPr>
+          <w:rFonts w:ascii="Times New Roman" w:hAnsi="Times New Roman" w:cs="Times New Roman"/>
+          <w:i/>
+          <w:iCs/>
+          <w:sz w:val="24"/>
+          <w:szCs w:val="24"/>
+        </w:rPr>
+        <w:t>vader_score</w:t>
+      </w:r>
+      <w:proofErr w:type="spellEnd"/>
+      <w:r>
+        <w:rPr>
+          <w:rFonts w:ascii="Times New Roman" w:hAnsi="Times New Roman" w:cs="Times New Roman"/>
+          <w:sz w:val="24"/>
+          <w:szCs w:val="24"/>
+        </w:rPr>
+        <w:t xml:space="preserve"> and the strong correlation that has with sentiment. Next section has the solution to downgrade model performance.</w:t>
+      </w:r>
+    </w:p>
+    <w:p>
+      <w:pPr>
+        <w:ind w:left="720"/>
+        <w:rPr>
+          <w:noProof/>
+        </w:rPr>
+      </w:pPr>
+      <w:r>
+        <w:rPr>
+          <w:rFonts w:ascii="Times New Roman" w:hAnsi="Times New Roman" w:cs="Times New Roman"/>
+          <w:sz w:val="24"/>
+          <w:szCs w:val="24"/>
+        </w:rPr>
+        <w:t>Target variable was shuffled changing the distribution of labels</w:t>
+      </w:r>
+      <w:r>
+        <w:rPr>
+          <w:noProof/>
+        </w:rPr>
+        <w:t>:</w:t>
+      </w:r>
+    </w:p>
+    <w:p>
+      <w:pPr>
+        <w:ind w:left="720"/>
+        <w:rPr>
+          <w:rFonts w:ascii="Times New Roman" w:hAnsi="Times New Roman" w:cs="Times New Roman"/>
+          <w:sz w:val="24"/>
+          <w:szCs w:val="24"/>
+        </w:rPr>
+      </w:pPr>
+      <w:r>
+        <w:rPr>
+          <w:rFonts w:ascii="Times New Roman" w:hAnsi="Times New Roman" w:cs="Times New Roman"/>
+          <w:sz w:val="24"/>
+          <w:szCs w:val="24"/>
+        </w:rPr>
+        <w:t>S</w:t>
+      </w:r>
+      <w:r>
+        <w:rPr>
+          <w:rFonts w:ascii="Times New Roman" w:hAnsi="Times New Roman" w:cs="Times New Roman"/>
+          <w:sz w:val="24"/>
+          <w:szCs w:val="24"/>
+        </w:rPr>
+        <w:t xml:space="preserve">eventy percent of the </w:t>
+      </w:r>
+      <w:proofErr w:type="spellStart"/>
+      <w:r>
+        <w:rPr>
+          <w:rFonts w:ascii="Times New Roman" w:hAnsi="Times New Roman" w:cs="Times New Roman"/>
+          <w:i/>
+          <w:iCs/>
+          <w:sz w:val="24"/>
+          <w:szCs w:val="24"/>
+        </w:rPr>
+        <w:t>vader_score</w:t>
+      </w:r>
+      <w:proofErr w:type="spellEnd"/>
+      <w:r>
+        <w:rPr>
+          <w:rFonts w:ascii="Times New Roman" w:hAnsi="Times New Roman" w:cs="Times New Roman"/>
+          <w:sz w:val="24"/>
+          <w:szCs w:val="24"/>
+        </w:rPr>
+        <w:t xml:space="preserve"> values were randomly transformed to zero. Now the dataset is set to train the NN used before, with the only difference being the increase in the number of input features from one to six</w:t>
+      </w:r>
+      <w:r>
+        <w:rPr>
+          <w:rFonts w:ascii="Times New Roman" w:hAnsi="Times New Roman" w:cs="Times New Roman"/>
+          <w:sz w:val="24"/>
+          <w:szCs w:val="24"/>
+        </w:rPr>
+        <w:t>. Important to note that dataset size is increased to 2% of the original dataset.</w:t>
+      </w:r>
+    </w:p>
+    <w:p>
+      <w:pPr>
+        <w:ind w:left="720"/>
+        <w:rPr>
+          <w:rFonts w:ascii="Times New Roman" w:hAnsi="Times New Roman" w:cs="Times New Roman"/>
+          <w:sz w:val="24"/>
+          <w:szCs w:val="24"/>
+        </w:rPr>
+      </w:pPr>
+      <w:r>
+        <w:rPr>
+          <w:rFonts w:ascii="Times New Roman" w:hAnsi="Times New Roman" w:cs="Times New Roman"/>
+          <w:sz w:val="24"/>
+          <w:szCs w:val="24"/>
+        </w:rPr>
+        <w:t xml:space="preserve">After training, accuracy was at 61.76% and loss at 63.88%. </w:t>
+      </w:r>
+      <w:proofErr w:type="gramStart"/>
+      <w:r>
+        <w:rPr>
+          <w:rFonts w:ascii="Times New Roman" w:hAnsi="Times New Roman" w:cs="Times New Roman"/>
+          <w:sz w:val="24"/>
+          <w:szCs w:val="24"/>
+        </w:rPr>
+        <w:t>Finally</w:t>
+      </w:r>
+      <w:proofErr w:type="gramEnd"/>
+      <w:r>
+        <w:rPr>
+          <w:rFonts w:ascii="Times New Roman" w:hAnsi="Times New Roman" w:cs="Times New Roman"/>
+          <w:sz w:val="24"/>
+          <w:szCs w:val="24"/>
+        </w:rPr>
+        <w:t xml:space="preserve"> the model is ready for hyperparameter tuning.</w:t>
+      </w:r>
+    </w:p>
+    <w:p>
+      <w:pPr>
+        <w:ind w:left="720"/>
+        <w:rPr>
+          <w:rFonts w:ascii="Times New Roman" w:hAnsi="Times New Roman" w:cs="Times New Roman"/>
+          <w:sz w:val="24"/>
+          <w:szCs w:val="24"/>
+        </w:rPr>
+      </w:pPr>
+      <w:r>
+        <w:rPr>
+          <w:rFonts w:ascii="Times New Roman" w:hAnsi="Times New Roman" w:cs="Times New Roman"/>
+          <w:sz w:val="24"/>
+          <w:szCs w:val="24"/>
+        </w:rPr>
+        <w:t>Full</w:t>
+      </w:r>
+      <w:r>
+        <w:rPr>
+          <w:rFonts w:ascii="Times New Roman" w:hAnsi="Times New Roman" w:cs="Times New Roman"/>
+          <w:sz w:val="24"/>
+          <w:szCs w:val="24"/>
+        </w:rPr>
+        <w:t xml:space="preserve"> implementation can be seen at </w:t>
+      </w:r>
+      <w:r>
+        <w:rPr>
+          <w:rFonts w:ascii="Times New Roman" w:hAnsi="Times New Roman" w:cs="Times New Roman"/>
+          <w:i/>
+          <w:iCs/>
+          <w:sz w:val="24"/>
+          <w:szCs w:val="24"/>
+        </w:rPr>
+        <w:t>“</w:t>
+      </w:r>
+      <w:proofErr w:type="gramStart"/>
+      <w:r>
+        <w:rPr>
+          <w:rFonts w:ascii="Times New Roman" w:hAnsi="Times New Roman" w:cs="Times New Roman"/>
+          <w:i/>
+          <w:iCs/>
+          <w:sz w:val="24"/>
+          <w:szCs w:val="24"/>
+        </w:rPr>
+        <w:t>3.Advanced</w:t>
+      </w:r>
+      <w:proofErr w:type="gramEnd"/>
+      <w:r>
+        <w:rPr>
+          <w:rFonts w:ascii="Times New Roman" w:hAnsi="Times New Roman" w:cs="Times New Roman"/>
+          <w:i/>
+          <w:iCs/>
+          <w:sz w:val="24"/>
+          <w:szCs w:val="24"/>
+        </w:rPr>
+        <w:t>_Data_Analytics.ipynb”</w:t>
+      </w:r>
+      <w:r>
+        <w:rPr>
+          <w:rFonts w:ascii="Times New Roman" w:hAnsi="Times New Roman" w:cs="Times New Roman"/>
+          <w:i/>
+          <w:iCs/>
+          <w:sz w:val="24"/>
+          <w:szCs w:val="24"/>
+        </w:rPr>
+        <w:t xml:space="preserve">, </w:t>
+      </w:r>
+      <w:r>
+        <w:rPr>
+          <w:rFonts w:ascii="Times New Roman" w:hAnsi="Times New Roman" w:cs="Times New Roman"/>
+          <w:sz w:val="24"/>
+          <w:szCs w:val="24"/>
+        </w:rPr>
+        <w:t>as seen in Figure 44, all models performed similarly and tunning techniques increased 10% the initial accuracy, a significant improvement.</w:t>
+      </w:r>
+    </w:p>
+    <w:p>
+      <w:pPr>
+        <w:ind w:left="720"/>
+        <w:rPr>
+          <w:rFonts w:ascii="Times New Roman" w:hAnsi="Times New Roman" w:cs="Times New Roman"/>
+          <w:sz w:val="24"/>
+          <w:szCs w:val="24"/>
+        </w:rPr>
+      </w:pPr>
+      <w:r>
+        <w:rPr>
+          <w:rFonts w:ascii="Times New Roman" w:hAnsi="Times New Roman" w:cs="Times New Roman"/>
+          <w:sz w:val="24"/>
+          <w:szCs w:val="24"/>
+        </w:rPr>
+        <w:t>As seen in section 3.1.2</w:t>
+      </w:r>
+      <w:r>
+        <w:rPr>
+          <w:rFonts w:ascii="Times New Roman" w:hAnsi="Times New Roman" w:cs="Times New Roman"/>
+          <w:sz w:val="24"/>
+          <w:szCs w:val="24"/>
+        </w:rPr>
+        <w:t xml:space="preserve"> about how imbalanced this dataset is, plotting tweets over time will result in this graph with a non-continuous trend line due to missing data:</w:t>
+      </w:r>
+    </w:p>
+    <w:p>
+      <w:pPr>
+        <w:ind w:left="720"/>
+        <w:rPr>
+          <w:rFonts w:ascii="Times New Roman" w:hAnsi="Times New Roman" w:cs="Times New Roman"/>
+          <w:sz w:val="24"/>
+          <w:szCs w:val="24"/>
+        </w:rPr>
+      </w:pPr>
+      <w:r>
+        <w:rPr>
+          <w:rFonts w:ascii="Times New Roman" w:hAnsi="Times New Roman" w:cs="Times New Roman"/>
+          <w:sz w:val="24"/>
+          <w:szCs w:val="24"/>
+        </w:rPr>
+        <w:t>There are solutions to this problem, first interpolate method:</w:t>
+      </w:r>
+    </w:p>
+    <w:p>
+      <w:pPr>
+        <w:ind w:left="720"/>
+        <w:rPr>
+          <w:rFonts w:ascii="Times New Roman" w:hAnsi="Times New Roman" w:cs="Times New Roman"/>
+          <w:sz w:val="24"/>
+          <w:szCs w:val="24"/>
+        </w:rPr>
+      </w:pPr>
+      <w:r>
+        <w:rPr>
+          <w:rFonts w:ascii="Times New Roman" w:hAnsi="Times New Roman" w:cs="Times New Roman"/>
+          <w:sz w:val="24"/>
+          <w:szCs w:val="24"/>
+        </w:rPr>
+        <w:t>After seeing the interpolation results, which visually are not the best, a different approach was used. Forward filling will use the next available value for the same day, and backward filling, in the absence of the next same-day available value, will go to the next one and then backward fill that missing value</w:t>
+      </w:r>
+      <w:r>
+        <w:rPr>
+          <w:rFonts w:ascii="Times New Roman" w:hAnsi="Times New Roman" w:cs="Times New Roman"/>
+          <w:sz w:val="24"/>
+          <w:szCs w:val="24"/>
+        </w:rPr>
+        <w:t>. Figure 47 show a more realistic trend line using this method.</w:t>
+      </w:r>
+    </w:p>
+    <w:p>
+      <w:pPr>
+        <w:ind w:left="720"/>
+        <w:rPr>
+          <w:rFonts w:ascii="Times New Roman" w:hAnsi="Times New Roman" w:cs="Times New Roman"/>
+          <w:sz w:val="24"/>
+          <w:szCs w:val="24"/>
+        </w:rPr>
+      </w:pPr>
+      <w:r>
+        <w:rPr>
+          <w:rFonts w:ascii="Times New Roman" w:hAnsi="Times New Roman" w:cs="Times New Roman"/>
+          <w:sz w:val="24"/>
+          <w:szCs w:val="24"/>
+        </w:rPr>
+        <w:t xml:space="preserve">The </w:t>
+      </w:r>
+      <w:r>
+        <w:rPr>
+          <w:rFonts w:ascii="Times New Roman" w:hAnsi="Times New Roman" w:cs="Times New Roman"/>
+          <w:i/>
+          <w:iCs/>
+          <w:sz w:val="24"/>
+          <w:szCs w:val="24"/>
+        </w:rPr>
+        <w:t>Dickey-Fuller</w:t>
+      </w:r>
+      <w:r>
+        <w:rPr>
+          <w:rFonts w:ascii="Times New Roman" w:hAnsi="Times New Roman" w:cs="Times New Roman"/>
+          <w:sz w:val="24"/>
+          <w:szCs w:val="24"/>
+        </w:rPr>
+        <w:t xml:space="preserve"> test showed that the time series shown above were not stationary, and spectral entropy indicated moderate predictability.</w:t>
+      </w:r>
+    </w:p>
+    <w:p>
+      <w:pPr>
+        <w:ind w:left="720"/>
+        <w:rPr>
+          <w:rFonts w:ascii="Times New Roman" w:hAnsi="Times New Roman" w:cs="Times New Roman"/>
+          <w:sz w:val="24"/>
+          <w:szCs w:val="24"/>
+        </w:rPr>
+      </w:pPr>
+      <w:r>
+        <w:rPr>
+          <w:rFonts w:ascii="Times New Roman" w:hAnsi="Times New Roman" w:cs="Times New Roman"/>
+          <w:sz w:val="24"/>
+          <w:szCs w:val="24"/>
+        </w:rPr>
+        <w:t>For accurate predictions, intervals of twenty-four hours were chosen. The strategy to fill missing values is defined in these functions:</w:t>
+      </w:r>
+    </w:p>
+    <w:p>
+      <w:pPr>
+        <w:ind w:left="720"/>
+        <w:rPr>
+          <w:rFonts w:ascii="Times New Roman" w:hAnsi="Times New Roman" w:cs="Times New Roman"/>
+          <w:sz w:val="24"/>
+          <w:szCs w:val="24"/>
+        </w:rPr>
+      </w:pPr>
+      <w:r>
+        <w:rPr>
+          <w:rFonts w:ascii="Times New Roman" w:hAnsi="Times New Roman" w:cs="Times New Roman"/>
+          <w:sz w:val="24"/>
+          <w:szCs w:val="24"/>
+        </w:rPr>
+        <w:t>Figure 49 shows the trend line after using the above functions.</w:t>
+      </w:r>
+    </w:p>
+    <w:p>
+      <w:pPr>
+        <w:ind w:left="720"/>
+        <w:rPr>
+          <w:rFonts w:ascii="Times New Roman" w:hAnsi="Times New Roman" w:cs="Times New Roman"/>
+          <w:sz w:val="24"/>
+          <w:szCs w:val="24"/>
+        </w:rPr>
+      </w:pPr>
+      <w:r>
+        <w:rPr>
+          <w:rFonts w:ascii="Times New Roman" w:hAnsi="Times New Roman" w:cs="Times New Roman"/>
+          <w:sz w:val="24"/>
+          <w:szCs w:val="24"/>
+        </w:rPr>
+        <w:t>This time series is also non-stationary and has a moderate value for predictability.</w:t>
+      </w:r>
+    </w:p>
+    <w:p>
+      <w:pPr>
+        <w:ind w:left="720"/>
+        <w:rPr>
+          <w:rFonts w:ascii="Times New Roman" w:hAnsi="Times New Roman" w:cs="Times New Roman"/>
+          <w:sz w:val="24"/>
+          <w:szCs w:val="24"/>
+        </w:rPr>
+      </w:pPr>
+      <w:r>
+        <w:rPr>
+          <w:rFonts w:ascii="Times New Roman" w:hAnsi="Times New Roman" w:cs="Times New Roman"/>
+          <w:sz w:val="24"/>
+          <w:szCs w:val="24"/>
+        </w:rPr>
+        <w:lastRenderedPageBreak/>
+        <w:t xml:space="preserve">For predictions, </w:t>
+      </w:r>
+      <w:r>
+        <w:rPr>
+          <w:rFonts w:ascii="Times New Roman" w:hAnsi="Times New Roman" w:cs="Times New Roman"/>
+          <w:i/>
+          <w:iCs/>
+          <w:sz w:val="24"/>
+          <w:szCs w:val="24"/>
+        </w:rPr>
+        <w:t xml:space="preserve">ARIMA </w:t>
+      </w:r>
+      <w:r>
+        <w:rPr>
+          <w:rFonts w:ascii="Times New Roman" w:hAnsi="Times New Roman" w:cs="Times New Roman"/>
+          <w:sz w:val="24"/>
+          <w:szCs w:val="24"/>
+        </w:rPr>
+        <w:t xml:space="preserve">and </w:t>
+      </w:r>
+      <w:r>
+        <w:rPr>
+          <w:rFonts w:ascii="Times New Roman" w:hAnsi="Times New Roman" w:cs="Times New Roman"/>
+          <w:i/>
+          <w:iCs/>
+          <w:sz w:val="24"/>
+          <w:szCs w:val="24"/>
+        </w:rPr>
+        <w:t xml:space="preserve">SARIMA </w:t>
+      </w:r>
+      <w:r>
+        <w:rPr>
+          <w:rFonts w:ascii="Times New Roman" w:hAnsi="Times New Roman" w:cs="Times New Roman"/>
+          <w:sz w:val="24"/>
+          <w:szCs w:val="24"/>
+        </w:rPr>
+        <w:t xml:space="preserve">were tested, but the results were not satisfactory. Predictions were carried out using </w:t>
+      </w:r>
+      <w:proofErr w:type="spellStart"/>
+      <w:r>
+        <w:rPr>
+          <w:rFonts w:ascii="Times New Roman" w:hAnsi="Times New Roman" w:cs="Times New Roman"/>
+          <w:i/>
+          <w:iCs/>
+          <w:sz w:val="24"/>
+          <w:szCs w:val="24"/>
+        </w:rPr>
+        <w:t>ForecasterAutoreg</w:t>
+      </w:r>
+      <w:proofErr w:type="spellEnd"/>
+      <w:r>
+        <w:rPr>
+          <w:rFonts w:ascii="Times New Roman" w:hAnsi="Times New Roman" w:cs="Times New Roman"/>
+          <w:sz w:val="24"/>
+          <w:szCs w:val="24"/>
+        </w:rPr>
+        <w:t xml:space="preserve"> and </w:t>
+      </w:r>
+      <w:r>
+        <w:rPr>
+          <w:rFonts w:ascii="Times New Roman" w:hAnsi="Times New Roman" w:cs="Times New Roman"/>
+          <w:i/>
+          <w:iCs/>
+          <w:sz w:val="24"/>
+          <w:szCs w:val="24"/>
+        </w:rPr>
+        <w:t>LSTM</w:t>
+      </w:r>
+      <w:r>
+        <w:rPr>
+          <w:rFonts w:ascii="Times New Roman" w:hAnsi="Times New Roman" w:cs="Times New Roman"/>
+          <w:i/>
+          <w:iCs/>
+          <w:sz w:val="24"/>
+          <w:szCs w:val="24"/>
+        </w:rPr>
+        <w:t>.</w:t>
+      </w:r>
+    </w:p>
+    <w:p>
+      <w:pPr>
+        <w:ind w:left="720"/>
+        <w:rPr>
+          <w:rFonts w:ascii="Times New Roman" w:hAnsi="Times New Roman" w:cs="Times New Roman"/>
+          <w:sz w:val="24"/>
+          <w:szCs w:val="24"/>
+        </w:rPr>
+      </w:pPr>
+      <w:r>
+        <w:rPr>
+          <w:rFonts w:ascii="Times New Roman" w:hAnsi="Times New Roman" w:cs="Times New Roman"/>
+          <w:sz w:val="24"/>
+          <w:szCs w:val="24"/>
+        </w:rPr>
+        <w:t>First round of predictions:</w:t>
+      </w:r>
+    </w:p>
+    <w:p>
+      <w:pPr>
+        <w:ind w:left="720"/>
+        <w:rPr>
+          <w:rFonts w:ascii="Times New Roman" w:hAnsi="Times New Roman" w:cs="Times New Roman"/>
+          <w:i/>
+          <w:iCs/>
+          <w:sz w:val="24"/>
+          <w:szCs w:val="24"/>
+        </w:rPr>
+      </w:pPr>
+      <w:r>
+        <w:rPr>
+          <w:rFonts w:ascii="Times New Roman" w:hAnsi="Times New Roman" w:cs="Times New Roman"/>
+          <w:sz w:val="24"/>
+          <w:szCs w:val="24"/>
+        </w:rPr>
+        <w:t xml:space="preserve">Finding best parameters using </w:t>
+      </w:r>
+      <w:proofErr w:type="spellStart"/>
+      <w:r>
+        <w:rPr>
+          <w:rFonts w:ascii="Times New Roman" w:hAnsi="Times New Roman" w:cs="Times New Roman"/>
+          <w:i/>
+          <w:iCs/>
+          <w:sz w:val="24"/>
+          <w:szCs w:val="24"/>
+        </w:rPr>
+        <w:t>ParameterGrid</w:t>
+      </w:r>
+      <w:proofErr w:type="spellEnd"/>
+      <w:r>
+        <w:rPr>
+          <w:rFonts w:ascii="Times New Roman" w:hAnsi="Times New Roman" w:cs="Times New Roman"/>
+          <w:i/>
+          <w:iCs/>
+          <w:sz w:val="24"/>
+          <w:szCs w:val="24"/>
+        </w:rPr>
+        <w:t>:</w:t>
+      </w:r>
+    </w:p>
+    <w:p>
+      <w:pPr>
+        <w:ind w:left="720"/>
+        <w:rPr>
+          <w:rFonts w:ascii="Times New Roman" w:hAnsi="Times New Roman" w:cs="Times New Roman"/>
+          <w:i/>
+          <w:iCs/>
+          <w:sz w:val="24"/>
+          <w:szCs w:val="24"/>
+        </w:rPr>
+      </w:pPr>
+      <w:r>
+        <w:rPr>
+          <w:rFonts w:ascii="Times New Roman" w:hAnsi="Times New Roman" w:cs="Times New Roman"/>
+          <w:sz w:val="24"/>
+          <w:szCs w:val="24"/>
+        </w:rPr>
+        <w:t>Slightly improvement after hyperparameter tuning:</w:t>
+      </w:r>
+    </w:p>
+    <w:p>
+      <w:pPr>
+        <w:ind w:left="720"/>
+        <w:rPr>
+          <w:rFonts w:ascii="Times New Roman" w:hAnsi="Times New Roman" w:cs="Times New Roman"/>
+          <w:sz w:val="24"/>
+          <w:szCs w:val="24"/>
+        </w:rPr>
+      </w:pPr>
+      <w:r>
+        <w:rPr>
+          <w:rFonts w:ascii="Times New Roman" w:hAnsi="Times New Roman" w:cs="Times New Roman"/>
+          <w:sz w:val="24"/>
+          <w:szCs w:val="24"/>
+        </w:rPr>
+        <w:t>A different</w:t>
+      </w:r>
+      <w:r>
+        <w:rPr>
+          <w:rFonts w:ascii="Times New Roman" w:hAnsi="Times New Roman" w:cs="Times New Roman"/>
+          <w:sz w:val="24"/>
+          <w:szCs w:val="24"/>
+        </w:rPr>
+        <w:t xml:space="preserve"> approach for time series predictions is using a NN, in this case, an </w:t>
+      </w:r>
+      <w:r>
+        <w:rPr>
+          <w:rFonts w:ascii="Times New Roman" w:hAnsi="Times New Roman" w:cs="Times New Roman"/>
+          <w:i/>
+          <w:iCs/>
+          <w:sz w:val="24"/>
+          <w:szCs w:val="24"/>
+        </w:rPr>
+        <w:t xml:space="preserve">LSTM </w:t>
+      </w:r>
+      <w:r>
+        <w:rPr>
+          <w:rFonts w:ascii="Times New Roman" w:hAnsi="Times New Roman" w:cs="Times New Roman"/>
+          <w:sz w:val="24"/>
+          <w:szCs w:val="24"/>
+        </w:rPr>
+        <w:t>model was used.</w:t>
+      </w:r>
+    </w:p>
+    <w:p>
+      <w:pPr>
+        <w:ind w:left="720"/>
+        <w:rPr>
+          <w:rFonts w:ascii="Times New Roman" w:hAnsi="Times New Roman" w:cs="Times New Roman"/>
+          <w:sz w:val="24"/>
+          <w:szCs w:val="24"/>
+        </w:rPr>
+      </w:pPr>
+      <w:r>
+        <w:rPr>
+          <w:rFonts w:ascii="Times New Roman" w:hAnsi="Times New Roman" w:cs="Times New Roman"/>
+          <w:sz w:val="24"/>
+          <w:szCs w:val="24"/>
+        </w:rPr>
+        <w:t>Results after training showed RMSE improved with increasing predictions length.</w:t>
+      </w:r>
+    </w:p>
+    <w:p>
+      <w:pPr>
+        <w:ind w:left="720"/>
+        <w:rPr>
+          <w:rFonts w:ascii="Times New Roman" w:hAnsi="Times New Roman" w:cs="Times New Roman"/>
+          <w:sz w:val="24"/>
+          <w:szCs w:val="24"/>
+        </w:rPr>
+      </w:pPr>
+      <w:r>
+        <w:rPr>
+          <w:rFonts w:ascii="Times New Roman" w:hAnsi="Times New Roman" w:cs="Times New Roman"/>
+          <w:sz w:val="24"/>
+          <w:szCs w:val="24"/>
+        </w:rPr>
+        <w:t xml:space="preserve">Visually, </w:t>
+      </w:r>
+      <w:r>
+        <w:rPr>
+          <w:rFonts w:ascii="Times New Roman" w:hAnsi="Times New Roman" w:cs="Times New Roman"/>
+          <w:i/>
+          <w:iCs/>
+          <w:sz w:val="24"/>
+          <w:szCs w:val="24"/>
+        </w:rPr>
+        <w:t xml:space="preserve">LSTM </w:t>
+      </w:r>
+      <w:r>
+        <w:rPr>
+          <w:rFonts w:ascii="Times New Roman" w:hAnsi="Times New Roman" w:cs="Times New Roman"/>
+          <w:sz w:val="24"/>
+          <w:szCs w:val="24"/>
+        </w:rPr>
+        <w:t xml:space="preserve">results make more sense than </w:t>
+      </w:r>
+      <w:proofErr w:type="spellStart"/>
+      <w:r>
+        <w:rPr>
+          <w:rFonts w:ascii="Times New Roman" w:hAnsi="Times New Roman" w:cs="Times New Roman"/>
+          <w:i/>
+          <w:iCs/>
+          <w:sz w:val="24"/>
+          <w:szCs w:val="24"/>
+        </w:rPr>
+        <w:t>ForecasterAutoreg</w:t>
+      </w:r>
+      <w:proofErr w:type="spellEnd"/>
+      <w:r>
+        <w:rPr>
+          <w:rFonts w:ascii="Times New Roman" w:hAnsi="Times New Roman" w:cs="Times New Roman"/>
+          <w:sz w:val="24"/>
+          <w:szCs w:val="24"/>
+        </w:rPr>
+        <w:t xml:space="preserve">. In this case, due to the non-stationary and imbalanced nature of the time series, an </w:t>
+      </w:r>
+      <w:r>
+        <w:rPr>
+          <w:rFonts w:ascii="Times New Roman" w:hAnsi="Times New Roman" w:cs="Times New Roman"/>
+          <w:i/>
+          <w:iCs/>
+          <w:sz w:val="24"/>
+          <w:szCs w:val="24"/>
+        </w:rPr>
+        <w:t xml:space="preserve">LSTM </w:t>
+      </w:r>
+      <w:r>
+        <w:rPr>
+          <w:rFonts w:ascii="Times New Roman" w:hAnsi="Times New Roman" w:cs="Times New Roman"/>
+          <w:sz w:val="24"/>
+          <w:szCs w:val="24"/>
+        </w:rPr>
+        <w:t>model is the right choice.</w:t>
+      </w:r>
+    </w:p>
+    <w:p>
+      <w:pPr>
+        <w:ind w:left="360"/>
+        <w:rPr>
+          <w:rFonts w:ascii="Times New Roman" w:hAnsi="Times New Roman" w:cs="Times New Roman"/>
+          <w:sz w:val="24"/>
+          <w:szCs w:val="24"/>
+        </w:rPr>
+      </w:pPr>
+      <w:r>
+        <w:rPr>
+          <w:rFonts w:ascii="Times New Roman" w:hAnsi="Times New Roman" w:cs="Times New Roman"/>
+          <w:sz w:val="24"/>
+          <w:szCs w:val="24"/>
+        </w:rPr>
+        <w:t xml:space="preserve">All illustrations shown in this project aim to follow Tufte’s principles by just showing the data. The primary goal is to present data clearly, eliminate </w:t>
+      </w:r>
+      <w:proofErr w:type="spellStart"/>
+      <w:r>
+        <w:rPr>
+          <w:rFonts w:ascii="Times New Roman" w:hAnsi="Times New Roman" w:cs="Times New Roman"/>
+          <w:sz w:val="24"/>
+          <w:szCs w:val="24"/>
+        </w:rPr>
+        <w:t>chartjunk</w:t>
+      </w:r>
+      <w:proofErr w:type="spellEnd"/>
+      <w:r>
+        <w:rPr>
+          <w:rFonts w:ascii="Times New Roman" w:hAnsi="Times New Roman" w:cs="Times New Roman"/>
+          <w:sz w:val="24"/>
+          <w:szCs w:val="24"/>
+        </w:rPr>
+        <w:t>, avoid unnecessary elements that could distract readers' attention, and encourage data comparison.</w:t>
+      </w:r>
+    </w:p>
+    <w:p>
+      <w:pPr>
+        <w:ind w:left="360"/>
+        <w:rPr>
+          <w:rFonts w:ascii="Times New Roman" w:hAnsi="Times New Roman" w:cs="Times New Roman"/>
+          <w:sz w:val="24"/>
+          <w:szCs w:val="24"/>
+        </w:rPr>
+      </w:pPr>
+      <w:r>
+        <w:rPr>
+          <w:rFonts w:ascii="Times New Roman" w:hAnsi="Times New Roman" w:cs="Times New Roman"/>
+          <w:sz w:val="24"/>
+          <w:szCs w:val="24"/>
+        </w:rPr>
+        <w:t>Four examples of adherence to Tufte’s principles from Figures 56 to 59.</w:t>
+      </w:r>
+    </w:p>
+    <w:p>
+      <w:pPr>
+        <w:ind w:left="360"/>
+        <w:rPr>
+          <w:rFonts w:ascii="Times New Roman" w:hAnsi="Times New Roman" w:cs="Times New Roman"/>
+          <w:sz w:val="24"/>
+          <w:szCs w:val="24"/>
+        </w:rPr>
+      </w:pPr>
+      <w:r>
+        <w:rPr>
+          <w:rFonts w:ascii="Times New Roman" w:hAnsi="Times New Roman" w:cs="Times New Roman"/>
+          <w:sz w:val="24"/>
+          <w:szCs w:val="24"/>
+        </w:rPr>
+        <w:t xml:space="preserve">There is an early dashboard version; however, a more elaborated and interactive dashboard was created using </w:t>
+      </w:r>
+      <w:proofErr w:type="spellStart"/>
+      <w:r>
+        <w:rPr>
+          <w:rFonts w:ascii="Times New Roman" w:hAnsi="Times New Roman" w:cs="Times New Roman"/>
+          <w:i/>
+          <w:iCs/>
+          <w:sz w:val="24"/>
+          <w:szCs w:val="24"/>
+        </w:rPr>
+        <w:t>Streamlit</w:t>
+      </w:r>
+      <w:proofErr w:type="spellEnd"/>
+      <w:r>
+        <w:rPr>
+          <w:rFonts w:ascii="Times New Roman" w:hAnsi="Times New Roman" w:cs="Times New Roman"/>
+          <w:sz w:val="24"/>
+          <w:szCs w:val="24"/>
+        </w:rPr>
+        <w:t>.</w:t>
+      </w:r>
+    </w:p>
+    <w:p>
+      <w:pPr>
+        <w:ind w:left="357"/>
+        <w:rPr>
+          <w:rFonts w:ascii="Times New Roman" w:hAnsi="Times New Roman" w:cs="Times New Roman"/>
+          <w:sz w:val="24"/>
+          <w:szCs w:val="24"/>
+        </w:rPr>
+      </w:pPr>
+      <w:r>
+        <w:rPr>
+          <w:rFonts w:ascii="Times New Roman" w:hAnsi="Times New Roman" w:cs="Times New Roman"/>
+          <w:sz w:val="24"/>
+          <w:szCs w:val="24"/>
+        </w:rPr>
+        <w:t>Several conclusions can be established after this experiment:</w:t>
+      </w:r>
+    </w:p>
     <w:p>
       <w:pPr>
         <w:pStyle w:val="ListParagraph"/>
-        <w:ind w:left="360"/>
-        <w:rPr>
-          <w:rFonts w:ascii="Times New Roman" w:hAnsi="Times New Roman" w:cs="Times New Roman"/>
-          <w:sz w:val="24"/>
-          <w:szCs w:val="24"/>
-        </w:rPr>
-      </w:pPr>
-      <w:r>
-        <w:rPr>
-          <w:rFonts w:ascii="Times New Roman" w:hAnsi="Times New Roman" w:cs="Times New Roman"/>
-          <w:sz w:val="24"/>
-          <w:szCs w:val="24"/>
-        </w:rPr>
-        <w:t>Figure 29</w:t>
-      </w:r>
-      <w:r>
-        <w:rPr>
-          <w:rFonts w:ascii="Times New Roman" w:hAnsi="Times New Roman" w:cs="Times New Roman"/>
-          <w:sz w:val="24"/>
-          <w:szCs w:val="24"/>
-        </w:rPr>
-        <w:t xml:space="preserve"> illustrates all tasks carried out for the </w:t>
-      </w:r>
-      <w:r>
-        <w:rPr>
-          <w:rFonts w:ascii="Times New Roman" w:hAnsi="Times New Roman" w:cs="Times New Roman"/>
-          <w:i/>
-          <w:iCs/>
-          <w:sz w:val="24"/>
-          <w:szCs w:val="24"/>
-        </w:rPr>
-        <w:t>Big Data</w:t>
-      </w:r>
-      <w:r>
-        <w:rPr>
-          <w:rFonts w:ascii="Times New Roman" w:hAnsi="Times New Roman" w:cs="Times New Roman"/>
-          <w:sz w:val="24"/>
-          <w:szCs w:val="24"/>
-        </w:rPr>
-        <w:t xml:space="preserve"> section. There are two well-established sections: all tasks carried out in the HDFS ecosystem and those outside Hadoop, though the data has been stored and processed there. Starting with the first section, a </w:t>
-      </w:r>
-      <w:r>
-        <w:rPr>
-          <w:rFonts w:ascii="Times New Roman" w:hAnsi="Times New Roman" w:cs="Times New Roman"/>
-          <w:i/>
-          <w:iCs/>
-          <w:sz w:val="24"/>
-          <w:szCs w:val="24"/>
-        </w:rPr>
-        <w:t>CSV</w:t>
-      </w:r>
-      <w:r>
-        <w:rPr>
-          <w:rFonts w:ascii="Times New Roman" w:hAnsi="Times New Roman" w:cs="Times New Roman"/>
-          <w:sz w:val="24"/>
-          <w:szCs w:val="24"/>
-        </w:rPr>
-        <w:t xml:space="preserve"> file was stored in </w:t>
-      </w:r>
+        <w:numPr>
+          <w:ilvl w:val="0"/>
+          <w:numId w:val="3"/>
+        </w:numPr>
+        <w:ind w:left="1080"/>
+        <w:rPr>
+          <w:rFonts w:ascii="Times New Roman" w:hAnsi="Times New Roman" w:cs="Times New Roman"/>
+          <w:sz w:val="24"/>
+          <w:szCs w:val="24"/>
+        </w:rPr>
+      </w:pPr>
       <w:r>
         <w:rPr>
           <w:rFonts w:ascii="Times New Roman" w:hAnsi="Times New Roman" w:cs="Times New Roman"/>
@@ -4808,97 +6369,76 @@
           <w:sz w:val="24"/>
           <w:szCs w:val="24"/>
         </w:rPr>
-        <w:t xml:space="preserve">, and four </w:t>
-      </w:r>
-      <w:r>
-        <w:rPr>
-          <w:rFonts w:ascii="Times New Roman" w:hAnsi="Times New Roman" w:cs="Times New Roman"/>
-          <w:i/>
-          <w:iCs/>
-          <w:sz w:val="24"/>
-          <w:szCs w:val="24"/>
-        </w:rPr>
-        <w:t>MapReduce</w:t>
-      </w:r>
-      <w:r>
-        <w:rPr>
-          <w:rFonts w:ascii="Times New Roman" w:hAnsi="Times New Roman" w:cs="Times New Roman"/>
-          <w:sz w:val="24"/>
-          <w:szCs w:val="24"/>
-        </w:rPr>
-        <w:t xml:space="preserve"> tasks were completed. </w:t>
-      </w:r>
-      <w:r>
-        <w:rPr>
-          <w:rFonts w:ascii="Times New Roman" w:hAnsi="Times New Roman" w:cs="Times New Roman"/>
-          <w:i/>
-          <w:iCs/>
-          <w:sz w:val="24"/>
-          <w:szCs w:val="24"/>
-        </w:rPr>
-        <w:t>Hive</w:t>
-      </w:r>
-      <w:r>
-        <w:rPr>
-          <w:rFonts w:ascii="Times New Roman" w:hAnsi="Times New Roman" w:cs="Times New Roman"/>
-          <w:sz w:val="24"/>
-          <w:szCs w:val="24"/>
-        </w:rPr>
-        <w:t xml:space="preserve"> assisted in reading the data, and Spark was used to stream the data into the </w:t>
-      </w:r>
-      <w:r>
-        <w:rPr>
-          <w:rFonts w:ascii="Times New Roman" w:hAnsi="Times New Roman" w:cs="Times New Roman"/>
-          <w:i/>
-          <w:iCs/>
-          <w:sz w:val="24"/>
-          <w:szCs w:val="24"/>
-        </w:rPr>
-        <w:t>Advanced Data Analytics</w:t>
-      </w:r>
-      <w:r>
-        <w:rPr>
-          <w:rFonts w:ascii="Times New Roman" w:hAnsi="Times New Roman" w:cs="Times New Roman"/>
-          <w:sz w:val="24"/>
-          <w:szCs w:val="24"/>
-        </w:rPr>
-        <w:t xml:space="preserve"> part. Technologies outside </w:t>
-      </w:r>
-      <w:r>
-        <w:rPr>
-          <w:rFonts w:ascii="Times New Roman" w:hAnsi="Times New Roman" w:cs="Times New Roman"/>
-          <w:i/>
-          <w:iCs/>
-          <w:sz w:val="24"/>
-          <w:szCs w:val="24"/>
-        </w:rPr>
-        <w:t>Hadoop</w:t>
-      </w:r>
-      <w:r>
-        <w:rPr>
-          <w:rFonts w:ascii="Times New Roman" w:hAnsi="Times New Roman" w:cs="Times New Roman"/>
-          <w:sz w:val="24"/>
-          <w:szCs w:val="24"/>
-        </w:rPr>
-        <w:t xml:space="preserve"> include </w:t>
-      </w:r>
-      <w:r>
-        <w:rPr>
-          <w:rFonts w:ascii="Times New Roman" w:hAnsi="Times New Roman" w:cs="Times New Roman"/>
-          <w:i/>
-          <w:iCs/>
-          <w:sz w:val="24"/>
-          <w:szCs w:val="24"/>
-        </w:rPr>
-        <w:t>MySQL</w:t>
-      </w:r>
-      <w:r>
-        <w:rPr>
-          <w:rFonts w:ascii="Times New Roman" w:hAnsi="Times New Roman" w:cs="Times New Roman"/>
-          <w:sz w:val="24"/>
-          <w:szCs w:val="24"/>
-        </w:rPr>
-        <w:t xml:space="preserve"> and </w:t>
+        <w:t xml:space="preserve"> alongside </w:t>
+      </w:r>
+      <w:r>
+        <w:rPr>
+          <w:rFonts w:ascii="Times New Roman" w:hAnsi="Times New Roman" w:cs="Times New Roman"/>
+          <w:i/>
+          <w:iCs/>
+          <w:sz w:val="24"/>
+          <w:szCs w:val="24"/>
+        </w:rPr>
+        <w:t xml:space="preserve">MapReduce, Spark </w:t>
+      </w:r>
+      <w:r>
+        <w:rPr>
+          <w:rFonts w:ascii="Times New Roman" w:hAnsi="Times New Roman" w:cs="Times New Roman"/>
+          <w:sz w:val="24"/>
+          <w:szCs w:val="24"/>
+        </w:rPr>
+        <w:t>and</w:t>
+      </w:r>
+      <w:r>
+        <w:rPr>
+          <w:rFonts w:ascii="Times New Roman" w:hAnsi="Times New Roman" w:cs="Times New Roman"/>
+          <w:i/>
+          <w:iCs/>
+          <w:sz w:val="24"/>
+          <w:szCs w:val="24"/>
+        </w:rPr>
+        <w:t xml:space="preserve"> hive </w:t>
+      </w:r>
+      <w:r>
+        <w:rPr>
+          <w:rFonts w:ascii="Times New Roman" w:hAnsi="Times New Roman" w:cs="Times New Roman"/>
+          <w:sz w:val="24"/>
+          <w:szCs w:val="24"/>
+        </w:rPr>
+        <w:t>offer an incredible ecosystem to handle large files. Another advantage is its open-source nature which lowers costs in terms of licensing.</w:t>
+      </w:r>
+    </w:p>
+    <w:p>
+      <w:pPr>
+        <w:pStyle w:val="ListParagraph"/>
+        <w:numPr>
+          <w:ilvl w:val="0"/>
+          <w:numId w:val="3"/>
+        </w:numPr>
+        <w:ind w:left="1080"/>
+        <w:rPr>
+          <w:rFonts w:ascii="Times New Roman" w:hAnsi="Times New Roman" w:cs="Times New Roman"/>
+          <w:sz w:val="24"/>
+          <w:szCs w:val="24"/>
+        </w:rPr>
+      </w:pPr>
+      <w:r>
+        <w:rPr>
+          <w:rFonts w:ascii="Times New Roman" w:hAnsi="Times New Roman" w:cs="Times New Roman"/>
+          <w:i/>
+          <w:iCs/>
+          <w:sz w:val="24"/>
+          <w:szCs w:val="24"/>
+        </w:rPr>
+        <w:t xml:space="preserve">MySQL </w:t>
+      </w:r>
+      <w:r>
+        <w:rPr>
+          <w:rFonts w:ascii="Times New Roman" w:hAnsi="Times New Roman" w:cs="Times New Roman"/>
+          <w:sz w:val="24"/>
+          <w:szCs w:val="24"/>
+        </w:rPr>
+        <w:t xml:space="preserve">and </w:t>
       </w:r>
       <w:r>
         <w:rPr>
@@ -4916,60 +6456,285 @@
           <w:sz w:val="24"/>
           <w:szCs w:val="24"/>
         </w:rPr>
-        <w:t xml:space="preserve">, but these required a </w:t>
-      </w:r>
-      <w:r>
-        <w:rPr>
-          <w:rFonts w:ascii="Times New Roman" w:hAnsi="Times New Roman" w:cs="Times New Roman"/>
-          <w:i/>
-          <w:iCs/>
-          <w:sz w:val="24"/>
-          <w:szCs w:val="24"/>
-        </w:rPr>
-        <w:t>MapReduce</w:t>
-      </w:r>
-      <w:r>
-        <w:rPr>
-          <w:rFonts w:ascii="Times New Roman" w:hAnsi="Times New Roman" w:cs="Times New Roman"/>
-          <w:sz w:val="24"/>
-          <w:szCs w:val="24"/>
-        </w:rPr>
-        <w:t xml:space="preserve"> job to clean and order the data prior to loading.</w:t>
-      </w:r>
-      <w:r>
-        <w:rPr>
-          <w:rFonts w:ascii="Times New Roman" w:hAnsi="Times New Roman" w:cs="Times New Roman"/>
-          <w:sz w:val="24"/>
-          <w:szCs w:val="24"/>
-        </w:rPr>
-        <w:t xml:space="preserve"> Also note database benchmark was conducted in this section.</w:t>
-      </w:r>
-    </w:p>
-    <w:p>
-      <w:pPr>
-        <w:jc w:val="center"/>
+        <w:t xml:space="preserve"> are great choices for data storage. However, depending on project specifics, </w:t>
+      </w:r>
+      <w:r>
+        <w:rPr>
+          <w:rFonts w:ascii="Times New Roman" w:hAnsi="Times New Roman" w:cs="Times New Roman"/>
+          <w:i/>
+          <w:iCs/>
+          <w:sz w:val="24"/>
+          <w:szCs w:val="24"/>
+        </w:rPr>
+        <w:t xml:space="preserve">MySQL </w:t>
+      </w:r>
+      <w:r>
+        <w:rPr>
+          <w:rFonts w:ascii="Times New Roman" w:hAnsi="Times New Roman" w:cs="Times New Roman"/>
+          <w:sz w:val="24"/>
+          <w:szCs w:val="24"/>
+        </w:rPr>
+        <w:t xml:space="preserve">excels in read capacity, while </w:t>
+      </w:r>
+      <w:r>
+        <w:rPr>
+          <w:rFonts w:ascii="Times New Roman" w:hAnsi="Times New Roman" w:cs="Times New Roman"/>
+          <w:i/>
+          <w:iCs/>
+          <w:sz w:val="24"/>
+          <w:szCs w:val="24"/>
+        </w:rPr>
+        <w:t>Cassandra</w:t>
+      </w:r>
+      <w:r>
+        <w:rPr>
+          <w:rFonts w:ascii="Times New Roman" w:hAnsi="Times New Roman" w:cs="Times New Roman"/>
+          <w:sz w:val="24"/>
+          <w:szCs w:val="24"/>
+        </w:rPr>
+        <w:t xml:space="preserve"> is better suited for those needing high write capacity.</w:t>
+      </w:r>
+    </w:p>
+    <w:p>
+      <w:pPr>
+        <w:pStyle w:val="ListParagraph"/>
+        <w:numPr>
+          <w:ilvl w:val="0"/>
+          <w:numId w:val="3"/>
+        </w:numPr>
+        <w:ind w:left="1080"/>
+        <w:rPr>
+          <w:rFonts w:ascii="Times New Roman" w:hAnsi="Times New Roman" w:cs="Times New Roman"/>
+          <w:sz w:val="24"/>
+          <w:szCs w:val="24"/>
+        </w:rPr>
+      </w:pPr>
+      <w:r>
+        <w:rPr>
+          <w:rFonts w:ascii="Times New Roman" w:hAnsi="Times New Roman" w:cs="Times New Roman"/>
+          <w:i/>
+          <w:iCs/>
+          <w:sz w:val="24"/>
+          <w:szCs w:val="24"/>
+        </w:rPr>
+        <w:t xml:space="preserve">YCSB </w:t>
+      </w:r>
+      <w:r>
+        <w:rPr>
+          <w:rFonts w:ascii="Times New Roman" w:hAnsi="Times New Roman" w:cs="Times New Roman"/>
+          <w:sz w:val="24"/>
+          <w:szCs w:val="24"/>
+        </w:rPr>
+        <w:t xml:space="preserve">confirmed point above and proved that </w:t>
+      </w:r>
+      <w:r>
+        <w:rPr>
+          <w:rFonts w:ascii="Times New Roman" w:hAnsi="Times New Roman" w:cs="Times New Roman"/>
+          <w:i/>
+          <w:iCs/>
+          <w:sz w:val="24"/>
+          <w:szCs w:val="24"/>
+        </w:rPr>
+        <w:t xml:space="preserve">MongoDB </w:t>
+      </w:r>
+      <w:r>
+        <w:rPr>
+          <w:rFonts w:ascii="Times New Roman" w:hAnsi="Times New Roman" w:cs="Times New Roman"/>
+          <w:sz w:val="24"/>
+          <w:szCs w:val="24"/>
+        </w:rPr>
+        <w:t xml:space="preserve">outperformed </w:t>
+      </w:r>
+      <w:r>
+        <w:rPr>
+          <w:rFonts w:ascii="Times New Roman" w:hAnsi="Times New Roman" w:cs="Times New Roman"/>
+          <w:i/>
+          <w:iCs/>
+          <w:sz w:val="24"/>
+          <w:szCs w:val="24"/>
+        </w:rPr>
+        <w:t xml:space="preserve">MySQL </w:t>
+      </w:r>
+      <w:r>
+        <w:rPr>
+          <w:rFonts w:ascii="Times New Roman" w:hAnsi="Times New Roman" w:cs="Times New Roman"/>
+          <w:sz w:val="24"/>
+          <w:szCs w:val="24"/>
+        </w:rPr>
+        <w:t xml:space="preserve">and </w:t>
+      </w:r>
+      <w:r>
+        <w:rPr>
+          <w:rFonts w:ascii="Times New Roman" w:hAnsi="Times New Roman" w:cs="Times New Roman"/>
+          <w:i/>
+          <w:iCs/>
+          <w:sz w:val="24"/>
+          <w:szCs w:val="24"/>
+        </w:rPr>
+        <w:t xml:space="preserve">Cassandra </w:t>
+      </w:r>
+      <w:r>
+        <w:rPr>
+          <w:rFonts w:ascii="Times New Roman" w:hAnsi="Times New Roman" w:cs="Times New Roman"/>
+          <w:sz w:val="24"/>
+          <w:szCs w:val="24"/>
+        </w:rPr>
+        <w:t>in all scenarios.</w:t>
+      </w:r>
+    </w:p>
+    <w:p>
+      <w:pPr>
+        <w:pStyle w:val="ListParagraph"/>
+        <w:numPr>
+          <w:ilvl w:val="0"/>
+          <w:numId w:val="3"/>
+        </w:numPr>
+        <w:ind w:left="1080"/>
+        <w:rPr>
+          <w:rFonts w:ascii="Times New Roman" w:hAnsi="Times New Roman" w:cs="Times New Roman"/>
+          <w:sz w:val="24"/>
+          <w:szCs w:val="24"/>
+        </w:rPr>
+      </w:pPr>
+      <w:r>
+        <w:rPr>
+          <w:rFonts w:ascii="Times New Roman" w:hAnsi="Times New Roman" w:cs="Times New Roman"/>
+          <w:i/>
+          <w:iCs/>
+          <w:sz w:val="24"/>
+          <w:szCs w:val="24"/>
+        </w:rPr>
+        <w:t>VADER</w:t>
+      </w:r>
+      <w:r>
+        <w:rPr>
+          <w:rFonts w:ascii="Times New Roman" w:hAnsi="Times New Roman" w:cs="Times New Roman"/>
+          <w:sz w:val="24"/>
+          <w:szCs w:val="24"/>
+        </w:rPr>
+        <w:t xml:space="preserve">, as a text sentiment analysis tool, determined the sentiment of tweets from an imbalanced dataset, which has proven difficult for making predictions. However, with the help of </w:t>
+      </w:r>
+      <w:proofErr w:type="spellStart"/>
+      <w:r>
+        <w:rPr>
+          <w:rFonts w:ascii="Times New Roman" w:hAnsi="Times New Roman" w:cs="Times New Roman"/>
+          <w:i/>
+          <w:iCs/>
+          <w:sz w:val="24"/>
+          <w:szCs w:val="24"/>
+        </w:rPr>
+        <w:t>ForecasterAutoreg</w:t>
+      </w:r>
+      <w:proofErr w:type="spellEnd"/>
+      <w:r>
+        <w:rPr>
+          <w:rFonts w:ascii="Times New Roman" w:hAnsi="Times New Roman" w:cs="Times New Roman"/>
+          <w:sz w:val="24"/>
+          <w:szCs w:val="24"/>
+        </w:rPr>
+        <w:t xml:space="preserve"> and an </w:t>
+      </w:r>
+      <w:r>
+        <w:rPr>
+          <w:rFonts w:ascii="Times New Roman" w:hAnsi="Times New Roman" w:cs="Times New Roman"/>
+          <w:i/>
+          <w:iCs/>
+          <w:sz w:val="24"/>
+          <w:szCs w:val="24"/>
+        </w:rPr>
+        <w:t>LSTM</w:t>
+      </w:r>
+      <w:r>
+        <w:rPr>
+          <w:rFonts w:ascii="Times New Roman" w:hAnsi="Times New Roman" w:cs="Times New Roman"/>
+          <w:sz w:val="24"/>
+          <w:szCs w:val="24"/>
+        </w:rPr>
+        <w:t xml:space="preserve"> </w:t>
+      </w:r>
+      <w:r>
+        <w:rPr>
+          <w:rFonts w:ascii="Times New Roman" w:hAnsi="Times New Roman" w:cs="Times New Roman"/>
+          <w:sz w:val="24"/>
+          <w:szCs w:val="24"/>
+        </w:rPr>
+        <w:t>NN</w:t>
+      </w:r>
+      <w:r>
+        <w:rPr>
+          <w:rFonts w:ascii="Times New Roman" w:hAnsi="Times New Roman" w:cs="Times New Roman"/>
+          <w:sz w:val="24"/>
+          <w:szCs w:val="24"/>
+        </w:rPr>
+        <w:t>, decent forecasts were made</w:t>
+      </w:r>
+      <w:r>
+        <w:rPr>
+          <w:rFonts w:ascii="Times New Roman" w:hAnsi="Times New Roman" w:cs="Times New Roman"/>
+          <w:sz w:val="24"/>
+          <w:szCs w:val="24"/>
+        </w:rPr>
+        <w:t>.</w:t>
+      </w:r>
+    </w:p>
+    <w:p>
+      <w:pPr>
+        <w:pStyle w:val="ListParagraph"/>
+        <w:numPr>
+          <w:ilvl w:val="0"/>
+          <w:numId w:val="3"/>
+        </w:numPr>
+        <w:ind w:left="1080"/>
+        <w:rPr>
+          <w:rFonts w:ascii="Times New Roman" w:hAnsi="Times New Roman" w:cs="Times New Roman"/>
+          <w:sz w:val="24"/>
+          <w:szCs w:val="24"/>
+        </w:rPr>
+      </w:pPr>
+      <w:r>
+        <w:rPr>
+          <w:rFonts w:ascii="Times New Roman" w:hAnsi="Times New Roman" w:cs="Times New Roman"/>
+          <w:sz w:val="24"/>
+          <w:szCs w:val="24"/>
+        </w:rPr>
+        <w:t>From time to time, a robust model containing a highly correlated feature with the output target may need to undergo reverse engineering of its data structure to make it suitable for hyperparameter tuning.</w:t>
+      </w:r>
+    </w:p>
+    <w:p>
+      <w:pPr>
+        <w:ind w:left="357"/>
+        <w:rPr>
+          <w:rFonts w:ascii="Times New Roman" w:hAnsi="Times New Roman" w:cs="Times New Roman"/>
+          <w:sz w:val="24"/>
+          <w:szCs w:val="24"/>
+        </w:rPr>
+      </w:pPr>
+      <w:r>
+        <w:rPr>
+          <w:rFonts w:ascii="Times New Roman" w:hAnsi="Times New Roman" w:cs="Times New Roman"/>
+          <w:sz w:val="24"/>
+          <w:szCs w:val="24"/>
+        </w:rPr>
+        <w:t>All conclusions stated are based on experimentation, and the results can be replicated at any time</w:t>
+      </w:r>
+      <w:r>
+        <w:rPr>
+          <w:rFonts w:ascii="Times New Roman" w:hAnsi="Times New Roman" w:cs="Times New Roman"/>
+          <w:sz w:val="24"/>
+          <w:szCs w:val="24"/>
+        </w:rPr>
+        <w:t>.</w:t>
+      </w:r>
+    </w:p>
+    <w:p>
+      <w:pPr>
         <w:rPr>
           <w:rFonts w:ascii="Times New Roman" w:hAnsi="Times New Roman" w:cs="Times New Roman"/>
           <w:sz w:val="20"/>
           <w:szCs w:val="20"/>
         </w:rPr>
       </w:pPr>
-      <w:r>
-        <w:br/>
-      </w:r>
-    </w:p>
-    <w:p>
-      <w:pPr>
-        <w:jc w:val="center"/>
-        <w:rPr>
-          <w:rFonts w:ascii="Times New Roman" w:hAnsi="Times New Roman" w:cs="Times New Roman"/>
-          <w:sz w:val="20"/>
-          <w:szCs w:val="20"/>
-        </w:rPr>
-      </w:pPr>
-    </w:p>
-    <w:p/>
-    <w:p/>
+    </w:p>
     <w:sectPr>
       <w:pgSz w:w="11906" w:h="16838"/>
       <w:pgMar w:top="1440" w:right="1440" w:bottom="1440" w:left="1440" w:header="708" w:footer="708" w:gutter="0"/>
@@ -5178,11 +6943,127 @@
       </w:pPr>
     </w:lvl>
   </w:abstractNum>
+  <w:abstractNum w:abstractNumId="2" w15:restartNumberingAfterBreak="0">
+    <w:nsid w:val="6FF26D1A"/>
+    <w:multiLevelType w:val="hybridMultilevel"/>
+    <w:tmpl w:val="BE0A002C"/>
+    <w:lvl w:ilvl="0" w:tplc="18090001">
+      <w:start w:val="1"/>
+      <w:numFmt w:val="bullet"/>
+      <w:lvlText w:val=""/>
+      <w:lvlJc w:val="left"/>
+      <w:pPr>
+        <w:ind w:left="1077" w:hanging="360"/>
+      </w:pPr>
+      <w:rPr>
+        <w:rFonts w:ascii="Symbol" w:hAnsi="Symbol" w:hint="default"/>
+      </w:rPr>
+    </w:lvl>
+    <w:lvl w:ilvl="1" w:tplc="18090003" w:tentative="1">
+      <w:start w:val="1"/>
+      <w:numFmt w:val="bullet"/>
+      <w:lvlText w:val="o"/>
+      <w:lvlJc w:val="left"/>
+      <w:pPr>
+        <w:ind w:left="1797" w:hanging="360"/>
+      </w:pPr>
+      <w:rPr>
+        <w:rFonts w:ascii="Courier New" w:hAnsi="Courier New" w:cs="Courier New" w:hint="default"/>
+      </w:rPr>
+    </w:lvl>
+    <w:lvl w:ilvl="2" w:tplc="18090005" w:tentative="1">
+      <w:start w:val="1"/>
+      <w:numFmt w:val="bullet"/>
+      <w:lvlText w:val=""/>
+      <w:lvlJc w:val="left"/>
+      <w:pPr>
+        <w:ind w:left="2517" w:hanging="360"/>
+      </w:pPr>
+      <w:rPr>
+        <w:rFonts w:ascii="Wingdings" w:hAnsi="Wingdings" w:hint="default"/>
+      </w:rPr>
+    </w:lvl>
+    <w:lvl w:ilvl="3" w:tplc="18090001" w:tentative="1">
+      <w:start w:val="1"/>
+      <w:numFmt w:val="bullet"/>
+      <w:lvlText w:val=""/>
+      <w:lvlJc w:val="left"/>
+      <w:pPr>
+        <w:ind w:left="3237" w:hanging="360"/>
+      </w:pPr>
+      <w:rPr>
+        <w:rFonts w:ascii="Symbol" w:hAnsi="Symbol" w:hint="default"/>
+      </w:rPr>
+    </w:lvl>
+    <w:lvl w:ilvl="4" w:tplc="18090003" w:tentative="1">
+      <w:start w:val="1"/>
+      <w:numFmt w:val="bullet"/>
+      <w:lvlText w:val="o"/>
+      <w:lvlJc w:val="left"/>
+      <w:pPr>
+        <w:ind w:left="3957" w:hanging="360"/>
+      </w:pPr>
+      <w:rPr>
+        <w:rFonts w:ascii="Courier New" w:hAnsi="Courier New" w:cs="Courier New" w:hint="default"/>
+      </w:rPr>
+    </w:lvl>
+    <w:lvl w:ilvl="5" w:tplc="18090005" w:tentative="1">
+      <w:start w:val="1"/>
+      <w:numFmt w:val="bullet"/>
+      <w:lvlText w:val=""/>
+      <w:lvlJc w:val="left"/>
+      <w:pPr>
+        <w:ind w:left="4677" w:hanging="360"/>
+      </w:pPr>
+      <w:rPr>
+        <w:rFonts w:ascii="Wingdings" w:hAnsi="Wingdings" w:hint="default"/>
+      </w:rPr>
+    </w:lvl>
+    <w:lvl w:ilvl="6" w:tplc="18090001" w:tentative="1">
+      <w:start w:val="1"/>
+      <w:numFmt w:val="bullet"/>
+      <w:lvlText w:val=""/>
+      <w:lvlJc w:val="left"/>
+      <w:pPr>
+        <w:ind w:left="5397" w:hanging="360"/>
+      </w:pPr>
+      <w:rPr>
+        <w:rFonts w:ascii="Symbol" w:hAnsi="Symbol" w:hint="default"/>
+      </w:rPr>
+    </w:lvl>
+    <w:lvl w:ilvl="7" w:tplc="18090003" w:tentative="1">
+      <w:start w:val="1"/>
+      <w:numFmt w:val="bullet"/>
+      <w:lvlText w:val="o"/>
+      <w:lvlJc w:val="left"/>
+      <w:pPr>
+        <w:ind w:left="6117" w:hanging="360"/>
+      </w:pPr>
+      <w:rPr>
+        <w:rFonts w:ascii="Courier New" w:hAnsi="Courier New" w:cs="Courier New" w:hint="default"/>
+      </w:rPr>
+    </w:lvl>
+    <w:lvl w:ilvl="8" w:tplc="18090005" w:tentative="1">
+      <w:start w:val="1"/>
+      <w:numFmt w:val="bullet"/>
+      <w:lvlText w:val=""/>
+      <w:lvlJc w:val="left"/>
+      <w:pPr>
+        <w:ind w:left="6837" w:hanging="360"/>
+      </w:pPr>
+      <w:rPr>
+        <w:rFonts w:ascii="Wingdings" w:hAnsi="Wingdings" w:hint="default"/>
+      </w:rPr>
+    </w:lvl>
+  </w:abstractNum>
   <w:num w:numId="1" w16cid:durableId="360326462">
     <w:abstractNumId w:val="0"/>
   </w:num>
   <w:num w:numId="2" w16cid:durableId="991568334">
     <w:abstractNumId w:val="1"/>
+  </w:num>
+  <w:num w:numId="3" w16cid:durableId="1617058384">
+    <w:abstractNumId w:val="2"/>
   </w:num>
 </w:numbering>
 </file>

</xml_diff>